<commit_message>
Mise à jour de la spec technique
</commit_message>
<xml_diff>
--- a/LIVRABLE-2/Specifications Techniques.docx
+++ b/LIVRABLE-2/Specifications Techniques.docx
@@ -184,7 +184,7 @@
                 <v:stroke joinstyle="miter"/>
                 <v:path gradientshapeok="t" o:connecttype="rect"/>
               </v:shapetype>
-              <v:shape id="officeArt object" o:spid="_x0000_s1026" type="#_x0000_t202" style="position:absolute;margin-left:438.65pt;margin-top:631.8pt;width:269.65pt;height:176.35pt;z-index:251672576;visibility:visible;mso-wrap-style:square;mso-width-percent:0;mso-height-percent:0;mso-wrap-distance-left:12pt;mso-wrap-distance-top:12pt;mso-wrap-distance-right:12pt;mso-wrap-distance-bottom:12pt;mso-position-horizontal:absolute;mso-position-horizontal-relative:page;mso-position-vertical:absolute;mso-position-vertical-relative:page;mso-width-percent:0;mso-height-percent:0;mso-width-relative:margin;mso-height-relative:margin;v-text-anchor:top" wrapcoords="0 0 21600 0 21600 21600 0 21600 0 0" o:gfxdata="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" filled="f" stroked="f" strokeweight="1pt">
+              <v:shape id="officeArt object" o:spid="_x0000_s1026" type="#_x0000_t202" style="position:absolute;margin-left:438.65pt;margin-top:631.8pt;width:269.65pt;height:176.35pt;z-index:251672576;visibility:visible;mso-wrap-style:square;mso-width-percent:0;mso-height-percent:0;mso-wrap-distance-left:12pt;mso-wrap-distance-top:12pt;mso-wrap-distance-right:12pt;mso-wrap-distance-bottom:12pt;mso-position-horizontal:absolute;mso-position-horizontal-relative:page;mso-position-vertical:absolute;mso-position-vertical-relative:page;mso-width-percent:0;mso-height-percent:0;mso-width-relative:margin;mso-height-relative:margin;v-text-anchor:top" wrapcoords="0 0 21600 0 21600 21600 0 21600 0 0" o:gfxdata="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" filled="f" stroked="f" strokeweight="1pt">
                 <v:stroke miterlimit="4"/>
                 <v:textbox inset="4pt,4pt,4pt,4pt">
                   <w:txbxContent>
@@ -418,7 +418,7 @@
           </mc:Choice>
           <mc:Fallback>
             <w:pict>
-              <v:shape w14:anchorId="4F71B169" id="_x0000_s1027" type="#_x0000_t202" style="position:absolute;margin-left:62.5pt;margin-top:409.6pt;width:442pt;height:117.5pt;z-index:251669504;visibility:visible;mso-wrap-style:square;mso-height-percent:0;mso-wrap-distance-left:12pt;mso-wrap-distance-top:12pt;mso-wrap-distance-right:12pt;mso-wrap-distance-bottom:12pt;mso-position-horizontal:absolute;mso-position-horizontal-relative:page;mso-position-vertical:absolute;mso-position-vertical-relative:page;mso-height-percent:0;mso-height-relative:margin;v-text-anchor:top" o:gfxdata="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" filled="f" stroked="f" strokeweight="1pt">
+              <v:shape w14:anchorId="4F71B169" id="_x0000_s1027" type="#_x0000_t202" style="position:absolute;margin-left:62.5pt;margin-top:409.6pt;width:442pt;height:117.5pt;z-index:251669504;visibility:visible;mso-wrap-style:square;mso-height-percent:0;mso-wrap-distance-left:12pt;mso-wrap-distance-top:12pt;mso-wrap-distance-right:12pt;mso-wrap-distance-bottom:12pt;mso-position-horizontal:absolute;mso-position-horizontal-relative:page;mso-position-vertical:absolute;mso-position-vertical-relative:page;mso-height-percent:0;mso-height-relative:margin;v-text-anchor:top" o:gfxdata="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" filled="f" stroked="f" strokeweight="1pt">
                 <v:stroke miterlimit="4"/>
                 <v:textbox inset="4pt,4pt,4pt,4pt">
                   <w:txbxContent>
@@ -731,7 +731,7 @@
           </mc:Choice>
           <mc:Fallback>
             <w:pict>
-              <v:shape w14:anchorId="67E98239" id="_x0000_s1028" type="#_x0000_t202" style="position:absolute;margin-left:13.3pt;margin-top:48.65pt;width:473.5pt;height:55.25pt;z-index:251670528;visibility:visible;mso-wrap-style:square;mso-width-percent:0;mso-height-percent:0;mso-wrap-distance-left:12pt;mso-wrap-distance-top:12pt;mso-wrap-distance-right:12pt;mso-wrap-distance-bottom:12pt;mso-position-horizontal:absolute;mso-position-horizontal-relative:page;mso-position-vertical:absolute;mso-position-vertical-relative:page;mso-width-percent:0;mso-height-percent:0;mso-width-relative:margin;mso-height-relative:margin;v-text-anchor:top" wrapcoords="0 0 21600 0 21600 21600 0 21600 0 0" o:gfxdata="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" filled="f" stroked="f" strokeweight="1pt">
+              <v:shape w14:anchorId="67E98239" id="_x0000_s1028" type="#_x0000_t202" style="position:absolute;margin-left:13.3pt;margin-top:48.65pt;width:473.5pt;height:55.25pt;z-index:251670528;visibility:visible;mso-wrap-style:square;mso-width-percent:0;mso-height-percent:0;mso-wrap-distance-left:12pt;mso-wrap-distance-top:12pt;mso-wrap-distance-right:12pt;mso-wrap-distance-bottom:12pt;mso-position-horizontal:absolute;mso-position-horizontal-relative:page;mso-position-vertical:absolute;mso-position-vertical-relative:page;mso-width-percent:0;mso-height-percent:0;mso-width-relative:margin;mso-height-relative:margin;v-text-anchor:top" wrapcoords="0 0 21600 0 21600 21600 0 21600 0 0" o:gfxdata="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" filled="f" stroked="f" strokeweight="1pt">
                 <v:stroke miterlimit="4"/>
                 <v:textbox inset="4pt,4pt,4pt,4pt">
                   <w:txbxContent>
@@ -791,12 +791,10 @@
         </mc:AlternateContent>
       </w:r>
       <w:proofErr w:type="spellStart"/>
-      <w:proofErr w:type="gramStart"/>
       <w:r>
         <w:t>qqqqq</w:t>
       </w:r>
       <w:proofErr w:type="spellEnd"/>
-      <w:proofErr w:type="gramEnd"/>
     </w:p>
     <w:p/>
     <w:sdt>
@@ -838,8 +836,6 @@
             <w:rPr>
               <w:rFonts w:eastAsiaTheme="minorEastAsia"/>
               <w:noProof/>
-              <w:sz w:val="24"/>
-              <w:szCs w:val="24"/>
               <w:lang w:eastAsia="fr-FR"/>
             </w:rPr>
           </w:pPr>
@@ -852,13 +848,13 @@
           <w:r>
             <w:fldChar w:fldCharType="separate"/>
           </w:r>
-          <w:hyperlink w:anchor="_Toc17901469" w:history="1">
+          <w:hyperlink w:anchor="_Toc17901800" w:history="1">
             <w:r>
               <w:rPr>
                 <w:rStyle w:val="Lienhypertexte"/>
                 <w:noProof/>
               </w:rPr>
-              <w:t>Contrôle de saisie et données</w:t>
+              <w:t>MCD (Modèle conceptuel de données)</w:t>
             </w:r>
             <w:r>
               <w:rPr>
@@ -879,7 +875,147 @@
                 <w:noProof/>
                 <w:webHidden/>
               </w:rPr>
-              <w:instrText xml:space="preserve"> PAGEREF _Toc17901469 \h </w:instrText>
+              <w:instrText xml:space="preserve"> PAGEREF _Toc17901800 \h </w:instrText>
+            </w:r>
+            <w:r>
+              <w:rPr>
+                <w:noProof/>
+                <w:webHidden/>
+              </w:rPr>
+            </w:r>
+            <w:r>
+              <w:rPr>
+                <w:noProof/>
+                <w:webHidden/>
+              </w:rPr>
+              <w:fldChar w:fldCharType="separate"/>
+            </w:r>
+            <w:r>
+              <w:rPr>
+                <w:noProof/>
+                <w:webHidden/>
+              </w:rPr>
+              <w:t>3</w:t>
+            </w:r>
+            <w:r>
+              <w:rPr>
+                <w:noProof/>
+                <w:webHidden/>
+              </w:rPr>
+              <w:fldChar w:fldCharType="end"/>
+            </w:r>
+          </w:hyperlink>
+        </w:p>
+        <w:p>
+          <w:pPr>
+            <w:pStyle w:val="TM2"/>
+            <w:tabs>
+              <w:tab w:val="right" w:leader="dot" w:pos="9062"/>
+            </w:tabs>
+            <w:rPr>
+              <w:rFonts w:eastAsiaTheme="minorEastAsia"/>
+              <w:noProof/>
+              <w:lang w:eastAsia="fr-FR"/>
+            </w:rPr>
+          </w:pPr>
+          <w:hyperlink w:anchor="_Toc17901801" w:history="1">
+            <w:r>
+              <w:rPr>
+                <w:rStyle w:val="Lienhypertexte"/>
+                <w:noProof/>
+              </w:rPr>
+              <w:t>MCD</w:t>
+            </w:r>
+            <w:r>
+              <w:rPr>
+                <w:noProof/>
+                <w:webHidden/>
+              </w:rPr>
+              <w:tab/>
+            </w:r>
+            <w:r>
+              <w:rPr>
+                <w:noProof/>
+                <w:webHidden/>
+              </w:rPr>
+              <w:fldChar w:fldCharType="begin"/>
+            </w:r>
+            <w:r>
+              <w:rPr>
+                <w:noProof/>
+                <w:webHidden/>
+              </w:rPr>
+              <w:instrText xml:space="preserve"> PAGEREF _Toc17901801 \h </w:instrText>
+            </w:r>
+            <w:r>
+              <w:rPr>
+                <w:noProof/>
+                <w:webHidden/>
+              </w:rPr>
+            </w:r>
+            <w:r>
+              <w:rPr>
+                <w:noProof/>
+                <w:webHidden/>
+              </w:rPr>
+              <w:fldChar w:fldCharType="separate"/>
+            </w:r>
+            <w:r>
+              <w:rPr>
+                <w:noProof/>
+                <w:webHidden/>
+              </w:rPr>
+              <w:t>3</w:t>
+            </w:r>
+            <w:r>
+              <w:rPr>
+                <w:noProof/>
+                <w:webHidden/>
+              </w:rPr>
+              <w:fldChar w:fldCharType="end"/>
+            </w:r>
+          </w:hyperlink>
+        </w:p>
+        <w:p>
+          <w:pPr>
+            <w:pStyle w:val="TM2"/>
+            <w:tabs>
+              <w:tab w:val="right" w:leader="dot" w:pos="9062"/>
+            </w:tabs>
+            <w:rPr>
+              <w:rFonts w:eastAsiaTheme="minorEastAsia"/>
+              <w:noProof/>
+              <w:lang w:eastAsia="fr-FR"/>
+            </w:rPr>
+          </w:pPr>
+          <w:hyperlink w:anchor="_Toc17901802" w:history="1">
+            <w:r>
+              <w:rPr>
+                <w:rStyle w:val="Lienhypertexte"/>
+                <w:noProof/>
+              </w:rPr>
+              <w:t>Description du MCD</w:t>
+            </w:r>
+            <w:r>
+              <w:rPr>
+                <w:noProof/>
+                <w:webHidden/>
+              </w:rPr>
+              <w:tab/>
+            </w:r>
+            <w:r>
+              <w:rPr>
+                <w:noProof/>
+                <w:webHidden/>
+              </w:rPr>
+              <w:fldChar w:fldCharType="begin"/>
+            </w:r>
+            <w:r>
+              <w:rPr>
+                <w:noProof/>
+                <w:webHidden/>
+              </w:rPr>
+              <w:instrText xml:space="preserve"> PAGEREF _Toc17901802 \h </w:instrText>
             </w:r>
             <w:r>
               <w:rPr>
@@ -919,17 +1055,155 @@
             <w:rPr>
               <w:rFonts w:eastAsiaTheme="minorEastAsia"/>
               <w:noProof/>
-              <w:sz w:val="24"/>
-              <w:szCs w:val="24"/>
               <w:lang w:eastAsia="fr-FR"/>
             </w:rPr>
           </w:pPr>
-          <w:hyperlink w:anchor="_Toc17901470" w:history="1">
+          <w:hyperlink w:anchor="_Toc17901803" w:history="1">
             <w:r>
               <w:rPr>
                 <w:rStyle w:val="Lienhypertexte"/>
                 <w:noProof/>
               </w:rPr>
+              <w:t>Contrôle de saisie et données</w:t>
+            </w:r>
+            <w:r>
+              <w:rPr>
+                <w:noProof/>
+                <w:webHidden/>
+              </w:rPr>
+              <w:tab/>
+            </w:r>
+            <w:r>
+              <w:rPr>
+                <w:noProof/>
+                <w:webHidden/>
+              </w:rPr>
+              <w:fldChar w:fldCharType="begin"/>
+            </w:r>
+            <w:r>
+              <w:rPr>
+                <w:noProof/>
+                <w:webHidden/>
+              </w:rPr>
+              <w:instrText xml:space="preserve"> PAGEREF _Toc17901803 \h </w:instrText>
+            </w:r>
+            <w:r>
+              <w:rPr>
+                <w:noProof/>
+                <w:webHidden/>
+              </w:rPr>
+            </w:r>
+            <w:r>
+              <w:rPr>
+                <w:noProof/>
+                <w:webHidden/>
+              </w:rPr>
+              <w:fldChar w:fldCharType="separate"/>
+            </w:r>
+            <w:r>
+              <w:rPr>
+                <w:noProof/>
+                <w:webHidden/>
+              </w:rPr>
+              <w:t>6</w:t>
+            </w:r>
+            <w:r>
+              <w:rPr>
+                <w:noProof/>
+                <w:webHidden/>
+              </w:rPr>
+              <w:fldChar w:fldCharType="end"/>
+            </w:r>
+          </w:hyperlink>
+        </w:p>
+        <w:p>
+          <w:pPr>
+            <w:pStyle w:val="TM1"/>
+            <w:tabs>
+              <w:tab w:val="right" w:leader="dot" w:pos="9062"/>
+            </w:tabs>
+            <w:rPr>
+              <w:rFonts w:eastAsiaTheme="minorEastAsia"/>
+              <w:noProof/>
+              <w:lang w:eastAsia="fr-FR"/>
+            </w:rPr>
+          </w:pPr>
+          <w:hyperlink w:anchor="_Toc17901804" w:history="1">
+            <w:r>
+              <w:rPr>
+                <w:rStyle w:val="Lienhypertexte"/>
+                <w:noProof/>
+              </w:rPr>
+              <w:t>Mock-UP</w:t>
+            </w:r>
+            <w:r>
+              <w:rPr>
+                <w:noProof/>
+                <w:webHidden/>
+              </w:rPr>
+              <w:tab/>
+            </w:r>
+            <w:r>
+              <w:rPr>
+                <w:noProof/>
+                <w:webHidden/>
+              </w:rPr>
+              <w:fldChar w:fldCharType="begin"/>
+            </w:r>
+            <w:r>
+              <w:rPr>
+                <w:noProof/>
+                <w:webHidden/>
+              </w:rPr>
+              <w:instrText xml:space="preserve"> PAGEREF _Toc17901804 \h </w:instrText>
+            </w:r>
+            <w:r>
+              <w:rPr>
+                <w:noProof/>
+                <w:webHidden/>
+              </w:rPr>
+            </w:r>
+            <w:r>
+              <w:rPr>
+                <w:noProof/>
+                <w:webHidden/>
+              </w:rPr>
+              <w:fldChar w:fldCharType="separate"/>
+            </w:r>
+            <w:r>
+              <w:rPr>
+                <w:noProof/>
+                <w:webHidden/>
+              </w:rPr>
+              <w:t>7</w:t>
+            </w:r>
+            <w:r>
+              <w:rPr>
+                <w:noProof/>
+                <w:webHidden/>
+              </w:rPr>
+              <w:fldChar w:fldCharType="end"/>
+            </w:r>
+          </w:hyperlink>
+        </w:p>
+        <w:p>
+          <w:pPr>
+            <w:pStyle w:val="TM1"/>
+            <w:tabs>
+              <w:tab w:val="right" w:leader="dot" w:pos="9062"/>
+            </w:tabs>
+            <w:rPr>
+              <w:rFonts w:eastAsiaTheme="minorEastAsia"/>
+              <w:noProof/>
+              <w:lang w:eastAsia="fr-FR"/>
+            </w:rPr>
+          </w:pPr>
+          <w:hyperlink w:anchor="_Toc17901805" w:history="1">
+            <w:r>
+              <w:rPr>
+                <w:rStyle w:val="Lienhypertexte"/>
+                <w:noProof/>
+              </w:rPr>
               <w:t>Description des modules et traitement de l’information associé</w:t>
             </w:r>
             <w:r>
@@ -951,7 +1225,7 @@
                 <w:noProof/>
                 <w:webHidden/>
               </w:rPr>
-              <w:instrText xml:space="preserve"> PAGEREF _Toc17901470 \h </w:instrText>
+              <w:instrText xml:space="preserve"> PAGEREF _Toc17901805 \h </w:instrText>
             </w:r>
             <w:r>
               <w:rPr>
@@ -971,7 +1245,7 @@
                 <w:noProof/>
                 <w:webHidden/>
               </w:rPr>
-              <w:t>4</w:t>
+              <w:t>12</w:t>
             </w:r>
             <w:r>
               <w:rPr>
@@ -986,18 +1260,16 @@
           <w:pPr>
             <w:pStyle w:val="TM2"/>
             <w:tabs>
-              <w:tab w:val="left" w:pos="720"/>
+              <w:tab w:val="left" w:pos="660"/>
               <w:tab w:val="right" w:leader="dot" w:pos="9062"/>
             </w:tabs>
             <w:rPr>
               <w:rFonts w:eastAsiaTheme="minorEastAsia"/>
               <w:noProof/>
-              <w:sz w:val="24"/>
-              <w:szCs w:val="24"/>
               <w:lang w:eastAsia="fr-FR"/>
             </w:rPr>
           </w:pPr>
-          <w:hyperlink w:anchor="_Toc17901471" w:history="1">
+          <w:hyperlink w:anchor="_Toc17901806" w:history="1">
             <w:r>
               <w:rPr>
                 <w:rStyle w:val="Lienhypertexte"/>
@@ -1009,8 +1281,6 @@
               <w:rPr>
                 <w:rFonts w:eastAsiaTheme="minorEastAsia"/>
                 <w:noProof/>
-                <w:sz w:val="24"/>
-                <w:szCs w:val="24"/>
                 <w:lang w:eastAsia="fr-FR"/>
               </w:rPr>
               <w:tab/>
@@ -1041,7 +1311,7 @@
                 <w:noProof/>
                 <w:webHidden/>
               </w:rPr>
-              <w:instrText xml:space="preserve"> PAGEREF _Toc17901471 \h </w:instrText>
+              <w:instrText xml:space="preserve"> PAGEREF _Toc17901806 \h </w:instrText>
             </w:r>
             <w:r>
               <w:rPr>
@@ -1061,7 +1331,7 @@
                 <w:noProof/>
                 <w:webHidden/>
               </w:rPr>
-              <w:t>4</w:t>
+              <w:t>12</w:t>
             </w:r>
             <w:r>
               <w:rPr>
@@ -1076,18 +1346,16 @@
           <w:pPr>
             <w:pStyle w:val="TM2"/>
             <w:tabs>
-              <w:tab w:val="left" w:pos="720"/>
+              <w:tab w:val="left" w:pos="660"/>
               <w:tab w:val="right" w:leader="dot" w:pos="9062"/>
             </w:tabs>
             <w:rPr>
               <w:rFonts w:eastAsiaTheme="minorEastAsia"/>
               <w:noProof/>
-              <w:sz w:val="24"/>
-              <w:szCs w:val="24"/>
               <w:lang w:eastAsia="fr-FR"/>
             </w:rPr>
           </w:pPr>
-          <w:hyperlink w:anchor="_Toc17901472" w:history="1">
+          <w:hyperlink w:anchor="_Toc17901807" w:history="1">
             <w:r>
               <w:rPr>
                 <w:rStyle w:val="Lienhypertexte"/>
@@ -1099,8 +1367,6 @@
               <w:rPr>
                 <w:rFonts w:eastAsiaTheme="minorEastAsia"/>
                 <w:noProof/>
-                <w:sz w:val="24"/>
-                <w:szCs w:val="24"/>
                 <w:lang w:eastAsia="fr-FR"/>
               </w:rPr>
               <w:tab/>
@@ -1131,7 +1397,7 @@
                 <w:noProof/>
                 <w:webHidden/>
               </w:rPr>
-              <w:instrText xml:space="preserve"> PAGEREF _Toc17901472 \h </w:instrText>
+              <w:instrText xml:space="preserve"> PAGEREF _Toc17901807 \h </w:instrText>
             </w:r>
             <w:r>
               <w:rPr>
@@ -1151,7 +1417,7 @@
                 <w:noProof/>
                 <w:webHidden/>
               </w:rPr>
-              <w:t>4</w:t>
+              <w:t>12</w:t>
             </w:r>
             <w:r>
               <w:rPr>
@@ -1172,12 +1438,10 @@
             <w:rPr>
               <w:rFonts w:eastAsiaTheme="minorEastAsia"/>
               <w:noProof/>
-              <w:sz w:val="24"/>
-              <w:szCs w:val="24"/>
               <w:lang w:eastAsia="fr-FR"/>
             </w:rPr>
           </w:pPr>
-          <w:hyperlink w:anchor="_Toc17901473" w:history="1">
+          <w:hyperlink w:anchor="_Toc17901808" w:history="1">
             <w:r>
               <w:rPr>
                 <w:rStyle w:val="Lienhypertexte"/>
@@ -1189,8 +1453,6 @@
               <w:rPr>
                 <w:rFonts w:eastAsiaTheme="minorEastAsia"/>
                 <w:noProof/>
-                <w:sz w:val="24"/>
-                <w:szCs w:val="24"/>
                 <w:lang w:eastAsia="fr-FR"/>
               </w:rPr>
               <w:tab/>
@@ -1221,7 +1483,7 @@
                 <w:noProof/>
                 <w:webHidden/>
               </w:rPr>
-              <w:instrText xml:space="preserve"> PAGEREF _Toc17901473 \h </w:instrText>
+              <w:instrText xml:space="preserve"> PAGEREF _Toc17901808 \h </w:instrText>
             </w:r>
             <w:r>
               <w:rPr>
@@ -1241,7 +1503,7 @@
                 <w:noProof/>
                 <w:webHidden/>
               </w:rPr>
-              <w:t>5</w:t>
+              <w:t>13</w:t>
             </w:r>
             <w:r>
               <w:rPr>
@@ -1256,18 +1518,16 @@
           <w:pPr>
             <w:pStyle w:val="TM2"/>
             <w:tabs>
-              <w:tab w:val="left" w:pos="720"/>
+              <w:tab w:val="left" w:pos="660"/>
               <w:tab w:val="right" w:leader="dot" w:pos="9062"/>
             </w:tabs>
             <w:rPr>
               <w:rFonts w:eastAsiaTheme="minorEastAsia"/>
               <w:noProof/>
-              <w:sz w:val="24"/>
-              <w:szCs w:val="24"/>
               <w:lang w:eastAsia="fr-FR"/>
             </w:rPr>
           </w:pPr>
-          <w:hyperlink w:anchor="_Toc17901474" w:history="1">
+          <w:hyperlink w:anchor="_Toc17901809" w:history="1">
             <w:r>
               <w:rPr>
                 <w:rStyle w:val="Lienhypertexte"/>
@@ -1279,8 +1539,6 @@
               <w:rPr>
                 <w:rFonts w:eastAsiaTheme="minorEastAsia"/>
                 <w:noProof/>
-                <w:sz w:val="24"/>
-                <w:szCs w:val="24"/>
                 <w:lang w:eastAsia="fr-FR"/>
               </w:rPr>
               <w:tab/>
@@ -1311,7 +1569,7 @@
                 <w:noProof/>
                 <w:webHidden/>
               </w:rPr>
-              <w:instrText xml:space="preserve"> PAGEREF _Toc17901474 \h </w:instrText>
+              <w:instrText xml:space="preserve"> PAGEREF _Toc17901809 \h </w:instrText>
             </w:r>
             <w:r>
               <w:rPr>
@@ -1331,7 +1589,7 @@
                 <w:noProof/>
                 <w:webHidden/>
               </w:rPr>
-              <w:t>5</w:t>
+              <w:t>13</w:t>
             </w:r>
             <w:r>
               <w:rPr>
@@ -1351,12 +1609,10 @@
             <w:rPr>
               <w:rFonts w:eastAsiaTheme="minorEastAsia"/>
               <w:noProof/>
-              <w:sz w:val="24"/>
-              <w:szCs w:val="24"/>
               <w:lang w:eastAsia="fr-FR"/>
             </w:rPr>
           </w:pPr>
-          <w:hyperlink w:anchor="_Toc17901475" w:history="1">
+          <w:hyperlink w:anchor="_Toc17901810" w:history="1">
             <w:r>
               <w:rPr>
                 <w:rStyle w:val="Lienhypertexte"/>
@@ -1383,7 +1639,7 @@
                 <w:noProof/>
                 <w:webHidden/>
               </w:rPr>
-              <w:instrText xml:space="preserve"> PAGEREF _Toc17901475 \h </w:instrText>
+              <w:instrText xml:space="preserve"> PAGEREF _Toc17901810 \h </w:instrText>
             </w:r>
             <w:r>
               <w:rPr>
@@ -1403,7 +1659,7 @@
                 <w:noProof/>
                 <w:webHidden/>
               </w:rPr>
-              <w:t>5</w:t>
+              <w:t>13</w:t>
             </w:r>
             <w:r>
               <w:rPr>
@@ -1423,12 +1679,10 @@
             <w:rPr>
               <w:rFonts w:eastAsiaTheme="minorEastAsia"/>
               <w:noProof/>
-              <w:sz w:val="24"/>
-              <w:szCs w:val="24"/>
               <w:lang w:eastAsia="fr-FR"/>
             </w:rPr>
           </w:pPr>
-          <w:hyperlink w:anchor="_Toc17901476" w:history="1">
+          <w:hyperlink w:anchor="_Toc17901811" w:history="1">
             <w:r>
               <w:rPr>
                 <w:rStyle w:val="Lienhypertexte"/>
@@ -1455,7 +1709,7 @@
                 <w:noProof/>
                 <w:webHidden/>
               </w:rPr>
-              <w:instrText xml:space="preserve"> PAGEREF _Toc17901476 \h </w:instrText>
+              <w:instrText xml:space="preserve"> PAGEREF _Toc17901811 \h </w:instrText>
             </w:r>
             <w:r>
               <w:rPr>
@@ -1475,7 +1729,7 @@
                 <w:noProof/>
                 <w:webHidden/>
               </w:rPr>
-              <w:t>5</w:t>
+              <w:t>13</w:t>
             </w:r>
             <w:r>
               <w:rPr>
@@ -1495,12 +1749,10 @@
             <w:rPr>
               <w:rFonts w:eastAsiaTheme="minorEastAsia"/>
               <w:noProof/>
-              <w:sz w:val="24"/>
-              <w:szCs w:val="24"/>
               <w:lang w:eastAsia="fr-FR"/>
             </w:rPr>
           </w:pPr>
-          <w:hyperlink w:anchor="_Toc17901477" w:history="1">
+          <w:hyperlink w:anchor="_Toc17901812" w:history="1">
             <w:r>
               <w:rPr>
                 <w:rStyle w:val="Lienhypertexte"/>
@@ -1527,7 +1779,7 @@
                 <w:noProof/>
                 <w:webHidden/>
               </w:rPr>
-              <w:instrText xml:space="preserve"> PAGEREF _Toc17901477 \h </w:instrText>
+              <w:instrText xml:space="preserve"> PAGEREF _Toc17901812 \h </w:instrText>
             </w:r>
             <w:r>
               <w:rPr>
@@ -1547,7 +1799,7 @@
                 <w:noProof/>
                 <w:webHidden/>
               </w:rPr>
-              <w:t>6</w:t>
+              <w:t>14</w:t>
             </w:r>
             <w:r>
               <w:rPr>
@@ -1562,18 +1814,16 @@
           <w:pPr>
             <w:pStyle w:val="TM2"/>
             <w:tabs>
-              <w:tab w:val="left" w:pos="720"/>
+              <w:tab w:val="left" w:pos="660"/>
               <w:tab w:val="right" w:leader="dot" w:pos="9062"/>
             </w:tabs>
             <w:rPr>
               <w:rFonts w:eastAsiaTheme="minorEastAsia"/>
               <w:noProof/>
-              <w:sz w:val="24"/>
-              <w:szCs w:val="24"/>
               <w:lang w:eastAsia="fr-FR"/>
             </w:rPr>
           </w:pPr>
-          <w:hyperlink w:anchor="_Toc17901478" w:history="1">
+          <w:hyperlink w:anchor="_Toc17901813" w:history="1">
             <w:r>
               <w:rPr>
                 <w:rStyle w:val="Lienhypertexte"/>
@@ -1585,8 +1835,6 @@
               <w:rPr>
                 <w:rFonts w:eastAsiaTheme="minorEastAsia"/>
                 <w:noProof/>
-                <w:sz w:val="24"/>
-                <w:szCs w:val="24"/>
                 <w:lang w:eastAsia="fr-FR"/>
               </w:rPr>
               <w:tab/>
@@ -1617,7 +1865,7 @@
                 <w:noProof/>
                 <w:webHidden/>
               </w:rPr>
-              <w:instrText xml:space="preserve"> PAGEREF _Toc17901478 \h </w:instrText>
+              <w:instrText xml:space="preserve"> PAGEREF _Toc17901813 \h </w:instrText>
             </w:r>
             <w:r>
               <w:rPr>
@@ -1637,7 +1885,7 @@
                 <w:noProof/>
                 <w:webHidden/>
               </w:rPr>
-              <w:t>6</w:t>
+              <w:t>14</w:t>
             </w:r>
             <w:r>
               <w:rPr>
@@ -1652,18 +1900,16 @@
           <w:pPr>
             <w:pStyle w:val="TM2"/>
             <w:tabs>
-              <w:tab w:val="left" w:pos="720"/>
+              <w:tab w:val="left" w:pos="660"/>
               <w:tab w:val="right" w:leader="dot" w:pos="9062"/>
             </w:tabs>
             <w:rPr>
               <w:rFonts w:eastAsiaTheme="minorEastAsia"/>
               <w:noProof/>
-              <w:sz w:val="24"/>
-              <w:szCs w:val="24"/>
               <w:lang w:eastAsia="fr-FR"/>
             </w:rPr>
           </w:pPr>
-          <w:hyperlink w:anchor="_Toc17901479" w:history="1">
+          <w:hyperlink w:anchor="_Toc17901814" w:history="1">
             <w:r>
               <w:rPr>
                 <w:rStyle w:val="Lienhypertexte"/>
@@ -1675,8 +1921,6 @@
               <w:rPr>
                 <w:rFonts w:eastAsiaTheme="minorEastAsia"/>
                 <w:noProof/>
-                <w:sz w:val="24"/>
-                <w:szCs w:val="24"/>
                 <w:lang w:eastAsia="fr-FR"/>
               </w:rPr>
               <w:tab/>
@@ -1707,7 +1951,7 @@
                 <w:noProof/>
                 <w:webHidden/>
               </w:rPr>
-              <w:instrText xml:space="preserve"> PAGEREF _Toc17901479 \h </w:instrText>
+              <w:instrText xml:space="preserve"> PAGEREF _Toc17901814 \h </w:instrText>
             </w:r>
             <w:r>
               <w:rPr>
@@ -1727,7 +1971,7 @@
                 <w:noProof/>
                 <w:webHidden/>
               </w:rPr>
-              <w:t>7</w:t>
+              <w:t>15</w:t>
             </w:r>
             <w:r>
               <w:rPr>
@@ -1742,18 +1986,16 @@
           <w:pPr>
             <w:pStyle w:val="TM2"/>
             <w:tabs>
-              <w:tab w:val="left" w:pos="720"/>
+              <w:tab w:val="left" w:pos="660"/>
               <w:tab w:val="right" w:leader="dot" w:pos="9062"/>
             </w:tabs>
             <w:rPr>
               <w:rFonts w:eastAsiaTheme="minorEastAsia"/>
               <w:noProof/>
-              <w:sz w:val="24"/>
-              <w:szCs w:val="24"/>
               <w:lang w:eastAsia="fr-FR"/>
             </w:rPr>
           </w:pPr>
-          <w:hyperlink w:anchor="_Toc17901480" w:history="1">
+          <w:hyperlink w:anchor="_Toc17901815" w:history="1">
             <w:r>
               <w:rPr>
                 <w:rStyle w:val="Lienhypertexte"/>
@@ -1765,8 +2007,6 @@
               <w:rPr>
                 <w:rFonts w:eastAsiaTheme="minorEastAsia"/>
                 <w:noProof/>
-                <w:sz w:val="24"/>
-                <w:szCs w:val="24"/>
                 <w:lang w:eastAsia="fr-FR"/>
               </w:rPr>
               <w:tab/>
@@ -1797,7 +2037,7 @@
                 <w:noProof/>
                 <w:webHidden/>
               </w:rPr>
-              <w:instrText xml:space="preserve"> PAGEREF _Toc17901480 \h </w:instrText>
+              <w:instrText xml:space="preserve"> PAGEREF _Toc17901815 \h </w:instrText>
             </w:r>
             <w:r>
               <w:rPr>
@@ -1817,7 +2057,7 @@
                 <w:noProof/>
                 <w:webHidden/>
               </w:rPr>
-              <w:t>7</w:t>
+              <w:t>15</w:t>
             </w:r>
             <w:r>
               <w:rPr>
@@ -1832,18 +2072,16 @@
           <w:pPr>
             <w:pStyle w:val="TM2"/>
             <w:tabs>
-              <w:tab w:val="left" w:pos="720"/>
+              <w:tab w:val="left" w:pos="660"/>
               <w:tab w:val="right" w:leader="dot" w:pos="9062"/>
             </w:tabs>
             <w:rPr>
               <w:rFonts w:eastAsiaTheme="minorEastAsia"/>
               <w:noProof/>
-              <w:sz w:val="24"/>
-              <w:szCs w:val="24"/>
               <w:lang w:eastAsia="fr-FR"/>
             </w:rPr>
           </w:pPr>
-          <w:hyperlink w:anchor="_Toc17901481" w:history="1">
+          <w:hyperlink w:anchor="_Toc17901816" w:history="1">
             <w:r>
               <w:rPr>
                 <w:rStyle w:val="Lienhypertexte"/>
@@ -1855,8 +2093,6 @@
               <w:rPr>
                 <w:rFonts w:eastAsiaTheme="minorEastAsia"/>
                 <w:noProof/>
-                <w:sz w:val="24"/>
-                <w:szCs w:val="24"/>
                 <w:lang w:eastAsia="fr-FR"/>
               </w:rPr>
               <w:tab/>
@@ -1887,7 +2123,7 @@
                 <w:noProof/>
                 <w:webHidden/>
               </w:rPr>
-              <w:instrText xml:space="preserve"> PAGEREF _Toc17901481 \h </w:instrText>
+              <w:instrText xml:space="preserve"> PAGEREF _Toc17901816 \h </w:instrText>
             </w:r>
             <w:r>
               <w:rPr>
@@ -1907,7 +2143,7 @@
                 <w:noProof/>
                 <w:webHidden/>
               </w:rPr>
-              <w:t>8</w:t>
+              <w:t>16</w:t>
             </w:r>
             <w:r>
               <w:rPr>
@@ -1952,12 +2188,1877 @@
       <w:pPr>
         <w:pStyle w:val="Titre1"/>
       </w:pPr>
-      <w:bookmarkStart w:id="0" w:name="_Toc17901469"/>
+      <w:bookmarkStart w:id="0" w:name="_Toc17901800"/>
+      <w:r>
+        <w:lastRenderedPageBreak/>
+        <w:t>MCD (Modèle conceptuel de données)</w:t>
+      </w:r>
+      <w:bookmarkEnd w:id="0"/>
+    </w:p>
+    <w:p>
+      <w:pPr>
+        <w:pStyle w:val="Titre2"/>
+      </w:pPr>
+      <w:bookmarkStart w:id="1" w:name="_Toc17901801"/>
+      <w:r>
+        <w:rPr>
+          <w:noProof/>
+        </w:rPr>
+        <w:drawing>
+          <wp:anchor distT="0" distB="0" distL="114300" distR="114300" simplePos="0" relativeHeight="251673600" behindDoc="1" locked="0" layoutInCell="1" allowOverlap="1" wp14:anchorId="22763CED" wp14:editId="72B390A4">
+            <wp:simplePos x="0" y="0"/>
+            <wp:positionH relativeFrom="column">
+              <wp:posOffset>-883285</wp:posOffset>
+            </wp:positionH>
+            <wp:positionV relativeFrom="paragraph">
+              <wp:posOffset>305012</wp:posOffset>
+            </wp:positionV>
+            <wp:extent cx="7360920" cy="5147310"/>
+            <wp:effectExtent l="0" t="0" r="0" b="0"/>
+            <wp:wrapTight wrapText="bothSides">
+              <wp:wrapPolygon edited="0">
+                <wp:start x="0" y="0"/>
+                <wp:lineTo x="0" y="21504"/>
+                <wp:lineTo x="21522" y="21504"/>
+                <wp:lineTo x="21522" y="0"/>
+                <wp:lineTo x="0" y="0"/>
+              </wp:wrapPolygon>
+            </wp:wrapTight>
+            <wp:docPr id="3" name="Image 3"/>
+            <wp:cNvGraphicFramePr>
+              <a:graphicFrameLocks xmlns:a="http://schemas.openxmlformats.org/drawingml/2006/main" noChangeAspect="1"/>
+            </wp:cNvGraphicFramePr>
+            <a:graphic xmlns:a="http://schemas.openxmlformats.org/drawingml/2006/main">
+              <a:graphicData uri="http://schemas.openxmlformats.org/drawingml/2006/picture">
+                <pic:pic xmlns:pic="http://schemas.openxmlformats.org/drawingml/2006/picture">
+                  <pic:nvPicPr>
+                    <pic:cNvPr id="0" name="Picture 1"/>
+                    <pic:cNvPicPr>
+                      <a:picLocks noChangeAspect="1" noChangeArrowheads="1"/>
+                    </pic:cNvPicPr>
+                  </pic:nvPicPr>
+                  <pic:blipFill>
+                    <a:blip r:embed="rId10">
+                      <a:extLst>
+                        <a:ext uri="{28A0092B-C50C-407E-A947-70E740481C1C}">
+                          <a14:useLocalDpi xmlns:a14="http://schemas.microsoft.com/office/drawing/2010/main" val="0"/>
+                        </a:ext>
+                      </a:extLst>
+                    </a:blip>
+                    <a:srcRect/>
+                    <a:stretch>
+                      <a:fillRect/>
+                    </a:stretch>
+                  </pic:blipFill>
+                  <pic:spPr bwMode="auto">
+                    <a:xfrm>
+                      <a:off x="0" y="0"/>
+                      <a:ext cx="7360920" cy="5147310"/>
+                    </a:xfrm>
+                    <a:prstGeom prst="rect">
+                      <a:avLst/>
+                    </a:prstGeom>
+                    <a:noFill/>
+                    <a:ln>
+                      <a:noFill/>
+                    </a:ln>
+                  </pic:spPr>
+                </pic:pic>
+              </a:graphicData>
+            </a:graphic>
+            <wp14:sizeRelH relativeFrom="margin">
+              <wp14:pctWidth>0</wp14:pctWidth>
+            </wp14:sizeRelH>
+            <wp14:sizeRelV relativeFrom="margin">
+              <wp14:pctHeight>0</wp14:pctHeight>
+            </wp14:sizeRelV>
+          </wp:anchor>
+        </w:drawing>
+      </w:r>
+      <w:r>
+        <w:t>MCD</w:t>
+      </w:r>
+      <w:bookmarkEnd w:id="1"/>
+    </w:p>
+    <w:p>
+      <w:pPr>
+        <w:pStyle w:val="Titre2"/>
+      </w:pPr>
+      <w:bookmarkStart w:id="2" w:name="_Toc17901802"/>
+      <w:r>
+        <w:t>Description du MCD</w:t>
+      </w:r>
+      <w:bookmarkEnd w:id="2"/>
+    </w:p>
+    <w:tbl>
+      <w:tblPr>
+        <w:tblStyle w:val="Grilledutableau"/>
+        <w:tblW w:w="0" w:type="auto"/>
+        <w:tblLook w:val="04A0" w:firstRow="1" w:lastRow="0" w:firstColumn="1" w:lastColumn="0" w:noHBand="0" w:noVBand="1"/>
+      </w:tblPr>
+      <w:tblGrid>
+        <w:gridCol w:w="4575"/>
+        <w:gridCol w:w="4487"/>
+      </w:tblGrid>
+      <w:tr>
+        <w:tc>
+          <w:tcPr>
+            <w:tcW w:w="9396" w:type="dxa"/>
+            <w:gridSpan w:val="2"/>
+          </w:tcPr>
+          <w:p>
+            <w:r>
+              <w:t>MADERA_PLAN</w:t>
+            </w:r>
+          </w:p>
+        </w:tc>
+      </w:tr>
+      <w:tr>
+        <w:tc>
+          <w:tcPr>
+            <w:tcW w:w="4698" w:type="dxa"/>
+          </w:tcPr>
+          <w:p>
+            <w:proofErr w:type="spellStart"/>
+            <w:r>
+              <w:t>Id_plan</w:t>
+            </w:r>
+            <w:proofErr w:type="spellEnd"/>
+          </w:p>
+        </w:tc>
+        <w:tc>
+          <w:tcPr>
+            <w:tcW w:w="4698" w:type="dxa"/>
+          </w:tcPr>
+          <w:p>
+            <w:r>
+              <w:t>Numéro d’identifiant unique du plan</w:t>
+            </w:r>
+          </w:p>
+        </w:tc>
+      </w:tr>
+      <w:tr>
+        <w:tc>
+          <w:tcPr>
+            <w:tcW w:w="4698" w:type="dxa"/>
+          </w:tcPr>
+          <w:p>
+            <w:proofErr w:type="spellStart"/>
+            <w:r>
+              <w:t>date_creation</w:t>
+            </w:r>
+            <w:proofErr w:type="spellEnd"/>
+          </w:p>
+        </w:tc>
+        <w:tc>
+          <w:tcPr>
+            <w:tcW w:w="4698" w:type="dxa"/>
+          </w:tcPr>
+          <w:p>
+            <w:r>
+              <w:t>Date de création du plan</w:t>
+            </w:r>
+          </w:p>
+        </w:tc>
+      </w:tr>
+      <w:tr>
+        <w:tc>
+          <w:tcPr>
+            <w:tcW w:w="4698" w:type="dxa"/>
+          </w:tcPr>
+          <w:p>
+            <w:proofErr w:type="spellStart"/>
+            <w:r>
+              <w:t>date_derniere_modification</w:t>
+            </w:r>
+            <w:proofErr w:type="spellEnd"/>
+          </w:p>
+        </w:tc>
+        <w:tc>
+          <w:tcPr>
+            <w:tcW w:w="4698" w:type="dxa"/>
+          </w:tcPr>
+          <w:p>
+            <w:r>
+              <w:t>Date de dernière modification du plan</w:t>
+            </w:r>
+          </w:p>
+        </w:tc>
+      </w:tr>
+      <w:tr>
+        <w:tc>
+          <w:tcPr>
+            <w:tcW w:w="4698" w:type="dxa"/>
+          </w:tcPr>
+          <w:p>
+            <w:proofErr w:type="spellStart"/>
+            <w:r>
+              <w:t>Largeur_plan</w:t>
+            </w:r>
+            <w:proofErr w:type="spellEnd"/>
+          </w:p>
+        </w:tc>
+        <w:tc>
+          <w:tcPr>
+            <w:tcW w:w="4698" w:type="dxa"/>
+          </w:tcPr>
+          <w:p>
+            <w:r>
+              <w:t>Largeur du plan</w:t>
+            </w:r>
+          </w:p>
+        </w:tc>
+      </w:tr>
+      <w:tr>
+        <w:tc>
+          <w:tcPr>
+            <w:tcW w:w="4698" w:type="dxa"/>
+          </w:tcPr>
+          <w:p>
+            <w:proofErr w:type="spellStart"/>
+            <w:r>
+              <w:t>Longueur_plan</w:t>
+            </w:r>
+            <w:proofErr w:type="spellEnd"/>
+          </w:p>
+        </w:tc>
+        <w:tc>
+          <w:tcPr>
+            <w:tcW w:w="4698" w:type="dxa"/>
+          </w:tcPr>
+          <w:p>
+            <w:r>
+              <w:t>Longueur du plan</w:t>
+            </w:r>
+          </w:p>
+        </w:tc>
+      </w:tr>
+      <w:tr>
+        <w:tc>
+          <w:tcPr>
+            <w:tcW w:w="4698" w:type="dxa"/>
+          </w:tcPr>
+          <w:p>
+            <w:proofErr w:type="spellStart"/>
+            <w:r>
+              <w:t>Prix_total_HT_plan</w:t>
+            </w:r>
+            <w:proofErr w:type="spellEnd"/>
+          </w:p>
+        </w:tc>
+        <w:tc>
+          <w:tcPr>
+            <w:tcW w:w="4698" w:type="dxa"/>
+          </w:tcPr>
+          <w:p>
+            <w:r>
+              <w:t>Prix total du plan hors taxe</w:t>
+            </w:r>
+          </w:p>
+        </w:tc>
+      </w:tr>
+      <w:tr>
+        <w:tc>
+          <w:tcPr>
+            <w:tcW w:w="4698" w:type="dxa"/>
+          </w:tcPr>
+          <w:p>
+            <w:proofErr w:type="spellStart"/>
+            <w:r>
+              <w:t>Prix_total_TTC_plan</w:t>
+            </w:r>
+            <w:proofErr w:type="spellEnd"/>
+          </w:p>
+        </w:tc>
+        <w:tc>
+          <w:tcPr>
+            <w:tcW w:w="4698" w:type="dxa"/>
+          </w:tcPr>
+          <w:p>
+            <w:r>
+              <w:t>Prix total du plan toute taxe comprise</w:t>
+            </w:r>
+          </w:p>
+        </w:tc>
+      </w:tr>
+    </w:tbl>
+    <w:p/>
+    <w:tbl>
+      <w:tblPr>
+        <w:tblStyle w:val="Grilledutableau"/>
+        <w:tblW w:w="0" w:type="auto"/>
+        <w:tblLook w:val="04A0" w:firstRow="1" w:lastRow="0" w:firstColumn="1" w:lastColumn="0" w:noHBand="0" w:noVBand="1"/>
+      </w:tblPr>
+      <w:tblGrid>
+        <w:gridCol w:w="4536"/>
+        <w:gridCol w:w="4526"/>
+      </w:tblGrid>
+      <w:tr>
+        <w:tc>
+          <w:tcPr>
+            <w:tcW w:w="9396" w:type="dxa"/>
+            <w:gridSpan w:val="2"/>
+          </w:tcPr>
+          <w:p>
+            <w:r>
+              <w:t>MADERA_CLIENT</w:t>
+            </w:r>
+          </w:p>
+        </w:tc>
+      </w:tr>
+      <w:tr>
+        <w:tc>
+          <w:tcPr>
+            <w:tcW w:w="4698" w:type="dxa"/>
+          </w:tcPr>
+          <w:p>
+            <w:proofErr w:type="spellStart"/>
+            <w:r>
+              <w:t>Id_client</w:t>
+            </w:r>
+            <w:proofErr w:type="spellEnd"/>
+          </w:p>
+        </w:tc>
+        <w:tc>
+          <w:tcPr>
+            <w:tcW w:w="4698" w:type="dxa"/>
+          </w:tcPr>
+          <w:p>
+            <w:r>
+              <w:t xml:space="preserve">Numéro d’identifiant unique du client </w:t>
+            </w:r>
+          </w:p>
+        </w:tc>
+      </w:tr>
+      <w:tr>
+        <w:tc>
+          <w:tcPr>
+            <w:tcW w:w="4698" w:type="dxa"/>
+          </w:tcPr>
+          <w:p>
+            <w:proofErr w:type="spellStart"/>
+            <w:r>
+              <w:t>Nom_client</w:t>
+            </w:r>
+            <w:proofErr w:type="spellEnd"/>
+          </w:p>
+        </w:tc>
+        <w:tc>
+          <w:tcPr>
+            <w:tcW w:w="4698" w:type="dxa"/>
+          </w:tcPr>
+          <w:p>
+            <w:r>
+              <w:t>Nom du client</w:t>
+            </w:r>
+          </w:p>
+        </w:tc>
+      </w:tr>
+      <w:tr>
+        <w:tc>
+          <w:tcPr>
+            <w:tcW w:w="4698" w:type="dxa"/>
+          </w:tcPr>
+          <w:p>
+            <w:proofErr w:type="spellStart"/>
+            <w:r>
+              <w:t>Code_client</w:t>
+            </w:r>
+            <w:proofErr w:type="spellEnd"/>
+          </w:p>
+        </w:tc>
+        <w:tc>
+          <w:tcPr>
+            <w:tcW w:w="4698" w:type="dxa"/>
+          </w:tcPr>
+          <w:p>
+            <w:r>
+              <w:t>Code d’identification du client</w:t>
+            </w:r>
+          </w:p>
+        </w:tc>
+      </w:tr>
+      <w:tr>
+        <w:tc>
+          <w:tcPr>
+            <w:tcW w:w="4698" w:type="dxa"/>
+          </w:tcPr>
+          <w:p>
+            <w:proofErr w:type="spellStart"/>
+            <w:r>
+              <w:t>Mdp_client</w:t>
+            </w:r>
+            <w:proofErr w:type="spellEnd"/>
+          </w:p>
+        </w:tc>
+        <w:tc>
+          <w:tcPr>
+            <w:tcW w:w="4698" w:type="dxa"/>
+          </w:tcPr>
+          <w:p>
+            <w:r>
+              <w:t>Mot de passe du compte client</w:t>
+            </w:r>
+          </w:p>
+        </w:tc>
+      </w:tr>
+      <w:tr>
+        <w:tc>
+          <w:tcPr>
+            <w:tcW w:w="4698" w:type="dxa"/>
+          </w:tcPr>
+          <w:p>
+            <w:proofErr w:type="spellStart"/>
+            <w:r>
+              <w:t>Telephone_client</w:t>
+            </w:r>
+            <w:proofErr w:type="spellEnd"/>
+          </w:p>
+        </w:tc>
+        <w:tc>
+          <w:tcPr>
+            <w:tcW w:w="4698" w:type="dxa"/>
+          </w:tcPr>
+          <w:p>
+            <w:r>
+              <w:t>Numéro de téléphone du client</w:t>
+            </w:r>
+          </w:p>
+        </w:tc>
+      </w:tr>
+      <w:tr>
+        <w:tc>
+          <w:tcPr>
+            <w:tcW w:w="4698" w:type="dxa"/>
+          </w:tcPr>
+          <w:p>
+            <w:proofErr w:type="spellStart"/>
+            <w:r>
+              <w:lastRenderedPageBreak/>
+              <w:t>Adresse_client</w:t>
+            </w:r>
+            <w:proofErr w:type="spellEnd"/>
+          </w:p>
+        </w:tc>
+        <w:tc>
+          <w:tcPr>
+            <w:tcW w:w="4698" w:type="dxa"/>
+          </w:tcPr>
+          <w:p>
+            <w:r>
+              <w:t>Adresse postale du client</w:t>
+            </w:r>
+          </w:p>
+        </w:tc>
+      </w:tr>
+      <w:tr>
+        <w:tc>
+          <w:tcPr>
+            <w:tcW w:w="4698" w:type="dxa"/>
+          </w:tcPr>
+          <w:p>
+            <w:proofErr w:type="spellStart"/>
+            <w:r>
+              <w:t>Email_client</w:t>
+            </w:r>
+            <w:proofErr w:type="spellEnd"/>
+          </w:p>
+        </w:tc>
+        <w:tc>
+          <w:tcPr>
+            <w:tcW w:w="4698" w:type="dxa"/>
+          </w:tcPr>
+          <w:p>
+            <w:r>
+              <w:t>Adresse e-mail du client</w:t>
+            </w:r>
+          </w:p>
+        </w:tc>
+      </w:tr>
+    </w:tbl>
+    <w:p/>
+    <w:tbl>
+      <w:tblPr>
+        <w:tblStyle w:val="Grilledutableau"/>
+        <w:tblW w:w="0" w:type="auto"/>
+        <w:tblLook w:val="04A0" w:firstRow="1" w:lastRow="0" w:firstColumn="1" w:lastColumn="0" w:noHBand="0" w:noVBand="1"/>
+      </w:tblPr>
+      <w:tblGrid>
+        <w:gridCol w:w="4574"/>
+        <w:gridCol w:w="4488"/>
+      </w:tblGrid>
+      <w:tr>
+        <w:tc>
+          <w:tcPr>
+            <w:tcW w:w="9396" w:type="dxa"/>
+            <w:gridSpan w:val="2"/>
+          </w:tcPr>
+          <w:p>
+            <w:r>
+              <w:t>MADERA_COMMERCIAL</w:t>
+            </w:r>
+          </w:p>
+        </w:tc>
+      </w:tr>
+      <w:tr>
+        <w:tc>
+          <w:tcPr>
+            <w:tcW w:w="4698" w:type="dxa"/>
+          </w:tcPr>
+          <w:p>
+            <w:proofErr w:type="spellStart"/>
+            <w:r>
+              <w:t>Id_commercial</w:t>
+            </w:r>
+            <w:proofErr w:type="spellEnd"/>
+          </w:p>
+        </w:tc>
+        <w:tc>
+          <w:tcPr>
+            <w:tcW w:w="4698" w:type="dxa"/>
+          </w:tcPr>
+          <w:p>
+            <w:r>
+              <w:t>Numéro d’identifiant unique du commercial</w:t>
+            </w:r>
+          </w:p>
+        </w:tc>
+      </w:tr>
+      <w:tr>
+        <w:tc>
+          <w:tcPr>
+            <w:tcW w:w="4698" w:type="dxa"/>
+          </w:tcPr>
+          <w:p>
+            <w:proofErr w:type="spellStart"/>
+            <w:r>
+              <w:t>Prenom_commercial</w:t>
+            </w:r>
+            <w:proofErr w:type="spellEnd"/>
+          </w:p>
+        </w:tc>
+        <w:tc>
+          <w:tcPr>
+            <w:tcW w:w="4698" w:type="dxa"/>
+          </w:tcPr>
+          <w:p>
+            <w:r>
+              <w:t>Prénom du commercial</w:t>
+            </w:r>
+          </w:p>
+        </w:tc>
+      </w:tr>
+      <w:tr>
+        <w:tc>
+          <w:tcPr>
+            <w:tcW w:w="4698" w:type="dxa"/>
+          </w:tcPr>
+          <w:p>
+            <w:proofErr w:type="spellStart"/>
+            <w:r>
+              <w:t>Nom_commercial</w:t>
+            </w:r>
+            <w:proofErr w:type="spellEnd"/>
+          </w:p>
+        </w:tc>
+        <w:tc>
+          <w:tcPr>
+            <w:tcW w:w="4698" w:type="dxa"/>
+          </w:tcPr>
+          <w:p>
+            <w:r>
+              <w:t>Nom du commercial</w:t>
+            </w:r>
+          </w:p>
+        </w:tc>
+      </w:tr>
+      <w:tr>
+        <w:tc>
+          <w:tcPr>
+            <w:tcW w:w="4698" w:type="dxa"/>
+          </w:tcPr>
+          <w:p>
+            <w:proofErr w:type="spellStart"/>
+            <w:r>
+              <w:t>Mot_de_passe_commercial</w:t>
+            </w:r>
+            <w:proofErr w:type="spellEnd"/>
+          </w:p>
+        </w:tc>
+        <w:tc>
+          <w:tcPr>
+            <w:tcW w:w="4698" w:type="dxa"/>
+          </w:tcPr>
+          <w:p>
+            <w:r>
+              <w:t>Mot de passe du compte du commercial</w:t>
+            </w:r>
+          </w:p>
+        </w:tc>
+      </w:tr>
+    </w:tbl>
+    <w:p/>
+    <w:tbl>
+      <w:tblPr>
+        <w:tblStyle w:val="Grilledutableau"/>
+        <w:tblW w:w="0" w:type="auto"/>
+        <w:tblLook w:val="04A0" w:firstRow="1" w:lastRow="0" w:firstColumn="1" w:lastColumn="0" w:noHBand="0" w:noVBand="1"/>
+      </w:tblPr>
+      <w:tblGrid>
+        <w:gridCol w:w="4527"/>
+        <w:gridCol w:w="4535"/>
+      </w:tblGrid>
+      <w:tr>
+        <w:tc>
+          <w:tcPr>
+            <w:tcW w:w="9396" w:type="dxa"/>
+            <w:gridSpan w:val="2"/>
+          </w:tcPr>
+          <w:p>
+            <w:r>
+              <w:t>MADERA_FACTURE</w:t>
+            </w:r>
+          </w:p>
+        </w:tc>
+      </w:tr>
+      <w:tr>
+        <w:tc>
+          <w:tcPr>
+            <w:tcW w:w="4698" w:type="dxa"/>
+          </w:tcPr>
+          <w:p>
+            <w:proofErr w:type="spellStart"/>
+            <w:r>
+              <w:t>Id_facture</w:t>
+            </w:r>
+            <w:proofErr w:type="spellEnd"/>
+          </w:p>
+        </w:tc>
+        <w:tc>
+          <w:tcPr>
+            <w:tcW w:w="4698" w:type="dxa"/>
+          </w:tcPr>
+          <w:p>
+            <w:r>
+              <w:t xml:space="preserve">Numéro d’identifiant unique de la facture </w:t>
+            </w:r>
+          </w:p>
+        </w:tc>
+      </w:tr>
+      <w:tr>
+        <w:tc>
+          <w:tcPr>
+            <w:tcW w:w="4698" w:type="dxa"/>
+          </w:tcPr>
+          <w:p>
+            <w:proofErr w:type="spellStart"/>
+            <w:r>
+              <w:t>Code_facture</w:t>
+            </w:r>
+            <w:proofErr w:type="spellEnd"/>
+          </w:p>
+        </w:tc>
+        <w:tc>
+          <w:tcPr>
+            <w:tcW w:w="4698" w:type="dxa"/>
+          </w:tcPr>
+          <w:p>
+            <w:r>
+              <w:t>Code d’identification de la facture</w:t>
+            </w:r>
+          </w:p>
+        </w:tc>
+      </w:tr>
+      <w:tr>
+        <w:tc>
+          <w:tcPr>
+            <w:tcW w:w="4698" w:type="dxa"/>
+          </w:tcPr>
+          <w:p>
+            <w:proofErr w:type="spellStart"/>
+            <w:r>
+              <w:t>Date_facture</w:t>
+            </w:r>
+            <w:proofErr w:type="spellEnd"/>
+          </w:p>
+        </w:tc>
+        <w:tc>
+          <w:tcPr>
+            <w:tcW w:w="4698" w:type="dxa"/>
+          </w:tcPr>
+          <w:p>
+            <w:r>
+              <w:t>Date de création de la facture</w:t>
+            </w:r>
+          </w:p>
+        </w:tc>
+      </w:tr>
+      <w:tr>
+        <w:tc>
+          <w:tcPr>
+            <w:tcW w:w="4698" w:type="dxa"/>
+          </w:tcPr>
+          <w:p>
+            <w:proofErr w:type="spellStart"/>
+            <w:r>
+              <w:t>Prix_facture</w:t>
+            </w:r>
+            <w:proofErr w:type="spellEnd"/>
+          </w:p>
+        </w:tc>
+        <w:tc>
+          <w:tcPr>
+            <w:tcW w:w="4698" w:type="dxa"/>
+          </w:tcPr>
+          <w:p>
+            <w:r>
+              <w:t>Prix affiché sur la facture</w:t>
+            </w:r>
+          </w:p>
+        </w:tc>
+      </w:tr>
+    </w:tbl>
+    <w:p/>
+    <w:tbl>
+      <w:tblPr>
+        <w:tblStyle w:val="Grilledutableau"/>
+        <w:tblW w:w="0" w:type="auto"/>
+        <w:tblLook w:val="04A0" w:firstRow="1" w:lastRow="0" w:firstColumn="1" w:lastColumn="0" w:noHBand="0" w:noVBand="1"/>
+      </w:tblPr>
+      <w:tblGrid>
+        <w:gridCol w:w="4567"/>
+        <w:gridCol w:w="4495"/>
+      </w:tblGrid>
+      <w:tr>
+        <w:tc>
+          <w:tcPr>
+            <w:tcW w:w="9396" w:type="dxa"/>
+            <w:gridSpan w:val="2"/>
+          </w:tcPr>
+          <w:p>
+            <w:r>
+              <w:t>MADERA_DEVIS</w:t>
+            </w:r>
+          </w:p>
+        </w:tc>
+      </w:tr>
+      <w:tr>
+        <w:tc>
+          <w:tcPr>
+            <w:tcW w:w="4698" w:type="dxa"/>
+          </w:tcPr>
+          <w:p>
+            <w:proofErr w:type="spellStart"/>
+            <w:r>
+              <w:t>Id_devis</w:t>
+            </w:r>
+            <w:proofErr w:type="spellEnd"/>
+          </w:p>
+        </w:tc>
+        <w:tc>
+          <w:tcPr>
+            <w:tcW w:w="4698" w:type="dxa"/>
+          </w:tcPr>
+          <w:p>
+            <w:r>
+              <w:t xml:space="preserve">Numéro d’identifiant unique du devis </w:t>
+            </w:r>
+          </w:p>
+        </w:tc>
+      </w:tr>
+      <w:tr>
+        <w:tc>
+          <w:tcPr>
+            <w:tcW w:w="4698" w:type="dxa"/>
+          </w:tcPr>
+          <w:p>
+            <w:proofErr w:type="spellStart"/>
+            <w:r>
+              <w:t>Code_devis</w:t>
+            </w:r>
+            <w:proofErr w:type="spellEnd"/>
+          </w:p>
+        </w:tc>
+        <w:tc>
+          <w:tcPr>
+            <w:tcW w:w="4698" w:type="dxa"/>
+          </w:tcPr>
+          <w:p>
+            <w:r>
+              <w:t>Code d’identification du devis</w:t>
+            </w:r>
+          </w:p>
+        </w:tc>
+      </w:tr>
+      <w:tr>
+        <w:tc>
+          <w:tcPr>
+            <w:tcW w:w="4698" w:type="dxa"/>
+          </w:tcPr>
+          <w:p>
+            <w:proofErr w:type="spellStart"/>
+            <w:r>
+              <w:t>Date_devis</w:t>
+            </w:r>
+            <w:proofErr w:type="spellEnd"/>
+          </w:p>
+        </w:tc>
+        <w:tc>
+          <w:tcPr>
+            <w:tcW w:w="4698" w:type="dxa"/>
+          </w:tcPr>
+          <w:p>
+            <w:r>
+              <w:t>Date de création du devis</w:t>
+            </w:r>
+          </w:p>
+        </w:tc>
+      </w:tr>
+      <w:tr>
+        <w:tc>
+          <w:tcPr>
+            <w:tcW w:w="4698" w:type="dxa"/>
+          </w:tcPr>
+          <w:p>
+            <w:proofErr w:type="spellStart"/>
+            <w:r>
+              <w:t>Date_validation</w:t>
+            </w:r>
+            <w:proofErr w:type="spellEnd"/>
+          </w:p>
+        </w:tc>
+        <w:tc>
+          <w:tcPr>
+            <w:tcW w:w="4698" w:type="dxa"/>
+          </w:tcPr>
+          <w:p>
+            <w:r>
+              <w:t>Date de validation du devis</w:t>
+            </w:r>
+          </w:p>
+        </w:tc>
+      </w:tr>
+      <w:tr>
+        <w:tc>
+          <w:tcPr>
+            <w:tcW w:w="4698" w:type="dxa"/>
+          </w:tcPr>
+          <w:p>
+            <w:proofErr w:type="spellStart"/>
+            <w:r>
+              <w:t>Montant_HT_devis</w:t>
+            </w:r>
+            <w:proofErr w:type="spellEnd"/>
+          </w:p>
+        </w:tc>
+        <w:tc>
+          <w:tcPr>
+            <w:tcW w:w="4698" w:type="dxa"/>
+          </w:tcPr>
+          <w:p>
+            <w:r>
+              <w:t>Montant du devis hors taxe</w:t>
+            </w:r>
+          </w:p>
+        </w:tc>
+      </w:tr>
+      <w:tr>
+        <w:tc>
+          <w:tcPr>
+            <w:tcW w:w="4698" w:type="dxa"/>
+          </w:tcPr>
+          <w:p>
+            <w:proofErr w:type="spellStart"/>
+            <w:r>
+              <w:t>Montant_TTC_devis</w:t>
+            </w:r>
+            <w:proofErr w:type="spellEnd"/>
+          </w:p>
+        </w:tc>
+        <w:tc>
+          <w:tcPr>
+            <w:tcW w:w="4698" w:type="dxa"/>
+          </w:tcPr>
+          <w:p>
+            <w:r>
+              <w:t>Montant du devis toute taxe comprise</w:t>
+            </w:r>
+          </w:p>
+        </w:tc>
+      </w:tr>
+      <w:tr>
+        <w:tc>
+          <w:tcPr>
+            <w:tcW w:w="4698" w:type="dxa"/>
+          </w:tcPr>
+          <w:p>
+            <w:proofErr w:type="spellStart"/>
+            <w:r>
+              <w:t>Client_devis</w:t>
+            </w:r>
+            <w:proofErr w:type="spellEnd"/>
+          </w:p>
+        </w:tc>
+        <w:tc>
+          <w:tcPr>
+            <w:tcW w:w="4698" w:type="dxa"/>
+          </w:tcPr>
+          <w:p>
+            <w:r>
+              <w:t>Code d’identification du client</w:t>
+            </w:r>
+          </w:p>
+        </w:tc>
+      </w:tr>
+      <w:tr>
+        <w:tc>
+          <w:tcPr>
+            <w:tcW w:w="4698" w:type="dxa"/>
+          </w:tcPr>
+          <w:p>
+            <w:proofErr w:type="spellStart"/>
+            <w:r>
+              <w:t>Marge_commerciaux_devis</w:t>
+            </w:r>
+            <w:proofErr w:type="spellEnd"/>
+          </w:p>
+        </w:tc>
+        <w:tc>
+          <w:tcPr>
+            <w:tcW w:w="4698" w:type="dxa"/>
+          </w:tcPr>
+          <w:p>
+            <w:proofErr w:type="gramStart"/>
+            <w:r>
+              <w:t>Marge effectué</w:t>
+            </w:r>
+            <w:proofErr w:type="gramEnd"/>
+            <w:r>
+              <w:t xml:space="preserve"> par le commercial sur le devis</w:t>
+            </w:r>
+          </w:p>
+        </w:tc>
+      </w:tr>
+      <w:tr>
+        <w:tc>
+          <w:tcPr>
+            <w:tcW w:w="4698" w:type="dxa"/>
+          </w:tcPr>
+          <w:p>
+            <w:proofErr w:type="spellStart"/>
+            <w:r>
+              <w:t>Marge_entreprise_devis</w:t>
+            </w:r>
+            <w:proofErr w:type="spellEnd"/>
+          </w:p>
+        </w:tc>
+        <w:tc>
+          <w:tcPr>
+            <w:tcW w:w="4698" w:type="dxa"/>
+          </w:tcPr>
+          <w:p>
+            <w:proofErr w:type="gramStart"/>
+            <w:r>
+              <w:t>Marge effectué</w:t>
+            </w:r>
+            <w:proofErr w:type="gramEnd"/>
+            <w:r>
+              <w:t xml:space="preserve"> par l’entreprise sur le devis</w:t>
+            </w:r>
+          </w:p>
+        </w:tc>
+      </w:tr>
+    </w:tbl>
+    <w:p/>
+    <w:p>
+      <w:r>
+        <w:br w:type="page"/>
+      </w:r>
+    </w:p>
+    <w:tbl>
+      <w:tblPr>
+        <w:tblStyle w:val="Grilledutableau"/>
+        <w:tblW w:w="0" w:type="auto"/>
+        <w:tblLook w:val="04A0" w:firstRow="1" w:lastRow="0" w:firstColumn="1" w:lastColumn="0" w:noHBand="0" w:noVBand="1"/>
+      </w:tblPr>
+      <w:tblGrid>
+        <w:gridCol w:w="4583"/>
+        <w:gridCol w:w="4479"/>
+      </w:tblGrid>
+      <w:tr>
+        <w:tc>
+          <w:tcPr>
+            <w:tcW w:w="9396" w:type="dxa"/>
+            <w:gridSpan w:val="2"/>
+          </w:tcPr>
+          <w:p>
+            <w:r>
+              <w:lastRenderedPageBreak/>
+              <w:t>MADERA_MODULE</w:t>
+            </w:r>
+          </w:p>
+        </w:tc>
+      </w:tr>
+      <w:tr>
+        <w:tc>
+          <w:tcPr>
+            <w:tcW w:w="4698" w:type="dxa"/>
+          </w:tcPr>
+          <w:p>
+            <w:proofErr w:type="spellStart"/>
+            <w:r>
+              <w:t>Id_module</w:t>
+            </w:r>
+            <w:proofErr w:type="spellEnd"/>
+          </w:p>
+        </w:tc>
+        <w:tc>
+          <w:tcPr>
+            <w:tcW w:w="4698" w:type="dxa"/>
+          </w:tcPr>
+          <w:p>
+            <w:r>
+              <w:t>Numéro d’identifiant unique du module</w:t>
+            </w:r>
+          </w:p>
+        </w:tc>
+      </w:tr>
+      <w:tr>
+        <w:tc>
+          <w:tcPr>
+            <w:tcW w:w="4698" w:type="dxa"/>
+          </w:tcPr>
+          <w:p>
+            <w:proofErr w:type="spellStart"/>
+            <w:r>
+              <w:t>Nom_module</w:t>
+            </w:r>
+            <w:proofErr w:type="spellEnd"/>
+          </w:p>
+        </w:tc>
+        <w:tc>
+          <w:tcPr>
+            <w:tcW w:w="4698" w:type="dxa"/>
+          </w:tcPr>
+          <w:p>
+            <w:r>
+              <w:t>Nom du module</w:t>
+            </w:r>
+          </w:p>
+        </w:tc>
+      </w:tr>
+      <w:tr>
+        <w:tc>
+          <w:tcPr>
+            <w:tcW w:w="4698" w:type="dxa"/>
+          </w:tcPr>
+          <w:p>
+            <w:proofErr w:type="spellStart"/>
+            <w:r>
+              <w:t>Prix_HT_module</w:t>
+            </w:r>
+            <w:proofErr w:type="spellEnd"/>
+          </w:p>
+        </w:tc>
+        <w:tc>
+          <w:tcPr>
+            <w:tcW w:w="4698" w:type="dxa"/>
+          </w:tcPr>
+          <w:p>
+            <w:r>
+              <w:t>Prix hors taxe du module</w:t>
+            </w:r>
+          </w:p>
+        </w:tc>
+      </w:tr>
+      <w:tr>
+        <w:tc>
+          <w:tcPr>
+            <w:tcW w:w="4698" w:type="dxa"/>
+          </w:tcPr>
+          <w:p>
+            <w:proofErr w:type="spellStart"/>
+            <w:r>
+              <w:t>Quantite_restante_module</w:t>
+            </w:r>
+            <w:proofErr w:type="spellEnd"/>
+          </w:p>
+        </w:tc>
+        <w:tc>
+          <w:tcPr>
+            <w:tcW w:w="4698" w:type="dxa"/>
+          </w:tcPr>
+          <w:p>
+            <w:r>
+              <w:t>Quantité restante du module souhaité</w:t>
+            </w:r>
+          </w:p>
+        </w:tc>
+      </w:tr>
+      <w:tr>
+        <w:tc>
+          <w:tcPr>
+            <w:tcW w:w="4698" w:type="dxa"/>
+          </w:tcPr>
+          <w:p>
+            <w:proofErr w:type="spellStart"/>
+            <w:r>
+              <w:t>Coordonnée_X_debut_module</w:t>
+            </w:r>
+            <w:proofErr w:type="spellEnd"/>
+          </w:p>
+        </w:tc>
+        <w:tc>
+          <w:tcPr>
+            <w:tcW w:w="4698" w:type="dxa"/>
+          </w:tcPr>
+          <w:p>
+            <w:r>
+              <w:t>Coordonnées début de coupe horizontal</w:t>
+            </w:r>
+          </w:p>
+        </w:tc>
+      </w:tr>
+      <w:tr>
+        <w:tc>
+          <w:tcPr>
+            <w:tcW w:w="4698" w:type="dxa"/>
+          </w:tcPr>
+          <w:p>
+            <w:proofErr w:type="spellStart"/>
+            <w:r>
+              <w:t>Coordonnée_X_fin_module</w:t>
+            </w:r>
+            <w:proofErr w:type="spellEnd"/>
+          </w:p>
+        </w:tc>
+        <w:tc>
+          <w:tcPr>
+            <w:tcW w:w="4698" w:type="dxa"/>
+          </w:tcPr>
+          <w:p>
+            <w:proofErr w:type="gramStart"/>
+            <w:r>
+              <w:t>Coordonnées fin</w:t>
+            </w:r>
+            <w:proofErr w:type="gramEnd"/>
+            <w:r>
+              <w:t xml:space="preserve"> de coupe horizontal</w:t>
+            </w:r>
+          </w:p>
+        </w:tc>
+      </w:tr>
+      <w:tr>
+        <w:tc>
+          <w:tcPr>
+            <w:tcW w:w="4698" w:type="dxa"/>
+          </w:tcPr>
+          <w:p>
+            <w:proofErr w:type="spellStart"/>
+            <w:r>
+              <w:t>Coordonnée_Y_debut_module</w:t>
+            </w:r>
+            <w:proofErr w:type="spellEnd"/>
+          </w:p>
+        </w:tc>
+        <w:tc>
+          <w:tcPr>
+            <w:tcW w:w="4698" w:type="dxa"/>
+          </w:tcPr>
+          <w:p>
+            <w:r>
+              <w:t>Coordonnées début de coupe vertical</w:t>
+            </w:r>
+          </w:p>
+        </w:tc>
+      </w:tr>
+      <w:tr>
+        <w:tc>
+          <w:tcPr>
+            <w:tcW w:w="4698" w:type="dxa"/>
+          </w:tcPr>
+          <w:p>
+            <w:proofErr w:type="spellStart"/>
+            <w:r>
+              <w:t>Coordonnée_Y_fin_module</w:t>
+            </w:r>
+            <w:proofErr w:type="spellEnd"/>
+          </w:p>
+        </w:tc>
+        <w:tc>
+          <w:tcPr>
+            <w:tcW w:w="4698" w:type="dxa"/>
+          </w:tcPr>
+          <w:p>
+            <w:proofErr w:type="gramStart"/>
+            <w:r>
+              <w:t>Coordonnées fin</w:t>
+            </w:r>
+            <w:proofErr w:type="gramEnd"/>
+            <w:r>
+              <w:t xml:space="preserve"> de coupe vertical</w:t>
+            </w:r>
+          </w:p>
+        </w:tc>
+      </w:tr>
+      <w:tr>
+        <w:tc>
+          <w:tcPr>
+            <w:tcW w:w="4698" w:type="dxa"/>
+          </w:tcPr>
+          <w:p>
+            <w:proofErr w:type="spellStart"/>
+            <w:r>
+              <w:t>Largeur_module</w:t>
+            </w:r>
+            <w:proofErr w:type="spellEnd"/>
+          </w:p>
+        </w:tc>
+        <w:tc>
+          <w:tcPr>
+            <w:tcW w:w="4698" w:type="dxa"/>
+          </w:tcPr>
+          <w:p>
+            <w:r>
+              <w:t>Largeur du module</w:t>
+            </w:r>
+          </w:p>
+        </w:tc>
+      </w:tr>
+      <w:tr>
+        <w:tc>
+          <w:tcPr>
+            <w:tcW w:w="4698" w:type="dxa"/>
+          </w:tcPr>
+          <w:p>
+            <w:proofErr w:type="spellStart"/>
+            <w:r>
+              <w:t>Longueur_module</w:t>
+            </w:r>
+            <w:proofErr w:type="spellEnd"/>
+          </w:p>
+        </w:tc>
+        <w:tc>
+          <w:tcPr>
+            <w:tcW w:w="4698" w:type="dxa"/>
+          </w:tcPr>
+          <w:p>
+            <w:r>
+              <w:t>Longueur du module</w:t>
+            </w:r>
+          </w:p>
+        </w:tc>
+      </w:tr>
+      <w:tr>
+        <w:tc>
+          <w:tcPr>
+            <w:tcW w:w="4698" w:type="dxa"/>
+          </w:tcPr>
+          <w:p>
+            <w:proofErr w:type="spellStart"/>
+            <w:r>
+              <w:t>Nb_composant_module</w:t>
+            </w:r>
+            <w:proofErr w:type="spellEnd"/>
+          </w:p>
+        </w:tc>
+        <w:tc>
+          <w:tcPr>
+            <w:tcW w:w="4698" w:type="dxa"/>
+          </w:tcPr>
+          <w:p>
+            <w:r>
+              <w:t>Nombre d’un même module souhaité</w:t>
+            </w:r>
+          </w:p>
+        </w:tc>
+      </w:tr>
+      <w:tr>
+        <w:tc>
+          <w:tcPr>
+            <w:tcW w:w="4698" w:type="dxa"/>
+          </w:tcPr>
+          <w:p>
+            <w:proofErr w:type="spellStart"/>
+            <w:r>
+              <w:t>Gamme_module</w:t>
+            </w:r>
+            <w:proofErr w:type="spellEnd"/>
+          </w:p>
+        </w:tc>
+        <w:tc>
+          <w:tcPr>
+            <w:tcW w:w="4698" w:type="dxa"/>
+          </w:tcPr>
+          <w:p>
+            <w:r>
+              <w:t>Qualité du module</w:t>
+            </w:r>
+          </w:p>
+        </w:tc>
+      </w:tr>
+    </w:tbl>
+    <w:p>
+      <w:bookmarkStart w:id="3" w:name="_GoBack"/>
+      <w:bookmarkEnd w:id="3"/>
+    </w:p>
+    <w:tbl>
+      <w:tblPr>
+        <w:tblStyle w:val="Grilledutableau"/>
+        <w:tblW w:w="0" w:type="auto"/>
+        <w:tblLook w:val="04A0" w:firstRow="1" w:lastRow="0" w:firstColumn="1" w:lastColumn="0" w:noHBand="0" w:noVBand="1"/>
+      </w:tblPr>
+      <w:tblGrid>
+        <w:gridCol w:w="4579"/>
+        <w:gridCol w:w="4483"/>
+      </w:tblGrid>
+      <w:tr>
+        <w:tc>
+          <w:tcPr>
+            <w:tcW w:w="9396" w:type="dxa"/>
+            <w:gridSpan w:val="2"/>
+          </w:tcPr>
+          <w:p>
+            <w:r>
+              <w:t>MADERA_COMPOSANT</w:t>
+            </w:r>
+          </w:p>
+        </w:tc>
+      </w:tr>
+      <w:tr>
+        <w:tc>
+          <w:tcPr>
+            <w:tcW w:w="4698" w:type="dxa"/>
+          </w:tcPr>
+          <w:p>
+            <w:proofErr w:type="spellStart"/>
+            <w:r>
+              <w:t>Id_composant</w:t>
+            </w:r>
+            <w:proofErr w:type="spellEnd"/>
+          </w:p>
+        </w:tc>
+        <w:tc>
+          <w:tcPr>
+            <w:tcW w:w="4698" w:type="dxa"/>
+          </w:tcPr>
+          <w:p>
+            <w:r>
+              <w:t>Numéro d’identifiant unique du composant</w:t>
+            </w:r>
+          </w:p>
+        </w:tc>
+      </w:tr>
+      <w:tr>
+        <w:tc>
+          <w:tcPr>
+            <w:tcW w:w="4698" w:type="dxa"/>
+          </w:tcPr>
+          <w:p>
+            <w:proofErr w:type="spellStart"/>
+            <w:r>
+              <w:t>Code_composant</w:t>
+            </w:r>
+            <w:proofErr w:type="spellEnd"/>
+          </w:p>
+        </w:tc>
+        <w:tc>
+          <w:tcPr>
+            <w:tcW w:w="4698" w:type="dxa"/>
+          </w:tcPr>
+          <w:p>
+            <w:r>
+              <w:t>Code d’identification du composant</w:t>
+            </w:r>
+          </w:p>
+        </w:tc>
+      </w:tr>
+      <w:tr>
+        <w:tc>
+          <w:tcPr>
+            <w:tcW w:w="4698" w:type="dxa"/>
+          </w:tcPr>
+          <w:p>
+            <w:proofErr w:type="spellStart"/>
+            <w:r>
+              <w:t>Nom_composant</w:t>
+            </w:r>
+            <w:proofErr w:type="spellEnd"/>
+          </w:p>
+        </w:tc>
+        <w:tc>
+          <w:tcPr>
+            <w:tcW w:w="4698" w:type="dxa"/>
+          </w:tcPr>
+          <w:p>
+            <w:r>
+              <w:t>Nom du composant</w:t>
+            </w:r>
+          </w:p>
+        </w:tc>
+      </w:tr>
+      <w:tr>
+        <w:tc>
+          <w:tcPr>
+            <w:tcW w:w="4698" w:type="dxa"/>
+          </w:tcPr>
+          <w:p>
+            <w:proofErr w:type="spellStart"/>
+            <w:r>
+              <w:t>Prix_composant</w:t>
+            </w:r>
+            <w:proofErr w:type="spellEnd"/>
+          </w:p>
+        </w:tc>
+        <w:tc>
+          <w:tcPr>
+            <w:tcW w:w="4698" w:type="dxa"/>
+          </w:tcPr>
+          <w:p>
+            <w:r>
+              <w:t>Prix du composant</w:t>
+            </w:r>
+          </w:p>
+        </w:tc>
+      </w:tr>
+      <w:tr>
+        <w:tc>
+          <w:tcPr>
+            <w:tcW w:w="4698" w:type="dxa"/>
+          </w:tcPr>
+          <w:p>
+            <w:proofErr w:type="spellStart"/>
+            <w:r>
+              <w:t>Quantite_restante_composant</w:t>
+            </w:r>
+            <w:proofErr w:type="spellEnd"/>
+          </w:p>
+        </w:tc>
+        <w:tc>
+          <w:tcPr>
+            <w:tcW w:w="4698" w:type="dxa"/>
+          </w:tcPr>
+          <w:p>
+            <w:r>
+              <w:t>Quantité restante du composant souhaité</w:t>
+            </w:r>
+          </w:p>
+        </w:tc>
+      </w:tr>
+      <w:tr>
+        <w:tc>
+          <w:tcPr>
+            <w:tcW w:w="4698" w:type="dxa"/>
+          </w:tcPr>
+          <w:p>
+            <w:proofErr w:type="spellStart"/>
+            <w:r>
+              <w:t>Nature_composant</w:t>
+            </w:r>
+            <w:proofErr w:type="spellEnd"/>
+          </w:p>
+        </w:tc>
+        <w:tc>
+          <w:tcPr>
+            <w:tcW w:w="4698" w:type="dxa"/>
+          </w:tcPr>
+          <w:p>
+            <w:r>
+              <w:t>Type de composant utilisé (</w:t>
+            </w:r>
+            <w:proofErr w:type="spellStart"/>
+            <w:proofErr w:type="gramStart"/>
+            <w:r>
+              <w:t>bois,pvc</w:t>
+            </w:r>
+            <w:proofErr w:type="gramEnd"/>
+            <w:r>
+              <w:t>,alu</w:t>
+            </w:r>
+            <w:proofErr w:type="spellEnd"/>
+            <w:r>
+              <w:t>…)</w:t>
+            </w:r>
+          </w:p>
+        </w:tc>
+      </w:tr>
+    </w:tbl>
+    <w:p/>
+    <w:tbl>
+      <w:tblPr>
+        <w:tblStyle w:val="Grilledutableau"/>
+        <w:tblW w:w="0" w:type="auto"/>
+        <w:tblLook w:val="04A0" w:firstRow="1" w:lastRow="0" w:firstColumn="1" w:lastColumn="0" w:noHBand="0" w:noVBand="1"/>
+      </w:tblPr>
+      <w:tblGrid>
+        <w:gridCol w:w="4543"/>
+        <w:gridCol w:w="4519"/>
+      </w:tblGrid>
+      <w:tr>
+        <w:tc>
+          <w:tcPr>
+            <w:tcW w:w="9396" w:type="dxa"/>
+            <w:gridSpan w:val="2"/>
+          </w:tcPr>
+          <w:p>
+            <w:r>
+              <w:t>MADERA_GAMME</w:t>
+            </w:r>
+          </w:p>
+        </w:tc>
+      </w:tr>
+      <w:tr>
+        <w:tc>
+          <w:tcPr>
+            <w:tcW w:w="4698" w:type="dxa"/>
+          </w:tcPr>
+          <w:p>
+            <w:proofErr w:type="spellStart"/>
+            <w:r>
+              <w:t>Id_gamme</w:t>
+            </w:r>
+            <w:proofErr w:type="spellEnd"/>
+          </w:p>
+        </w:tc>
+        <w:tc>
+          <w:tcPr>
+            <w:tcW w:w="4698" w:type="dxa"/>
+          </w:tcPr>
+          <w:p>
+            <w:r>
+              <w:t>Numéro d’identifiant unique de la gamme du module</w:t>
+            </w:r>
+          </w:p>
+        </w:tc>
+      </w:tr>
+      <w:tr>
+        <w:tc>
+          <w:tcPr>
+            <w:tcW w:w="4698" w:type="dxa"/>
+          </w:tcPr>
+          <w:p>
+            <w:proofErr w:type="spellStart"/>
+            <w:r>
+              <w:t>Type_isolant</w:t>
+            </w:r>
+            <w:proofErr w:type="spellEnd"/>
+          </w:p>
+        </w:tc>
+        <w:tc>
+          <w:tcPr>
+            <w:tcW w:w="4698" w:type="dxa"/>
+          </w:tcPr>
+          <w:p>
+            <w:r>
+              <w:t>Type d’isolant utilisé</w:t>
+            </w:r>
+          </w:p>
+        </w:tc>
+      </w:tr>
+      <w:tr>
+        <w:tc>
+          <w:tcPr>
+            <w:tcW w:w="4698" w:type="dxa"/>
+          </w:tcPr>
+          <w:p>
+            <w:proofErr w:type="spellStart"/>
+            <w:r>
+              <w:t>Type_couverture</w:t>
+            </w:r>
+            <w:proofErr w:type="spellEnd"/>
+          </w:p>
+        </w:tc>
+        <w:tc>
+          <w:tcPr>
+            <w:tcW w:w="4698" w:type="dxa"/>
+          </w:tcPr>
+          <w:p>
+            <w:r>
+              <w:t xml:space="preserve">Type de couverture souhaité pour la toiture </w:t>
+            </w:r>
+          </w:p>
+        </w:tc>
+      </w:tr>
+      <w:tr>
+        <w:tc>
+          <w:tcPr>
+            <w:tcW w:w="4698" w:type="dxa"/>
+          </w:tcPr>
+          <w:p>
+            <w:proofErr w:type="spellStart"/>
+            <w:r>
+              <w:t>Qualité_huisserie</w:t>
+            </w:r>
+            <w:proofErr w:type="spellEnd"/>
+          </w:p>
+        </w:tc>
+        <w:tc>
+          <w:tcPr>
+            <w:tcW w:w="4698" w:type="dxa"/>
+          </w:tcPr>
+          <w:p>
+            <w:r>
+              <w:t>Qualité de l’huisserie</w:t>
+            </w:r>
+          </w:p>
+        </w:tc>
+      </w:tr>
+    </w:tbl>
+    <w:p/>
+    <w:tbl>
+      <w:tblPr>
+        <w:tblStyle w:val="Grilledutableau"/>
+        <w:tblW w:w="0" w:type="auto"/>
+        <w:tblLook w:val="04A0" w:firstRow="1" w:lastRow="0" w:firstColumn="1" w:lastColumn="0" w:noHBand="0" w:noVBand="1"/>
+      </w:tblPr>
+      <w:tblGrid>
+        <w:gridCol w:w="4542"/>
+        <w:gridCol w:w="4520"/>
+      </w:tblGrid>
+      <w:tr>
+        <w:tc>
+          <w:tcPr>
+            <w:tcW w:w="9396" w:type="dxa"/>
+            <w:gridSpan w:val="2"/>
+          </w:tcPr>
+          <w:p>
+            <w:r>
+              <w:t>MADERA_COUPE</w:t>
+            </w:r>
+          </w:p>
+        </w:tc>
+      </w:tr>
+      <w:tr>
+        <w:tc>
+          <w:tcPr>
+            <w:tcW w:w="4698" w:type="dxa"/>
+          </w:tcPr>
+          <w:p>
+            <w:proofErr w:type="spellStart"/>
+            <w:r>
+              <w:t>Id_coupe</w:t>
+            </w:r>
+            <w:proofErr w:type="spellEnd"/>
+          </w:p>
+        </w:tc>
+        <w:tc>
+          <w:tcPr>
+            <w:tcW w:w="4698" w:type="dxa"/>
+          </w:tcPr>
+          <w:p>
+            <w:r>
+              <w:t>Numéro d’identifiant unique de la coupe</w:t>
+            </w:r>
+          </w:p>
+        </w:tc>
+      </w:tr>
+      <w:tr>
+        <w:tc>
+          <w:tcPr>
+            <w:tcW w:w="4698" w:type="dxa"/>
+          </w:tcPr>
+          <w:p>
+            <w:proofErr w:type="spellStart"/>
+            <w:r>
+              <w:t>Longueur_coupe</w:t>
+            </w:r>
+            <w:proofErr w:type="spellEnd"/>
+          </w:p>
+        </w:tc>
+        <w:tc>
+          <w:tcPr>
+            <w:tcW w:w="4698" w:type="dxa"/>
+          </w:tcPr>
+          <w:p>
+            <w:r>
+              <w:t>Longueur de la coupe</w:t>
+            </w:r>
+          </w:p>
+        </w:tc>
+      </w:tr>
+      <w:tr>
+        <w:tc>
+          <w:tcPr>
+            <w:tcW w:w="4698" w:type="dxa"/>
+          </w:tcPr>
+          <w:p>
+            <w:proofErr w:type="spellStart"/>
+            <w:r>
+              <w:t>Largeur_coupe</w:t>
+            </w:r>
+            <w:proofErr w:type="spellEnd"/>
+          </w:p>
+        </w:tc>
+        <w:tc>
+          <w:tcPr>
+            <w:tcW w:w="4698" w:type="dxa"/>
+          </w:tcPr>
+          <w:p>
+            <w:r>
+              <w:t>Largeur de la coupe</w:t>
+            </w:r>
+          </w:p>
+        </w:tc>
+      </w:tr>
+    </w:tbl>
+    <w:p/>
+    <w:tbl>
+      <w:tblPr>
+        <w:tblStyle w:val="Grilledutableau"/>
+        <w:tblW w:w="0" w:type="auto"/>
+        <w:tblLook w:val="04A0" w:firstRow="1" w:lastRow="0" w:firstColumn="1" w:lastColumn="0" w:noHBand="0" w:noVBand="1"/>
+      </w:tblPr>
+      <w:tblGrid>
+        <w:gridCol w:w="4531"/>
+        <w:gridCol w:w="4531"/>
+      </w:tblGrid>
+      <w:tr>
+        <w:tc>
+          <w:tcPr>
+            <w:tcW w:w="9396" w:type="dxa"/>
+            <w:gridSpan w:val="2"/>
+          </w:tcPr>
+          <w:p>
+            <w:r>
+              <w:t>MADERA_TOIT</w:t>
+            </w:r>
+          </w:p>
+        </w:tc>
+      </w:tr>
+      <w:tr>
+        <w:tc>
+          <w:tcPr>
+            <w:tcW w:w="4698" w:type="dxa"/>
+          </w:tcPr>
+          <w:p>
+            <w:proofErr w:type="spellStart"/>
+            <w:r>
+              <w:t>Id_toit</w:t>
+            </w:r>
+            <w:proofErr w:type="spellEnd"/>
+          </w:p>
+        </w:tc>
+        <w:tc>
+          <w:tcPr>
+            <w:tcW w:w="4698" w:type="dxa"/>
+          </w:tcPr>
+          <w:p>
+            <w:r>
+              <w:t>Numéro d’identifiant unique du toit</w:t>
+            </w:r>
+          </w:p>
+        </w:tc>
+      </w:tr>
+      <w:tr>
+        <w:tc>
+          <w:tcPr>
+            <w:tcW w:w="4698" w:type="dxa"/>
+          </w:tcPr>
+          <w:p>
+            <w:proofErr w:type="spellStart"/>
+            <w:r>
+              <w:t>Prix_HT_toit</w:t>
+            </w:r>
+            <w:proofErr w:type="spellEnd"/>
+          </w:p>
+        </w:tc>
+        <w:tc>
+          <w:tcPr>
+            <w:tcW w:w="4698" w:type="dxa"/>
+          </w:tcPr>
+          <w:p>
+            <w:r>
+              <w:t>Prix hors taxe du toit</w:t>
+            </w:r>
+          </w:p>
+        </w:tc>
+      </w:tr>
+    </w:tbl>
+    <w:p/>
+    <w:tbl>
+      <w:tblPr>
+        <w:tblStyle w:val="Grilledutableau"/>
+        <w:tblW w:w="0" w:type="auto"/>
+        <w:tblLook w:val="04A0" w:firstRow="1" w:lastRow="0" w:firstColumn="1" w:lastColumn="0" w:noHBand="0" w:noVBand="1"/>
+      </w:tblPr>
+      <w:tblGrid>
+        <w:gridCol w:w="4530"/>
+        <w:gridCol w:w="4532"/>
+      </w:tblGrid>
+      <w:tr>
+        <w:tc>
+          <w:tcPr>
+            <w:tcW w:w="9396" w:type="dxa"/>
+            <w:gridSpan w:val="2"/>
+          </w:tcPr>
+          <w:p>
+            <w:r>
+              <w:t>MADERA_SOL</w:t>
+            </w:r>
+          </w:p>
+        </w:tc>
+      </w:tr>
+      <w:tr>
+        <w:tc>
+          <w:tcPr>
+            <w:tcW w:w="4698" w:type="dxa"/>
+          </w:tcPr>
+          <w:p>
+            <w:proofErr w:type="spellStart"/>
+            <w:r>
+              <w:t>Id_sol</w:t>
+            </w:r>
+            <w:proofErr w:type="spellEnd"/>
+          </w:p>
+        </w:tc>
+        <w:tc>
+          <w:tcPr>
+            <w:tcW w:w="4698" w:type="dxa"/>
+          </w:tcPr>
+          <w:p>
+            <w:r>
+              <w:t>Numéro d’identifiant unique du sol</w:t>
+            </w:r>
+          </w:p>
+        </w:tc>
+      </w:tr>
+      <w:tr>
+        <w:tc>
+          <w:tcPr>
+            <w:tcW w:w="4698" w:type="dxa"/>
+          </w:tcPr>
+          <w:p>
+            <w:proofErr w:type="spellStart"/>
+            <w:r>
+              <w:t>Prix_HT_sol</w:t>
+            </w:r>
+            <w:proofErr w:type="spellEnd"/>
+          </w:p>
+        </w:tc>
+        <w:tc>
+          <w:tcPr>
+            <w:tcW w:w="4698" w:type="dxa"/>
+          </w:tcPr>
+          <w:p>
+            <w:r>
+              <w:t>Prix hors taxe du sol</w:t>
+            </w:r>
+          </w:p>
+        </w:tc>
+      </w:tr>
+    </w:tbl>
+    <w:p/>
+    <w:p/>
+    <w:p>
+      <w:pPr>
+        <w:pStyle w:val="Titre1"/>
+      </w:pPr>
+      <w:bookmarkStart w:id="4" w:name="_Toc17901803"/>
       <w:r>
         <w:lastRenderedPageBreak/>
         <w:t>Contrôle de saisie et données</w:t>
       </w:r>
-      <w:bookmarkEnd w:id="0"/>
+      <w:bookmarkEnd w:id="4"/>
     </w:p>
     <w:p/>
     <w:p>
@@ -2077,12 +4178,7 @@
         <w:spacing w:after="0" w:line="240" w:lineRule="auto"/>
       </w:pPr>
       <w:r>
-        <w:t>Un devis ne peut reveni</w:t>
-      </w:r>
-      <w:bookmarkStart w:id="1" w:name="_GoBack"/>
-      <w:bookmarkEnd w:id="1"/>
-      <w:r>
-        <w:t xml:space="preserve">r à un état précèdent. </w:t>
+        <w:t xml:space="preserve">Un devis ne peut revenir à un état précèdent. </w:t>
       </w:r>
     </w:p>
     <w:p/>
@@ -2221,12 +4317,1116 @@
         <w:pStyle w:val="Titre1"/>
         <w:ind w:left="720"/>
       </w:pPr>
-      <w:bookmarkStart w:id="2" w:name="_Toc17901470"/>
+      <w:bookmarkStart w:id="5" w:name="_Toc17901804"/>
+      <w:proofErr w:type="spellStart"/>
+      <w:r>
+        <w:lastRenderedPageBreak/>
+        <w:t>Mock</w:t>
+      </w:r>
+      <w:proofErr w:type="spellEnd"/>
+      <w:r>
+        <w:t>-UP</w:t>
+      </w:r>
+      <w:bookmarkEnd w:id="5"/>
+    </w:p>
+    <w:tbl>
+      <w:tblPr>
+        <w:tblStyle w:val="TableauGrille6Couleur-Accentuation6"/>
+        <w:tblW w:w="0" w:type="auto"/>
+        <w:tblLook w:val="04A0" w:firstRow="1" w:lastRow="0" w:firstColumn="1" w:lastColumn="0" w:noHBand="0" w:noVBand="1"/>
+      </w:tblPr>
+      <w:tblGrid>
+        <w:gridCol w:w="9062"/>
+      </w:tblGrid>
+      <w:tr>
+        <w:trPr>
+          <w:cnfStyle w:val="100000000000" w:firstRow="1" w:lastRow="0" w:firstColumn="0" w:lastColumn="0" w:oddVBand="0" w:evenVBand="0" w:oddHBand="0" w:evenHBand="0" w:firstRowFirstColumn="0" w:firstRowLastColumn="0" w:lastRowFirstColumn="0" w:lastRowLastColumn="0"/>
+        </w:trPr>
+        <w:tc>
+          <w:tcPr>
+            <w:cnfStyle w:val="001000000000" w:firstRow="0" w:lastRow="0" w:firstColumn="1" w:lastColumn="0" w:oddVBand="0" w:evenVBand="0" w:oddHBand="0" w:evenHBand="0" w:firstRowFirstColumn="0" w:firstRowLastColumn="0" w:lastRowFirstColumn="0" w:lastRowLastColumn="0"/>
+            <w:tcW w:w="9396" w:type="dxa"/>
+          </w:tcPr>
+          <w:p>
+            <w:r>
+              <w:t>Connexion</w:t>
+            </w:r>
+          </w:p>
+        </w:tc>
+      </w:tr>
+      <w:tr>
+        <w:trPr>
+          <w:cnfStyle w:val="000000100000" w:firstRow="0" w:lastRow="0" w:firstColumn="0" w:lastColumn="0" w:oddVBand="0" w:evenVBand="0" w:oddHBand="1" w:evenHBand="0" w:firstRowFirstColumn="0" w:firstRowLastColumn="0" w:lastRowFirstColumn="0" w:lastRowLastColumn="0"/>
+        </w:trPr>
+        <w:tc>
+          <w:tcPr>
+            <w:cnfStyle w:val="001000000000" w:firstRow="0" w:lastRow="0" w:firstColumn="1" w:lastColumn="0" w:oddVBand="0" w:evenVBand="0" w:oddHBand="0" w:evenHBand="0" w:firstRowFirstColumn="0" w:firstRowLastColumn="0" w:lastRowFirstColumn="0" w:lastRowLastColumn="0"/>
+            <w:tcW w:w="9396" w:type="dxa"/>
+          </w:tcPr>
+          <w:p>
+            <w:r>
+              <w:rPr>
+                <w:noProof/>
+              </w:rPr>
+              <w:drawing>
+                <wp:inline distT="0" distB="0" distL="0" distR="0" wp14:anchorId="71D05976" wp14:editId="6104F2AF">
+                  <wp:extent cx="5764954" cy="3242786"/>
+                  <wp:effectExtent l="0" t="0" r="7620" b="0"/>
+                  <wp:docPr id="11" name="Image 11"/>
+                  <wp:cNvGraphicFramePr>
+                    <a:graphicFrameLocks xmlns:a="http://schemas.openxmlformats.org/drawingml/2006/main" noChangeAspect="1"/>
+                  </wp:cNvGraphicFramePr>
+                  <a:graphic xmlns:a="http://schemas.openxmlformats.org/drawingml/2006/main">
+                    <a:graphicData uri="http://schemas.openxmlformats.org/drawingml/2006/picture">
+                      <pic:pic xmlns:pic="http://schemas.openxmlformats.org/drawingml/2006/picture">
+                        <pic:nvPicPr>
+                          <pic:cNvPr id="0" name="Picture 1"/>
+                          <pic:cNvPicPr>
+                            <a:picLocks noChangeAspect="1" noChangeArrowheads="1"/>
+                          </pic:cNvPicPr>
+                        </pic:nvPicPr>
+                        <pic:blipFill>
+                          <a:blip r:embed="rId11" cstate="print">
+                            <a:extLst>
+                              <a:ext uri="{28A0092B-C50C-407E-A947-70E740481C1C}">
+                                <a14:useLocalDpi xmlns:a14="http://schemas.microsoft.com/office/drawing/2010/main" val="0"/>
+                              </a:ext>
+                            </a:extLst>
+                          </a:blip>
+                          <a:srcRect/>
+                          <a:stretch>
+                            <a:fillRect/>
+                          </a:stretch>
+                        </pic:blipFill>
+                        <pic:spPr bwMode="auto">
+                          <a:xfrm>
+                            <a:off x="0" y="0"/>
+                            <a:ext cx="5784002" cy="3253501"/>
+                          </a:xfrm>
+                          <a:prstGeom prst="rect">
+                            <a:avLst/>
+                          </a:prstGeom>
+                          <a:noFill/>
+                          <a:ln>
+                            <a:noFill/>
+                          </a:ln>
+                        </pic:spPr>
+                      </pic:pic>
+                    </a:graphicData>
+                  </a:graphic>
+                </wp:inline>
+              </w:drawing>
+            </w:r>
+          </w:p>
+        </w:tc>
+      </w:tr>
+      <w:tr>
+        <w:tc>
+          <w:tcPr>
+            <w:cnfStyle w:val="001000000000" w:firstRow="0" w:lastRow="0" w:firstColumn="1" w:lastColumn="0" w:oddVBand="0" w:evenVBand="0" w:oddHBand="0" w:evenHBand="0" w:firstRowFirstColumn="0" w:firstRowLastColumn="0" w:lastRowFirstColumn="0" w:lastRowLastColumn="0"/>
+            <w:tcW w:w="9396" w:type="dxa"/>
+          </w:tcPr>
+          <w:p>
+            <w:r>
+              <w:t>Ajout client</w:t>
+            </w:r>
+          </w:p>
+        </w:tc>
+      </w:tr>
+      <w:tr>
+        <w:trPr>
+          <w:cnfStyle w:val="000000100000" w:firstRow="0" w:lastRow="0" w:firstColumn="0" w:lastColumn="0" w:oddVBand="0" w:evenVBand="0" w:oddHBand="1" w:evenHBand="0" w:firstRowFirstColumn="0" w:firstRowLastColumn="0" w:lastRowFirstColumn="0" w:lastRowLastColumn="0"/>
+        </w:trPr>
+        <w:tc>
+          <w:tcPr>
+            <w:cnfStyle w:val="001000000000" w:firstRow="0" w:lastRow="0" w:firstColumn="1" w:lastColumn="0" w:oddVBand="0" w:evenVBand="0" w:oddHBand="0" w:evenHBand="0" w:firstRowFirstColumn="0" w:firstRowLastColumn="0" w:lastRowFirstColumn="0" w:lastRowLastColumn="0"/>
+            <w:tcW w:w="9396" w:type="dxa"/>
+          </w:tcPr>
+          <w:p>
+            <w:pPr>
+              <w:rPr>
+                <w:b w:val="0"/>
+                <w:bCs w:val="0"/>
+              </w:rPr>
+            </w:pPr>
+            <w:r>
+              <w:rPr>
+                <w:noProof/>
+              </w:rPr>
+              <w:drawing>
+                <wp:inline distT="0" distB="0" distL="0" distR="0" wp14:anchorId="15DF164B" wp14:editId="2A66F23F">
+                  <wp:extent cx="5781981" cy="3252364"/>
+                  <wp:effectExtent l="0" t="0" r="0" b="5715"/>
+                  <wp:docPr id="12" name="Image 12"/>
+                  <wp:cNvGraphicFramePr>
+                    <a:graphicFrameLocks xmlns:a="http://schemas.openxmlformats.org/drawingml/2006/main" noChangeAspect="1"/>
+                  </wp:cNvGraphicFramePr>
+                  <a:graphic xmlns:a="http://schemas.openxmlformats.org/drawingml/2006/main">
+                    <a:graphicData uri="http://schemas.openxmlformats.org/drawingml/2006/picture">
+                      <pic:pic xmlns:pic="http://schemas.openxmlformats.org/drawingml/2006/picture">
+                        <pic:nvPicPr>
+                          <pic:cNvPr id="0" name="Picture 3"/>
+                          <pic:cNvPicPr>
+                            <a:picLocks noChangeAspect="1" noChangeArrowheads="1"/>
+                          </pic:cNvPicPr>
+                        </pic:nvPicPr>
+                        <pic:blipFill>
+                          <a:blip r:embed="rId12" cstate="print">
+                            <a:extLst>
+                              <a:ext uri="{28A0092B-C50C-407E-A947-70E740481C1C}">
+                                <a14:useLocalDpi xmlns:a14="http://schemas.microsoft.com/office/drawing/2010/main" val="0"/>
+                              </a:ext>
+                            </a:extLst>
+                          </a:blip>
+                          <a:srcRect/>
+                          <a:stretch>
+                            <a:fillRect/>
+                          </a:stretch>
+                        </pic:blipFill>
+                        <pic:spPr bwMode="auto">
+                          <a:xfrm>
+                            <a:off x="0" y="0"/>
+                            <a:ext cx="5822103" cy="3274933"/>
+                          </a:xfrm>
+                          <a:prstGeom prst="rect">
+                            <a:avLst/>
+                          </a:prstGeom>
+                          <a:noFill/>
+                          <a:ln>
+                            <a:noFill/>
+                          </a:ln>
+                        </pic:spPr>
+                      </pic:pic>
+                    </a:graphicData>
+                  </a:graphic>
+                </wp:inline>
+              </w:drawing>
+            </w:r>
+          </w:p>
+          <w:p>
+            <w:pPr>
+              <w:rPr>
+                <w:b w:val="0"/>
+                <w:bCs w:val="0"/>
+              </w:rPr>
+            </w:pPr>
+          </w:p>
+          <w:p>
+            <w:pPr>
+              <w:rPr>
+                <w:b w:val="0"/>
+                <w:bCs w:val="0"/>
+              </w:rPr>
+            </w:pPr>
+          </w:p>
+          <w:p>
+            <w:pPr>
+              <w:rPr>
+                <w:b w:val="0"/>
+                <w:bCs w:val="0"/>
+              </w:rPr>
+            </w:pPr>
+          </w:p>
+          <w:p>
+            <w:pPr>
+              <w:rPr>
+                <w:b w:val="0"/>
+                <w:bCs w:val="0"/>
+              </w:rPr>
+            </w:pPr>
+          </w:p>
+          <w:p>
+            <w:pPr>
+              <w:rPr>
+                <w:b w:val="0"/>
+                <w:bCs w:val="0"/>
+              </w:rPr>
+            </w:pPr>
+          </w:p>
+          <w:p>
+            <w:pPr>
+              <w:rPr>
+                <w:b w:val="0"/>
+                <w:bCs w:val="0"/>
+              </w:rPr>
+            </w:pPr>
+          </w:p>
+          <w:p>
+            <w:pPr>
+              <w:rPr>
+                <w:b w:val="0"/>
+                <w:bCs w:val="0"/>
+              </w:rPr>
+            </w:pPr>
+          </w:p>
+          <w:p/>
+        </w:tc>
+      </w:tr>
+      <w:tr>
+        <w:tc>
+          <w:tcPr>
+            <w:cnfStyle w:val="001000000000" w:firstRow="0" w:lastRow="0" w:firstColumn="1" w:lastColumn="0" w:oddVBand="0" w:evenVBand="0" w:oddHBand="0" w:evenHBand="0" w:firstRowFirstColumn="0" w:firstRowLastColumn="0" w:lastRowFirstColumn="0" w:lastRowLastColumn="0"/>
+            <w:tcW w:w="9396" w:type="dxa"/>
+          </w:tcPr>
+          <w:p>
+            <w:r>
+              <w:t>Client</w:t>
+            </w:r>
+          </w:p>
+        </w:tc>
+      </w:tr>
+      <w:tr>
+        <w:trPr>
+          <w:cnfStyle w:val="000000100000" w:firstRow="0" w:lastRow="0" w:firstColumn="0" w:lastColumn="0" w:oddVBand="0" w:evenVBand="0" w:oddHBand="1" w:evenHBand="0" w:firstRowFirstColumn="0" w:firstRowLastColumn="0" w:lastRowFirstColumn="0" w:lastRowLastColumn="0"/>
+        </w:trPr>
+        <w:tc>
+          <w:tcPr>
+            <w:cnfStyle w:val="001000000000" w:firstRow="0" w:lastRow="0" w:firstColumn="1" w:lastColumn="0" w:oddVBand="0" w:evenVBand="0" w:oddHBand="0" w:evenHBand="0" w:firstRowFirstColumn="0" w:firstRowLastColumn="0" w:lastRowFirstColumn="0" w:lastRowLastColumn="0"/>
+            <w:tcW w:w="9396" w:type="dxa"/>
+          </w:tcPr>
+          <w:p>
+            <w:r>
+              <w:rPr>
+                <w:noProof/>
+              </w:rPr>
+              <w:lastRenderedPageBreak/>
+              <w:drawing>
+                <wp:inline distT="0" distB="0" distL="0" distR="0" wp14:anchorId="4A681ACD" wp14:editId="16D901FE">
+                  <wp:extent cx="5781042" cy="3251835"/>
+                  <wp:effectExtent l="0" t="0" r="0" b="5715"/>
+                  <wp:docPr id="13" name="Image 13"/>
+                  <wp:cNvGraphicFramePr>
+                    <a:graphicFrameLocks xmlns:a="http://schemas.openxmlformats.org/drawingml/2006/main" noChangeAspect="1"/>
+                  </wp:cNvGraphicFramePr>
+                  <a:graphic xmlns:a="http://schemas.openxmlformats.org/drawingml/2006/main">
+                    <a:graphicData uri="http://schemas.openxmlformats.org/drawingml/2006/picture">
+                      <pic:pic xmlns:pic="http://schemas.openxmlformats.org/drawingml/2006/picture">
+                        <pic:nvPicPr>
+                          <pic:cNvPr id="0" name="Picture 5"/>
+                          <pic:cNvPicPr>
+                            <a:picLocks noChangeAspect="1" noChangeArrowheads="1"/>
+                          </pic:cNvPicPr>
+                        </pic:nvPicPr>
+                        <pic:blipFill>
+                          <a:blip r:embed="rId13" cstate="print">
+                            <a:extLst>
+                              <a:ext uri="{28A0092B-C50C-407E-A947-70E740481C1C}">
+                                <a14:useLocalDpi xmlns:a14="http://schemas.microsoft.com/office/drawing/2010/main" val="0"/>
+                              </a:ext>
+                            </a:extLst>
+                          </a:blip>
+                          <a:srcRect/>
+                          <a:stretch>
+                            <a:fillRect/>
+                          </a:stretch>
+                        </pic:blipFill>
+                        <pic:spPr bwMode="auto">
+                          <a:xfrm>
+                            <a:off x="0" y="0"/>
+                            <a:ext cx="5800504" cy="3262782"/>
+                          </a:xfrm>
+                          <a:prstGeom prst="rect">
+                            <a:avLst/>
+                          </a:prstGeom>
+                          <a:noFill/>
+                          <a:ln>
+                            <a:noFill/>
+                          </a:ln>
+                        </pic:spPr>
+                      </pic:pic>
+                    </a:graphicData>
+                  </a:graphic>
+                </wp:inline>
+              </w:drawing>
+            </w:r>
+          </w:p>
+        </w:tc>
+      </w:tr>
+      <w:tr>
+        <w:tc>
+          <w:tcPr>
+            <w:cnfStyle w:val="001000000000" w:firstRow="0" w:lastRow="0" w:firstColumn="1" w:lastColumn="0" w:oddVBand="0" w:evenVBand="0" w:oddHBand="0" w:evenHBand="0" w:firstRowFirstColumn="0" w:firstRowLastColumn="0" w:lastRowFirstColumn="0" w:lastRowLastColumn="0"/>
+            <w:tcW w:w="9396" w:type="dxa"/>
+          </w:tcPr>
+          <w:p>
+            <w:r>
+              <w:t>Projets</w:t>
+            </w:r>
+          </w:p>
+        </w:tc>
+      </w:tr>
+      <w:tr>
+        <w:trPr>
+          <w:cnfStyle w:val="000000100000" w:firstRow="0" w:lastRow="0" w:firstColumn="0" w:lastColumn="0" w:oddVBand="0" w:evenVBand="0" w:oddHBand="1" w:evenHBand="0" w:firstRowFirstColumn="0" w:firstRowLastColumn="0" w:lastRowFirstColumn="0" w:lastRowLastColumn="0"/>
+        </w:trPr>
+        <w:tc>
+          <w:tcPr>
+            <w:cnfStyle w:val="001000000000" w:firstRow="0" w:lastRow="0" w:firstColumn="1" w:lastColumn="0" w:oddVBand="0" w:evenVBand="0" w:oddHBand="0" w:evenHBand="0" w:firstRowFirstColumn="0" w:firstRowLastColumn="0" w:lastRowFirstColumn="0" w:lastRowLastColumn="0"/>
+            <w:tcW w:w="9396" w:type="dxa"/>
+          </w:tcPr>
+          <w:p>
+            <w:pPr>
+              <w:rPr>
+                <w:b w:val="0"/>
+                <w:bCs w:val="0"/>
+              </w:rPr>
+            </w:pPr>
+            <w:r>
+              <w:rPr>
+                <w:noProof/>
+              </w:rPr>
+              <w:drawing>
+                <wp:inline distT="0" distB="0" distL="0" distR="0" wp14:anchorId="1E2E26BF" wp14:editId="6B912D13">
+                  <wp:extent cx="5782404" cy="3252602"/>
+                  <wp:effectExtent l="0" t="0" r="8890" b="5080"/>
+                  <wp:docPr id="4" name="Image 4"/>
+                  <wp:cNvGraphicFramePr>
+                    <a:graphicFrameLocks xmlns:a="http://schemas.openxmlformats.org/drawingml/2006/main" noChangeAspect="1"/>
+                  </wp:cNvGraphicFramePr>
+                  <a:graphic xmlns:a="http://schemas.openxmlformats.org/drawingml/2006/main">
+                    <a:graphicData uri="http://schemas.openxmlformats.org/drawingml/2006/picture">
+                      <pic:pic xmlns:pic="http://schemas.openxmlformats.org/drawingml/2006/picture">
+                        <pic:nvPicPr>
+                          <pic:cNvPr id="0" name="Picture 7"/>
+                          <pic:cNvPicPr>
+                            <a:picLocks noChangeAspect="1" noChangeArrowheads="1"/>
+                          </pic:cNvPicPr>
+                        </pic:nvPicPr>
+                        <pic:blipFill>
+                          <a:blip r:embed="rId14" cstate="print">
+                            <a:extLst>
+                              <a:ext uri="{28A0092B-C50C-407E-A947-70E740481C1C}">
+                                <a14:useLocalDpi xmlns:a14="http://schemas.microsoft.com/office/drawing/2010/main" val="0"/>
+                              </a:ext>
+                            </a:extLst>
+                          </a:blip>
+                          <a:srcRect/>
+                          <a:stretch>
+                            <a:fillRect/>
+                          </a:stretch>
+                        </pic:blipFill>
+                        <pic:spPr bwMode="auto">
+                          <a:xfrm>
+                            <a:off x="0" y="0"/>
+                            <a:ext cx="5813383" cy="3270028"/>
+                          </a:xfrm>
+                          <a:prstGeom prst="rect">
+                            <a:avLst/>
+                          </a:prstGeom>
+                          <a:noFill/>
+                          <a:ln>
+                            <a:noFill/>
+                          </a:ln>
+                        </pic:spPr>
+                      </pic:pic>
+                    </a:graphicData>
+                  </a:graphic>
+                </wp:inline>
+              </w:drawing>
+            </w:r>
+          </w:p>
+          <w:p>
+            <w:pPr>
+              <w:rPr>
+                <w:b w:val="0"/>
+                <w:bCs w:val="0"/>
+              </w:rPr>
+            </w:pPr>
+          </w:p>
+          <w:p>
+            <w:pPr>
+              <w:rPr>
+                <w:b w:val="0"/>
+                <w:bCs w:val="0"/>
+              </w:rPr>
+            </w:pPr>
+          </w:p>
+          <w:p>
+            <w:pPr>
+              <w:rPr>
+                <w:b w:val="0"/>
+                <w:bCs w:val="0"/>
+              </w:rPr>
+            </w:pPr>
+          </w:p>
+          <w:p>
+            <w:pPr>
+              <w:rPr>
+                <w:b w:val="0"/>
+                <w:bCs w:val="0"/>
+              </w:rPr>
+            </w:pPr>
+          </w:p>
+          <w:p>
+            <w:pPr>
+              <w:rPr>
+                <w:b w:val="0"/>
+                <w:bCs w:val="0"/>
+              </w:rPr>
+            </w:pPr>
+          </w:p>
+          <w:p>
+            <w:pPr>
+              <w:rPr>
+                <w:b w:val="0"/>
+                <w:bCs w:val="0"/>
+              </w:rPr>
+            </w:pPr>
+          </w:p>
+          <w:p>
+            <w:pPr>
+              <w:rPr>
+                <w:b w:val="0"/>
+                <w:bCs w:val="0"/>
+              </w:rPr>
+            </w:pPr>
+          </w:p>
+          <w:p/>
+        </w:tc>
+      </w:tr>
+      <w:tr>
+        <w:tc>
+          <w:tcPr>
+            <w:cnfStyle w:val="001000000000" w:firstRow="0" w:lastRow="0" w:firstColumn="1" w:lastColumn="0" w:oddVBand="0" w:evenVBand="0" w:oddHBand="0" w:evenHBand="0" w:firstRowFirstColumn="0" w:firstRowLastColumn="0" w:lastRowFirstColumn="0" w:lastRowLastColumn="0"/>
+            <w:tcW w:w="9396" w:type="dxa"/>
+          </w:tcPr>
+          <w:p>
+            <w:r>
+              <w:t>Projet ouvert</w:t>
+            </w:r>
+          </w:p>
+        </w:tc>
+      </w:tr>
+      <w:tr>
+        <w:trPr>
+          <w:cnfStyle w:val="000000100000" w:firstRow="0" w:lastRow="0" w:firstColumn="0" w:lastColumn="0" w:oddVBand="0" w:evenVBand="0" w:oddHBand="1" w:evenHBand="0" w:firstRowFirstColumn="0" w:firstRowLastColumn="0" w:lastRowFirstColumn="0" w:lastRowLastColumn="0"/>
+        </w:trPr>
+        <w:tc>
+          <w:tcPr>
+            <w:cnfStyle w:val="001000000000" w:firstRow="0" w:lastRow="0" w:firstColumn="1" w:lastColumn="0" w:oddVBand="0" w:evenVBand="0" w:oddHBand="0" w:evenHBand="0" w:firstRowFirstColumn="0" w:firstRowLastColumn="0" w:lastRowFirstColumn="0" w:lastRowLastColumn="0"/>
+            <w:tcW w:w="9396" w:type="dxa"/>
+          </w:tcPr>
+          <w:p>
+            <w:r>
+              <w:rPr>
+                <w:noProof/>
+              </w:rPr>
+              <w:lastRenderedPageBreak/>
+              <w:drawing>
+                <wp:inline distT="0" distB="0" distL="0" distR="0" wp14:anchorId="3B7B1AE1" wp14:editId="7CC2EFA5">
+                  <wp:extent cx="5773420" cy="3247549"/>
+                  <wp:effectExtent l="0" t="0" r="0" b="0"/>
+                  <wp:docPr id="20" name="Image 20"/>
+                  <wp:cNvGraphicFramePr>
+                    <a:graphicFrameLocks xmlns:a="http://schemas.openxmlformats.org/drawingml/2006/main" noChangeAspect="1"/>
+                  </wp:cNvGraphicFramePr>
+                  <a:graphic xmlns:a="http://schemas.openxmlformats.org/drawingml/2006/main">
+                    <a:graphicData uri="http://schemas.openxmlformats.org/drawingml/2006/picture">
+                      <pic:pic xmlns:pic="http://schemas.openxmlformats.org/drawingml/2006/picture">
+                        <pic:nvPicPr>
+                          <pic:cNvPr id="0" name="Picture 9"/>
+                          <pic:cNvPicPr>
+                            <a:picLocks noChangeAspect="1" noChangeArrowheads="1"/>
+                          </pic:cNvPicPr>
+                        </pic:nvPicPr>
+                        <pic:blipFill>
+                          <a:blip r:embed="rId15" cstate="print">
+                            <a:extLst>
+                              <a:ext uri="{28A0092B-C50C-407E-A947-70E740481C1C}">
+                                <a14:useLocalDpi xmlns:a14="http://schemas.microsoft.com/office/drawing/2010/main" val="0"/>
+                              </a:ext>
+                            </a:extLst>
+                          </a:blip>
+                          <a:srcRect/>
+                          <a:stretch>
+                            <a:fillRect/>
+                          </a:stretch>
+                        </pic:blipFill>
+                        <pic:spPr bwMode="auto">
+                          <a:xfrm>
+                            <a:off x="0" y="0"/>
+                            <a:ext cx="5804184" cy="3264854"/>
+                          </a:xfrm>
+                          <a:prstGeom prst="rect">
+                            <a:avLst/>
+                          </a:prstGeom>
+                          <a:noFill/>
+                          <a:ln>
+                            <a:noFill/>
+                          </a:ln>
+                        </pic:spPr>
+                      </pic:pic>
+                    </a:graphicData>
+                  </a:graphic>
+                </wp:inline>
+              </w:drawing>
+            </w:r>
+          </w:p>
+        </w:tc>
+      </w:tr>
+      <w:tr>
+        <w:tc>
+          <w:tcPr>
+            <w:cnfStyle w:val="001000000000" w:firstRow="0" w:lastRow="0" w:firstColumn="1" w:lastColumn="0" w:oddVBand="0" w:evenVBand="0" w:oddHBand="0" w:evenHBand="0" w:firstRowFirstColumn="0" w:firstRowLastColumn="0" w:lastRowFirstColumn="0" w:lastRowLastColumn="0"/>
+            <w:tcW w:w="9396" w:type="dxa"/>
+          </w:tcPr>
+          <w:p>
+            <w:r>
+              <w:t>Plans</w:t>
+            </w:r>
+          </w:p>
+        </w:tc>
+      </w:tr>
+      <w:tr>
+        <w:trPr>
+          <w:cnfStyle w:val="000000100000" w:firstRow="0" w:lastRow="0" w:firstColumn="0" w:lastColumn="0" w:oddVBand="0" w:evenVBand="0" w:oddHBand="1" w:evenHBand="0" w:firstRowFirstColumn="0" w:firstRowLastColumn="0" w:lastRowFirstColumn="0" w:lastRowLastColumn="0"/>
+        </w:trPr>
+        <w:tc>
+          <w:tcPr>
+            <w:cnfStyle w:val="001000000000" w:firstRow="0" w:lastRow="0" w:firstColumn="1" w:lastColumn="0" w:oddVBand="0" w:evenVBand="0" w:oddHBand="0" w:evenHBand="0" w:firstRowFirstColumn="0" w:firstRowLastColumn="0" w:lastRowFirstColumn="0" w:lastRowLastColumn="0"/>
+            <w:tcW w:w="9396" w:type="dxa"/>
+          </w:tcPr>
+          <w:p>
+            <w:pPr>
+              <w:rPr>
+                <w:b w:val="0"/>
+                <w:bCs w:val="0"/>
+              </w:rPr>
+            </w:pPr>
+            <w:r>
+              <w:rPr>
+                <w:noProof/>
+              </w:rPr>
+              <w:drawing>
+                <wp:inline distT="0" distB="0" distL="0" distR="0" wp14:anchorId="5D7078D6" wp14:editId="3ED89929">
+                  <wp:extent cx="5743034" cy="3230456"/>
+                  <wp:effectExtent l="0" t="0" r="0" b="8255"/>
+                  <wp:docPr id="21" name="Image 21"/>
+                  <wp:cNvGraphicFramePr>
+                    <a:graphicFrameLocks xmlns:a="http://schemas.openxmlformats.org/drawingml/2006/main" noChangeAspect="1"/>
+                  </wp:cNvGraphicFramePr>
+                  <a:graphic xmlns:a="http://schemas.openxmlformats.org/drawingml/2006/main">
+                    <a:graphicData uri="http://schemas.openxmlformats.org/drawingml/2006/picture">
+                      <pic:pic xmlns:pic="http://schemas.openxmlformats.org/drawingml/2006/picture">
+                        <pic:nvPicPr>
+                          <pic:cNvPr id="0" name="Picture 11"/>
+                          <pic:cNvPicPr>
+                            <a:picLocks noChangeAspect="1" noChangeArrowheads="1"/>
+                          </pic:cNvPicPr>
+                        </pic:nvPicPr>
+                        <pic:blipFill>
+                          <a:blip r:embed="rId16" cstate="print">
+                            <a:extLst>
+                              <a:ext uri="{28A0092B-C50C-407E-A947-70E740481C1C}">
+                                <a14:useLocalDpi xmlns:a14="http://schemas.microsoft.com/office/drawing/2010/main" val="0"/>
+                              </a:ext>
+                            </a:extLst>
+                          </a:blip>
+                          <a:srcRect/>
+                          <a:stretch>
+                            <a:fillRect/>
+                          </a:stretch>
+                        </pic:blipFill>
+                        <pic:spPr bwMode="auto">
+                          <a:xfrm>
+                            <a:off x="0" y="0"/>
+                            <a:ext cx="5786607" cy="3254966"/>
+                          </a:xfrm>
+                          <a:prstGeom prst="rect">
+                            <a:avLst/>
+                          </a:prstGeom>
+                          <a:noFill/>
+                          <a:ln>
+                            <a:noFill/>
+                          </a:ln>
+                        </pic:spPr>
+                      </pic:pic>
+                    </a:graphicData>
+                  </a:graphic>
+                </wp:inline>
+              </w:drawing>
+            </w:r>
+          </w:p>
+          <w:p>
+            <w:pPr>
+              <w:rPr>
+                <w:b w:val="0"/>
+                <w:bCs w:val="0"/>
+              </w:rPr>
+            </w:pPr>
+          </w:p>
+          <w:p>
+            <w:pPr>
+              <w:rPr>
+                <w:b w:val="0"/>
+                <w:bCs w:val="0"/>
+              </w:rPr>
+            </w:pPr>
+          </w:p>
+          <w:p>
+            <w:pPr>
+              <w:rPr>
+                <w:b w:val="0"/>
+                <w:bCs w:val="0"/>
+              </w:rPr>
+            </w:pPr>
+          </w:p>
+          <w:p>
+            <w:pPr>
+              <w:rPr>
+                <w:b w:val="0"/>
+                <w:bCs w:val="0"/>
+              </w:rPr>
+            </w:pPr>
+          </w:p>
+          <w:p>
+            <w:pPr>
+              <w:rPr>
+                <w:b w:val="0"/>
+                <w:bCs w:val="0"/>
+              </w:rPr>
+            </w:pPr>
+          </w:p>
+          <w:p>
+            <w:pPr>
+              <w:rPr>
+                <w:b w:val="0"/>
+                <w:bCs w:val="0"/>
+              </w:rPr>
+            </w:pPr>
+          </w:p>
+          <w:p>
+            <w:pPr>
+              <w:rPr>
+                <w:b w:val="0"/>
+                <w:bCs w:val="0"/>
+              </w:rPr>
+            </w:pPr>
+          </w:p>
+          <w:p/>
+        </w:tc>
+      </w:tr>
+      <w:tr>
+        <w:tc>
+          <w:tcPr>
+            <w:cnfStyle w:val="001000000000" w:firstRow="0" w:lastRow="0" w:firstColumn="1" w:lastColumn="0" w:oddVBand="0" w:evenVBand="0" w:oddHBand="0" w:evenHBand="0" w:firstRowFirstColumn="0" w:firstRowLastColumn="0" w:lastRowFirstColumn="0" w:lastRowLastColumn="0"/>
+            <w:tcW w:w="9396" w:type="dxa"/>
+          </w:tcPr>
+          <w:p>
+            <w:r>
+              <w:t>Création de plan</w:t>
+            </w:r>
+          </w:p>
+        </w:tc>
+      </w:tr>
+      <w:tr>
+        <w:trPr>
+          <w:cnfStyle w:val="000000100000" w:firstRow="0" w:lastRow="0" w:firstColumn="0" w:lastColumn="0" w:oddVBand="0" w:evenVBand="0" w:oddHBand="1" w:evenHBand="0" w:firstRowFirstColumn="0" w:firstRowLastColumn="0" w:lastRowFirstColumn="0" w:lastRowLastColumn="0"/>
+        </w:trPr>
+        <w:tc>
+          <w:tcPr>
+            <w:cnfStyle w:val="001000000000" w:firstRow="0" w:lastRow="0" w:firstColumn="1" w:lastColumn="0" w:oddVBand="0" w:evenVBand="0" w:oddHBand="0" w:evenHBand="0" w:firstRowFirstColumn="0" w:firstRowLastColumn="0" w:lastRowFirstColumn="0" w:lastRowLastColumn="0"/>
+            <w:tcW w:w="9396" w:type="dxa"/>
+          </w:tcPr>
+          <w:p>
+            <w:r>
+              <w:rPr>
+                <w:noProof/>
+              </w:rPr>
+              <w:lastRenderedPageBreak/>
+              <w:drawing>
+                <wp:inline distT="0" distB="0" distL="0" distR="0" wp14:anchorId="1678978F" wp14:editId="2B5AFE60">
+                  <wp:extent cx="5739765" cy="3228618"/>
+                  <wp:effectExtent l="0" t="0" r="0" b="0"/>
+                  <wp:docPr id="7" name="Image 7"/>
+                  <wp:cNvGraphicFramePr>
+                    <a:graphicFrameLocks xmlns:a="http://schemas.openxmlformats.org/drawingml/2006/main" noChangeAspect="1"/>
+                  </wp:cNvGraphicFramePr>
+                  <a:graphic xmlns:a="http://schemas.openxmlformats.org/drawingml/2006/main">
+                    <a:graphicData uri="http://schemas.openxmlformats.org/drawingml/2006/picture">
+                      <pic:pic xmlns:pic="http://schemas.openxmlformats.org/drawingml/2006/picture">
+                        <pic:nvPicPr>
+                          <pic:cNvPr id="0" name="Picture 13"/>
+                          <pic:cNvPicPr>
+                            <a:picLocks noChangeAspect="1" noChangeArrowheads="1"/>
+                          </pic:cNvPicPr>
+                        </pic:nvPicPr>
+                        <pic:blipFill>
+                          <a:blip r:embed="rId17" cstate="print">
+                            <a:extLst>
+                              <a:ext uri="{28A0092B-C50C-407E-A947-70E740481C1C}">
+                                <a14:useLocalDpi xmlns:a14="http://schemas.microsoft.com/office/drawing/2010/main" val="0"/>
+                              </a:ext>
+                            </a:extLst>
+                          </a:blip>
+                          <a:srcRect/>
+                          <a:stretch>
+                            <a:fillRect/>
+                          </a:stretch>
+                        </pic:blipFill>
+                        <pic:spPr bwMode="auto">
+                          <a:xfrm>
+                            <a:off x="0" y="0"/>
+                            <a:ext cx="5765799" cy="3243262"/>
+                          </a:xfrm>
+                          <a:prstGeom prst="rect">
+                            <a:avLst/>
+                          </a:prstGeom>
+                          <a:noFill/>
+                          <a:ln>
+                            <a:noFill/>
+                          </a:ln>
+                        </pic:spPr>
+                      </pic:pic>
+                    </a:graphicData>
+                  </a:graphic>
+                </wp:inline>
+              </w:drawing>
+            </w:r>
+          </w:p>
+        </w:tc>
+      </w:tr>
+      <w:tr>
+        <w:tc>
+          <w:tcPr>
+            <w:cnfStyle w:val="001000000000" w:firstRow="0" w:lastRow="0" w:firstColumn="1" w:lastColumn="0" w:oddVBand="0" w:evenVBand="0" w:oddHBand="0" w:evenHBand="0" w:firstRowFirstColumn="0" w:firstRowLastColumn="0" w:lastRowFirstColumn="0" w:lastRowLastColumn="0"/>
+            <w:tcW w:w="9396" w:type="dxa"/>
+          </w:tcPr>
+          <w:p>
+            <w:r>
+              <w:t>Modification de plan</w:t>
+            </w:r>
+          </w:p>
+        </w:tc>
+      </w:tr>
+      <w:tr>
+        <w:trPr>
+          <w:cnfStyle w:val="000000100000" w:firstRow="0" w:lastRow="0" w:firstColumn="0" w:lastColumn="0" w:oddVBand="0" w:evenVBand="0" w:oddHBand="1" w:evenHBand="0" w:firstRowFirstColumn="0" w:firstRowLastColumn="0" w:lastRowFirstColumn="0" w:lastRowLastColumn="0"/>
+        </w:trPr>
+        <w:tc>
+          <w:tcPr>
+            <w:cnfStyle w:val="001000000000" w:firstRow="0" w:lastRow="0" w:firstColumn="1" w:lastColumn="0" w:oddVBand="0" w:evenVBand="0" w:oddHBand="0" w:evenHBand="0" w:firstRowFirstColumn="0" w:firstRowLastColumn="0" w:lastRowFirstColumn="0" w:lastRowLastColumn="0"/>
+            <w:tcW w:w="9396" w:type="dxa"/>
+          </w:tcPr>
+          <w:p>
+            <w:pPr>
+              <w:tabs>
+                <w:tab w:val="left" w:pos="2133"/>
+              </w:tabs>
+              <w:rPr>
+                <w:b w:val="0"/>
+                <w:bCs w:val="0"/>
+              </w:rPr>
+            </w:pPr>
+            <w:r>
+              <w:tab/>
+            </w:r>
+            <w:r>
+              <w:rPr>
+                <w:noProof/>
+              </w:rPr>
+              <w:drawing>
+                <wp:inline distT="0" distB="0" distL="0" distR="0" wp14:anchorId="5CDD6FE8" wp14:editId="361AF89D">
+                  <wp:extent cx="5704843" cy="3208973"/>
+                  <wp:effectExtent l="0" t="0" r="0" b="0"/>
+                  <wp:docPr id="8" name="Image 8"/>
+                  <wp:cNvGraphicFramePr>
+                    <a:graphicFrameLocks xmlns:a="http://schemas.openxmlformats.org/drawingml/2006/main" noChangeAspect="1"/>
+                  </wp:cNvGraphicFramePr>
+                  <a:graphic xmlns:a="http://schemas.openxmlformats.org/drawingml/2006/main">
+                    <a:graphicData uri="http://schemas.openxmlformats.org/drawingml/2006/picture">
+                      <pic:pic xmlns:pic="http://schemas.openxmlformats.org/drawingml/2006/picture">
+                        <pic:nvPicPr>
+                          <pic:cNvPr id="0" name="Picture 15"/>
+                          <pic:cNvPicPr>
+                            <a:picLocks noChangeAspect="1" noChangeArrowheads="1"/>
+                          </pic:cNvPicPr>
+                        </pic:nvPicPr>
+                        <pic:blipFill>
+                          <a:blip r:embed="rId18" cstate="print">
+                            <a:extLst>
+                              <a:ext uri="{28A0092B-C50C-407E-A947-70E740481C1C}">
+                                <a14:useLocalDpi xmlns:a14="http://schemas.microsoft.com/office/drawing/2010/main" val="0"/>
+                              </a:ext>
+                            </a:extLst>
+                          </a:blip>
+                          <a:srcRect/>
+                          <a:stretch>
+                            <a:fillRect/>
+                          </a:stretch>
+                        </pic:blipFill>
+                        <pic:spPr bwMode="auto">
+                          <a:xfrm>
+                            <a:off x="0" y="0"/>
+                            <a:ext cx="5716828" cy="3215715"/>
+                          </a:xfrm>
+                          <a:prstGeom prst="rect">
+                            <a:avLst/>
+                          </a:prstGeom>
+                          <a:noFill/>
+                          <a:ln>
+                            <a:noFill/>
+                          </a:ln>
+                        </pic:spPr>
+                      </pic:pic>
+                    </a:graphicData>
+                  </a:graphic>
+                </wp:inline>
+              </w:drawing>
+            </w:r>
+          </w:p>
+          <w:p>
+            <w:pPr>
+              <w:tabs>
+                <w:tab w:val="left" w:pos="2133"/>
+              </w:tabs>
+              <w:rPr>
+                <w:b w:val="0"/>
+                <w:bCs w:val="0"/>
+              </w:rPr>
+            </w:pPr>
+          </w:p>
+          <w:p>
+            <w:pPr>
+              <w:tabs>
+                <w:tab w:val="left" w:pos="2133"/>
+              </w:tabs>
+              <w:rPr>
+                <w:b w:val="0"/>
+                <w:bCs w:val="0"/>
+              </w:rPr>
+            </w:pPr>
+          </w:p>
+          <w:p>
+            <w:pPr>
+              <w:tabs>
+                <w:tab w:val="left" w:pos="2133"/>
+              </w:tabs>
+              <w:rPr>
+                <w:b w:val="0"/>
+                <w:bCs w:val="0"/>
+              </w:rPr>
+            </w:pPr>
+          </w:p>
+          <w:p>
+            <w:pPr>
+              <w:tabs>
+                <w:tab w:val="left" w:pos="2133"/>
+              </w:tabs>
+              <w:rPr>
+                <w:b w:val="0"/>
+                <w:bCs w:val="0"/>
+              </w:rPr>
+            </w:pPr>
+          </w:p>
+          <w:p>
+            <w:pPr>
+              <w:tabs>
+                <w:tab w:val="left" w:pos="2133"/>
+              </w:tabs>
+              <w:rPr>
+                <w:b w:val="0"/>
+                <w:bCs w:val="0"/>
+              </w:rPr>
+            </w:pPr>
+          </w:p>
+          <w:p>
+            <w:pPr>
+              <w:tabs>
+                <w:tab w:val="left" w:pos="2133"/>
+              </w:tabs>
+              <w:rPr>
+                <w:b w:val="0"/>
+                <w:bCs w:val="0"/>
+              </w:rPr>
+            </w:pPr>
+          </w:p>
+          <w:p>
+            <w:pPr>
+              <w:tabs>
+                <w:tab w:val="left" w:pos="2133"/>
+              </w:tabs>
+            </w:pPr>
+          </w:p>
+        </w:tc>
+      </w:tr>
+      <w:tr>
+        <w:tc>
+          <w:tcPr>
+            <w:cnfStyle w:val="001000000000" w:firstRow="0" w:lastRow="0" w:firstColumn="1" w:lastColumn="0" w:oddVBand="0" w:evenVBand="0" w:oddHBand="0" w:evenHBand="0" w:firstRowFirstColumn="0" w:firstRowLastColumn="0" w:lastRowFirstColumn="0" w:lastRowLastColumn="0"/>
+            <w:tcW w:w="9396" w:type="dxa"/>
+          </w:tcPr>
+          <w:p>
+            <w:r>
+              <w:t>Modélisation de module</w:t>
+            </w:r>
+          </w:p>
+        </w:tc>
+      </w:tr>
+      <w:tr>
+        <w:trPr>
+          <w:cnfStyle w:val="000000100000" w:firstRow="0" w:lastRow="0" w:firstColumn="0" w:lastColumn="0" w:oddVBand="0" w:evenVBand="0" w:oddHBand="1" w:evenHBand="0" w:firstRowFirstColumn="0" w:firstRowLastColumn="0" w:lastRowFirstColumn="0" w:lastRowLastColumn="0"/>
+        </w:trPr>
+        <w:tc>
+          <w:tcPr>
+            <w:cnfStyle w:val="001000000000" w:firstRow="0" w:lastRow="0" w:firstColumn="1" w:lastColumn="0" w:oddVBand="0" w:evenVBand="0" w:oddHBand="0" w:evenHBand="0" w:firstRowFirstColumn="0" w:firstRowLastColumn="0" w:lastRowFirstColumn="0" w:lastRowLastColumn="0"/>
+            <w:tcW w:w="9396" w:type="dxa"/>
+          </w:tcPr>
+          <w:p>
+            <w:r>
+              <w:rPr>
+                <w:noProof/>
+              </w:rPr>
+              <w:lastRenderedPageBreak/>
+              <w:drawing>
+                <wp:inline distT="0" distB="0" distL="0" distR="0" wp14:anchorId="43C07700" wp14:editId="49A21E48">
+                  <wp:extent cx="5759520" cy="3239730"/>
+                  <wp:effectExtent l="0" t="0" r="0" b="0"/>
+                  <wp:docPr id="9" name="Image 9"/>
+                  <wp:cNvGraphicFramePr>
+                    <a:graphicFrameLocks xmlns:a="http://schemas.openxmlformats.org/drawingml/2006/main" noChangeAspect="1"/>
+                  </wp:cNvGraphicFramePr>
+                  <a:graphic xmlns:a="http://schemas.openxmlformats.org/drawingml/2006/main">
+                    <a:graphicData uri="http://schemas.openxmlformats.org/drawingml/2006/picture">
+                      <pic:pic xmlns:pic="http://schemas.openxmlformats.org/drawingml/2006/picture">
+                        <pic:nvPicPr>
+                          <pic:cNvPr id="0" name="Picture 17"/>
+                          <pic:cNvPicPr>
+                            <a:picLocks noChangeAspect="1" noChangeArrowheads="1"/>
+                          </pic:cNvPicPr>
+                        </pic:nvPicPr>
+                        <pic:blipFill>
+                          <a:blip r:embed="rId19" cstate="print">
+                            <a:extLst>
+                              <a:ext uri="{28A0092B-C50C-407E-A947-70E740481C1C}">
+                                <a14:useLocalDpi xmlns:a14="http://schemas.microsoft.com/office/drawing/2010/main" val="0"/>
+                              </a:ext>
+                            </a:extLst>
+                          </a:blip>
+                          <a:srcRect/>
+                          <a:stretch>
+                            <a:fillRect/>
+                          </a:stretch>
+                        </pic:blipFill>
+                        <pic:spPr bwMode="auto">
+                          <a:xfrm>
+                            <a:off x="0" y="0"/>
+                            <a:ext cx="5799803" cy="3262389"/>
+                          </a:xfrm>
+                          <a:prstGeom prst="rect">
+                            <a:avLst/>
+                          </a:prstGeom>
+                          <a:noFill/>
+                          <a:ln>
+                            <a:noFill/>
+                          </a:ln>
+                        </pic:spPr>
+                      </pic:pic>
+                    </a:graphicData>
+                  </a:graphic>
+                </wp:inline>
+              </w:drawing>
+            </w:r>
+          </w:p>
+        </w:tc>
+      </w:tr>
+      <w:tr>
+        <w:tc>
+          <w:tcPr>
+            <w:cnfStyle w:val="001000000000" w:firstRow="0" w:lastRow="0" w:firstColumn="1" w:lastColumn="0" w:oddVBand="0" w:evenVBand="0" w:oddHBand="0" w:evenHBand="0" w:firstRowFirstColumn="0" w:firstRowLastColumn="0" w:lastRowFirstColumn="0" w:lastRowLastColumn="0"/>
+            <w:tcW w:w="9396" w:type="dxa"/>
+          </w:tcPr>
+          <w:p>
+            <w:r>
+              <w:t>Création de devis</w:t>
+            </w:r>
+          </w:p>
+        </w:tc>
+      </w:tr>
+      <w:tr>
+        <w:trPr>
+          <w:cnfStyle w:val="000000100000" w:firstRow="0" w:lastRow="0" w:firstColumn="0" w:lastColumn="0" w:oddVBand="0" w:evenVBand="0" w:oddHBand="1" w:evenHBand="0" w:firstRowFirstColumn="0" w:firstRowLastColumn="0" w:lastRowFirstColumn="0" w:lastRowLastColumn="0"/>
+        </w:trPr>
+        <w:tc>
+          <w:tcPr>
+            <w:cnfStyle w:val="001000000000" w:firstRow="0" w:lastRow="0" w:firstColumn="1" w:lastColumn="0" w:oddVBand="0" w:evenVBand="0" w:oddHBand="0" w:evenHBand="0" w:firstRowFirstColumn="0" w:firstRowLastColumn="0" w:lastRowFirstColumn="0" w:lastRowLastColumn="0"/>
+            <w:tcW w:w="9396" w:type="dxa"/>
+          </w:tcPr>
+          <w:p>
+            <w:r>
+              <w:rPr>
+                <w:noProof/>
+              </w:rPr>
+              <w:drawing>
+                <wp:inline distT="0" distB="0" distL="0" distR="0" wp14:anchorId="6B707D7B" wp14:editId="558AC2E8">
+                  <wp:extent cx="5781675" cy="3252192"/>
+                  <wp:effectExtent l="0" t="0" r="0" b="5715"/>
+                  <wp:docPr id="10" name="Image 10"/>
+                  <wp:cNvGraphicFramePr>
+                    <a:graphicFrameLocks xmlns:a="http://schemas.openxmlformats.org/drawingml/2006/main" noChangeAspect="1"/>
+                  </wp:cNvGraphicFramePr>
+                  <a:graphic xmlns:a="http://schemas.openxmlformats.org/drawingml/2006/main">
+                    <a:graphicData uri="http://schemas.openxmlformats.org/drawingml/2006/picture">
+                      <pic:pic xmlns:pic="http://schemas.openxmlformats.org/drawingml/2006/picture">
+                        <pic:nvPicPr>
+                          <pic:cNvPr id="0" name="Picture 19"/>
+                          <pic:cNvPicPr>
+                            <a:picLocks noChangeAspect="1" noChangeArrowheads="1"/>
+                          </pic:cNvPicPr>
+                        </pic:nvPicPr>
+                        <pic:blipFill>
+                          <a:blip r:embed="rId20" cstate="print">
+                            <a:extLst>
+                              <a:ext uri="{28A0092B-C50C-407E-A947-70E740481C1C}">
+                                <a14:useLocalDpi xmlns:a14="http://schemas.microsoft.com/office/drawing/2010/main" val="0"/>
+                              </a:ext>
+                            </a:extLst>
+                          </a:blip>
+                          <a:srcRect/>
+                          <a:stretch>
+                            <a:fillRect/>
+                          </a:stretch>
+                        </pic:blipFill>
+                        <pic:spPr bwMode="auto">
+                          <a:xfrm>
+                            <a:off x="0" y="0"/>
+                            <a:ext cx="5807070" cy="3266477"/>
+                          </a:xfrm>
+                          <a:prstGeom prst="rect">
+                            <a:avLst/>
+                          </a:prstGeom>
+                          <a:noFill/>
+                          <a:ln>
+                            <a:noFill/>
+                          </a:ln>
+                        </pic:spPr>
+                      </pic:pic>
+                    </a:graphicData>
+                  </a:graphic>
+                </wp:inline>
+              </w:drawing>
+            </w:r>
+          </w:p>
+        </w:tc>
+      </w:tr>
+    </w:tbl>
+    <w:p/>
+    <w:p/>
+    <w:p/>
+    <w:p/>
+    <w:p/>
+    <w:p/>
+    <w:p>
+      <w:pPr>
+        <w:pStyle w:val="Titre1"/>
+        <w:ind w:left="720"/>
+      </w:pPr>
+      <w:bookmarkStart w:id="6" w:name="_Toc17901805"/>
       <w:r>
         <w:lastRenderedPageBreak/>
         <w:t>Description des modules et traitement de l’information associé</w:t>
       </w:r>
-      <w:bookmarkEnd w:id="2"/>
+      <w:bookmarkEnd w:id="6"/>
     </w:p>
     <w:p/>
     <w:p>
@@ -2237,11 +5437,11 @@
           <w:numId w:val="24"/>
         </w:numPr>
       </w:pPr>
-      <w:bookmarkStart w:id="3" w:name="_Toc17901471"/>
+      <w:bookmarkStart w:id="7" w:name="_Toc17901806"/>
       <w:r>
         <w:t>Liste des modules primaires</w:t>
       </w:r>
-      <w:bookmarkEnd w:id="3"/>
+      <w:bookmarkEnd w:id="7"/>
     </w:p>
     <w:p/>
     <w:p>
@@ -2343,11 +5543,11 @@
           <w:numId w:val="24"/>
         </w:numPr>
       </w:pPr>
-      <w:bookmarkStart w:id="4" w:name="_Toc17901472"/>
+      <w:bookmarkStart w:id="8" w:name="_Toc17901807"/>
       <w:r>
         <w:t>Description des modules primaires</w:t>
       </w:r>
-      <w:bookmarkEnd w:id="4"/>
+      <w:bookmarkEnd w:id="8"/>
     </w:p>
     <w:p/>
     <w:p>
@@ -2417,12 +5617,12 @@
           <w:numId w:val="24"/>
         </w:numPr>
       </w:pPr>
-      <w:bookmarkStart w:id="5" w:name="_Toc17901473"/>
+      <w:bookmarkStart w:id="9" w:name="_Toc17901808"/>
       <w:r>
         <w:lastRenderedPageBreak/>
         <w:t>Choix technique de développement</w:t>
       </w:r>
-      <w:bookmarkEnd w:id="5"/>
+      <w:bookmarkEnd w:id="9"/>
     </w:p>
     <w:p>
       <w:pPr>
@@ -2437,11 +5637,11 @@
           <w:numId w:val="24"/>
         </w:numPr>
       </w:pPr>
-      <w:bookmarkStart w:id="6" w:name="_Toc17901474"/>
+      <w:bookmarkStart w:id="10" w:name="_Toc17901809"/>
       <w:r>
         <w:t>Type d’application</w:t>
       </w:r>
-      <w:bookmarkEnd w:id="6"/>
+      <w:bookmarkEnd w:id="10"/>
       <w:r>
         <w:t xml:space="preserve"> </w:t>
       </w:r>
@@ -2466,11 +5666,11 @@
       <w:pPr>
         <w:pStyle w:val="Titre2"/>
       </w:pPr>
-      <w:bookmarkStart w:id="7" w:name="_Toc17901475"/>
+      <w:bookmarkStart w:id="11" w:name="_Toc17901810"/>
       <w:r>
         <w:t>Client léger :</w:t>
       </w:r>
-      <w:bookmarkEnd w:id="7"/>
+      <w:bookmarkEnd w:id="11"/>
       <w:r>
         <w:t xml:space="preserve"> </w:t>
       </w:r>
@@ -2587,13 +5787,8 @@
         </w:numPr>
         <w:spacing w:after="200" w:line="276" w:lineRule="auto"/>
       </w:pPr>
-      <w:proofErr w:type="spellStart"/>
-      <w:r>
-        <w:t>Evolutions</w:t>
-      </w:r>
-      <w:proofErr w:type="spellEnd"/>
-      <w:r>
-        <w:t xml:space="preserve"> des navigateurs </w:t>
+      <w:r>
+        <w:t xml:space="preserve">Evolutions des navigateurs </w:t>
       </w:r>
     </w:p>
     <w:p>
@@ -2634,11 +5829,11 @@
       <w:pPr>
         <w:pStyle w:val="Titre2"/>
       </w:pPr>
-      <w:bookmarkStart w:id="8" w:name="_Toc17901476"/>
+      <w:bookmarkStart w:id="12" w:name="_Toc17901811"/>
       <w:r>
         <w:t>Client Lourd :</w:t>
       </w:r>
-      <w:bookmarkEnd w:id="8"/>
+      <w:bookmarkEnd w:id="12"/>
     </w:p>
     <w:p/>
     <w:p>
@@ -2790,12 +5985,12 @@
       <w:pPr>
         <w:pStyle w:val="Titre2"/>
       </w:pPr>
-      <w:bookmarkStart w:id="9" w:name="_Toc17901477"/>
+      <w:bookmarkStart w:id="13" w:name="_Toc17901812"/>
       <w:r>
         <w:lastRenderedPageBreak/>
         <w:t>Conclusion</w:t>
       </w:r>
-      <w:bookmarkEnd w:id="9"/>
+      <w:bookmarkEnd w:id="13"/>
     </w:p>
     <w:p/>
     <w:p>
@@ -2814,14 +6009,14 @@
           <w:rStyle w:val="eop"/>
         </w:rPr>
       </w:pPr>
-      <w:bookmarkStart w:id="10" w:name="_Toc17901478"/>
+      <w:bookmarkStart w:id="14" w:name="_Toc17901813"/>
       <w:r>
         <w:rPr>
           <w:rStyle w:val="normaltextrun"/>
         </w:rPr>
         <w:t>Langage de programmation</w:t>
       </w:r>
-      <w:bookmarkEnd w:id="10"/>
+      <w:bookmarkEnd w:id="14"/>
       <w:r>
         <w:rPr>
           <w:rStyle w:val="eop"/>
@@ -2898,7 +6093,7 @@
                     </pic:cNvPicPr>
                   </pic:nvPicPr>
                   <pic:blipFill>
-                    <a:blip r:embed="rId10" cstate="print">
+                    <a:blip r:embed="rId21" cstate="print">
                       <a:extLst>
                         <a:ext uri="{28A0092B-C50C-407E-A947-70E740481C1C}">
                           <a14:useLocalDpi xmlns:a14="http://schemas.microsoft.com/office/drawing/2010/main" val="0"/>
@@ -3164,11 +6359,11 @@
           <w:numId w:val="24"/>
         </w:numPr>
       </w:pPr>
-      <w:bookmarkStart w:id="11" w:name="_Toc17901479"/>
+      <w:bookmarkStart w:id="15" w:name="_Toc17901814"/>
       <w:r>
         <w:t>Logiciel de développement</w:t>
       </w:r>
-      <w:bookmarkEnd w:id="11"/>
+      <w:bookmarkEnd w:id="15"/>
       <w:r>
         <w:t xml:space="preserve"> </w:t>
       </w:r>
@@ -3248,7 +6443,7 @@
                     </pic:cNvPicPr>
                   </pic:nvPicPr>
                   <pic:blipFill>
-                    <a:blip r:embed="rId11" cstate="print">
+                    <a:blip r:embed="rId22" cstate="print">
                       <a:extLst>
                         <a:ext uri="{28A0092B-C50C-407E-A947-70E740481C1C}">
                           <a14:useLocalDpi xmlns:a14="http://schemas.microsoft.com/office/drawing/2010/main" val="0"/>
@@ -3305,14 +6500,14 @@
           <w:rStyle w:val="eop"/>
         </w:rPr>
       </w:pPr>
-      <w:bookmarkStart w:id="12" w:name="_Toc17901480"/>
+      <w:bookmarkStart w:id="16" w:name="_Toc17901815"/>
       <w:r>
         <w:rPr>
           <w:rStyle w:val="normaltextrun"/>
         </w:rPr>
         <w:t>Système de gestion de base de données relationnelle</w:t>
       </w:r>
-      <w:bookmarkEnd w:id="12"/>
+      <w:bookmarkEnd w:id="16"/>
       <w:r>
         <w:rPr>
           <w:rStyle w:val="eop"/>
@@ -3430,7 +6625,7 @@
                     </pic:cNvPicPr>
                   </pic:nvPicPr>
                   <pic:blipFill>
-                    <a:blip r:embed="rId12" cstate="print">
+                    <a:blip r:embed="rId23" cstate="print">
                       <a:extLst>
                         <a:ext uri="{28A0092B-C50C-407E-A947-70E740481C1C}">
                           <a14:useLocalDpi xmlns:a14="http://schemas.microsoft.com/office/drawing/2010/main" val="0"/>
@@ -3471,11 +6666,11 @@
           <w:numId w:val="24"/>
         </w:numPr>
       </w:pPr>
-      <w:bookmarkStart w:id="13" w:name="_Toc17901481"/>
+      <w:bookmarkStart w:id="17" w:name="_Toc17901816"/>
       <w:r>
         <w:t>Méthode de développement</w:t>
       </w:r>
-      <w:bookmarkEnd w:id="13"/>
+      <w:bookmarkEnd w:id="17"/>
     </w:p>
     <w:p/>
     <w:p>
@@ -3514,7 +6709,7 @@
                     <pic:cNvPicPr/>
                   </pic:nvPicPr>
                   <pic:blipFill>
-                    <a:blip r:embed="rId13" cstate="print">
+                    <a:blip r:embed="rId24" cstate="print">
                       <a:extLst>
                         <a:ext uri="{28A0092B-C50C-407E-A947-70E740481C1C}">
                           <a14:useLocalDpi xmlns:a14="http://schemas.microsoft.com/office/drawing/2010/main" val="0"/>
@@ -3543,8 +6738,8 @@
     </w:p>
     <w:p/>
     <w:sectPr>
-      <w:headerReference w:type="default" r:id="rId14"/>
-      <w:footerReference w:type="default" r:id="rId15"/>
+      <w:headerReference w:type="default" r:id="rId25"/>
+      <w:footerReference w:type="default" r:id="rId26"/>
       <w:pgSz w:w="11906" w:h="16838" w:code="9"/>
       <w:pgMar w:top="1417" w:right="1417" w:bottom="1417" w:left="1417" w:header="708" w:footer="708" w:gutter="0"/>
       <w:cols w:space="708"/>
@@ -3728,7 +6923,7 @@
                 </mc:Choice>
                 <mc:Fallback>
                   <w:pict>
-                    <v:oval w14:anchorId="36FB4265" id="Ellipse 19" o:spid="_x0000_s1029" style="position:absolute;margin-left:0;margin-top:0;width:49.35pt;height:49.35pt;z-index:251659264;visibility:visible;mso-wrap-style:square;mso-width-percent:0;mso-height-percent:0;mso-wrap-distance-left:9pt;mso-wrap-distance-top:0;mso-wrap-distance-right:9pt;mso-wrap-distance-bottom:0;mso-position-horizontal:center;mso-position-horizontal-relative:margin;mso-position-vertical:center;mso-position-vertical-relative:bottom-margin-area;mso-width-percent:0;mso-height-percent:0;mso-width-relative:page;mso-height-relative:page;v-text-anchor:middle" o:gfxdata="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" fillcolor="#40618b" stroked="f">
+                    <v:oval w14:anchorId="36FB4265" id="Ellipse 19" o:spid="_x0000_s1029" style="position:absolute;margin-left:0;margin-top:0;width:49.35pt;height:49.35pt;z-index:251659264;visibility:visible;mso-wrap-style:square;mso-width-percent:0;mso-height-percent:0;mso-wrap-distance-left:9pt;mso-wrap-distance-top:0;mso-wrap-distance-right:9pt;mso-wrap-distance-bottom:0;mso-position-horizontal:center;mso-position-horizontal-relative:margin;mso-position-vertical:center;mso-position-vertical-relative:bottom-margin-area;mso-width-percent:0;mso-height-percent:0;mso-width-relative:page;mso-height-relative:page;v-text-anchor:middle" o:gfxdata="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" fillcolor="#40618b" stroked="f">
                       <v:textbox>
                         <w:txbxContent>
                           <w:p>
@@ -7660,7 +10855,7 @@
       </w:pPr>
     </w:pPrDefault>
   </w:docDefaults>
-  <w:latentStyles w:defLockedState="0" w:defUIPriority="99" w:defSemiHidden="0" w:defUnhideWhenUsed="0" w:defQFormat="0" w:count="376">
+  <w:latentStyles w:defLockedState="0" w:defUIPriority="99" w:defSemiHidden="0" w:defUnhideWhenUsed="0" w:defQFormat="0" w:count="375">
     <w:lsdException w:name="Normal" w:uiPriority="0" w:qFormat="1"/>
     <w:lsdException w:name="heading 1" w:uiPriority="9" w:qFormat="1"/>
     <w:lsdException w:name="heading 2" w:semiHidden="1" w:uiPriority="9" w:unhideWhenUsed="1" w:qFormat="1"/>
@@ -8036,7 +11231,6 @@
     <w:lsdException w:name="Smart Hyperlink" w:semiHidden="1" w:unhideWhenUsed="1"/>
     <w:lsdException w:name="Hashtag" w:semiHidden="1" w:unhideWhenUsed="1"/>
     <w:lsdException w:name="Unresolved Mention" w:semiHidden="1" w:unhideWhenUsed="1"/>
-    <w:lsdException w:name="Smart Link" w:semiHidden="1" w:unhideWhenUsed="1"/>
   </w:latentStyles>
   <w:style w:type="paragraph" w:default="1" w:styleId="Normal">
     <w:name w:val="Normal"/>
@@ -8482,6 +11676,78 @@
       </w:tblBorders>
     </w:tblPr>
   </w:style>
+  <w:style w:type="table" w:styleId="TableauGrille6Couleur-Accentuation6">
+    <w:name w:val="Grid Table 6 Colorful Accent 6"/>
+    <w:basedOn w:val="TableauNormal"/>
+    <w:uiPriority w:val="51"/>
+    <w:rsid w:val="00CC7645"/>
+    <w:pPr>
+      <w:spacing w:after="0" w:line="240" w:lineRule="auto"/>
+    </w:pPr>
+    <w:rPr>
+      <w:color w:val="538135" w:themeColor="accent6" w:themeShade="BF"/>
+    </w:rPr>
+    <w:tblPr>
+      <w:tblStyleRowBandSize w:val="1"/>
+      <w:tblStyleColBandSize w:val="1"/>
+      <w:tblBorders>
+        <w:top w:val="single" w:sz="4" w:space="0" w:color="A8D08D" w:themeColor="accent6" w:themeTint="99"/>
+        <w:left w:val="single" w:sz="4" w:space="0" w:color="A8D08D" w:themeColor="accent6" w:themeTint="99"/>
+        <w:bottom w:val="single" w:sz="4" w:space="0" w:color="A8D08D" w:themeColor="accent6" w:themeTint="99"/>
+        <w:right w:val="single" w:sz="4" w:space="0" w:color="A8D08D" w:themeColor="accent6" w:themeTint="99"/>
+        <w:insideH w:val="single" w:sz="4" w:space="0" w:color="A8D08D" w:themeColor="accent6" w:themeTint="99"/>
+        <w:insideV w:val="single" w:sz="4" w:space="0" w:color="A8D08D" w:themeColor="accent6" w:themeTint="99"/>
+      </w:tblBorders>
+    </w:tblPr>
+    <w:tblStylePr w:type="firstRow">
+      <w:rPr>
+        <w:b/>
+        <w:bCs/>
+      </w:rPr>
+      <w:tblPr/>
+      <w:tcPr>
+        <w:tcBorders>
+          <w:bottom w:val="single" w:sz="12" w:space="0" w:color="A8D08D" w:themeColor="accent6" w:themeTint="99"/>
+        </w:tcBorders>
+      </w:tcPr>
+    </w:tblStylePr>
+    <w:tblStylePr w:type="lastRow">
+      <w:rPr>
+        <w:b/>
+        <w:bCs/>
+      </w:rPr>
+      <w:tblPr/>
+      <w:tcPr>
+        <w:tcBorders>
+          <w:top w:val="double" w:sz="4" w:space="0" w:color="A8D08D" w:themeColor="accent6" w:themeTint="99"/>
+        </w:tcBorders>
+      </w:tcPr>
+    </w:tblStylePr>
+    <w:tblStylePr w:type="firstCol">
+      <w:rPr>
+        <w:b/>
+        <w:bCs/>
+      </w:rPr>
+    </w:tblStylePr>
+    <w:tblStylePr w:type="lastCol">
+      <w:rPr>
+        <w:b/>
+        <w:bCs/>
+      </w:rPr>
+    </w:tblStylePr>
+    <w:tblStylePr w:type="band1Vert">
+      <w:tblPr/>
+      <w:tcPr>
+        <w:shd w:val="clear" w:color="auto" w:fill="E2EFD9" w:themeFill="accent6" w:themeFillTint="33"/>
+      </w:tcPr>
+    </w:tblStylePr>
+    <w:tblStylePr w:type="band1Horz">
+      <w:tblPr/>
+      <w:tcPr>
+        <w:shd w:val="clear" w:color="auto" w:fill="E2EFD9" w:themeFill="accent6" w:themeFillTint="33"/>
+      </w:tcPr>
+    </w:tblStylePr>
+  </w:style>
 </w:styles>
 </file>
 
@@ -8785,7 +12051,7 @@
 </file>
 
 <file path=customXml/itemProps1.xml><?xml version="1.0" encoding="utf-8"?>
-<ds:datastoreItem xmlns:ds="http://schemas.openxmlformats.org/officeDocument/2006/customXml" ds:itemID="{CD3B0C53-AB1C-4A45-A0C4-0F661A63C1A1}">
+<ds:datastoreItem xmlns:ds="http://schemas.openxmlformats.org/officeDocument/2006/customXml" ds:itemID="{0B0AE75A-0DFE-4094-9C8D-3EA35284971D}">
   <ds:schemaRefs>
     <ds:schemaRef ds:uri="http://schemas.openxmlformats.org/officeDocument/2006/bibliography"/>
   </ds:schemaRefs>

</xml_diff>

<commit_message>
spec technique modifié traitement de l'info associé
</commit_message>
<xml_diff>
--- a/LIVRABLE-2/Specifications Techniques.docx
+++ b/LIVRABLE-2/Specifications Techniques.docx
@@ -2201,6 +2201,9 @@
       </w:pPr>
       <w:bookmarkStart w:id="1" w:name="_Toc17901801"/>
       <w:r>
+        <w:rPr>
+          <w:noProof/>
+        </w:rPr>
         <w:drawing>
           <wp:anchor distT="0" distB="0" distL="114300" distR="114300" simplePos="0" relativeHeight="251673600" behindDoc="1" locked="0" layoutInCell="1" allowOverlap="1" wp14:anchorId="54D70D67" wp14:editId="2E1DD651">
             <wp:simplePos x="0" y="0"/>
@@ -2270,19 +2273,16 @@
       </w:r>
       <w:bookmarkEnd w:id="1"/>
     </w:p>
-    <w:p>
-      <w:bookmarkStart w:id="2" w:name="_GoBack"/>
+    <w:p/>
+    <w:p>
+      <w:pPr>
+        <w:pStyle w:val="Titre2"/>
+      </w:pPr>
+      <w:bookmarkStart w:id="2" w:name="_Toc17901802"/>
+      <w:r>
+        <w:t>Description du MCD</w:t>
+      </w:r>
       <w:bookmarkEnd w:id="2"/>
-    </w:p>
-    <w:p>
-      <w:pPr>
-        <w:pStyle w:val="Titre2"/>
-      </w:pPr>
-      <w:bookmarkStart w:id="3" w:name="_Toc17901802"/>
-      <w:r>
-        <w:t>Description du MCD</w:t>
-      </w:r>
-      <w:bookmarkEnd w:id="3"/>
     </w:p>
     <w:tbl>
       <w:tblPr>
@@ -3122,13 +3122,8 @@
             <w:tcW w:w="4698" w:type="dxa"/>
           </w:tcPr>
           <w:p>
-            <w:proofErr w:type="gramStart"/>
-            <w:r>
-              <w:t>Marge effectué</w:t>
-            </w:r>
-            <w:proofErr w:type="gramEnd"/>
-            <w:r>
-              <w:t xml:space="preserve"> par le commercial sur le devis</w:t>
+            <w:r>
+              <w:t>Marge effectué par le commercial sur le devis</w:t>
             </w:r>
           </w:p>
         </w:tc>
@@ -3151,13 +3146,8 @@
             <w:tcW w:w="4698" w:type="dxa"/>
           </w:tcPr>
           <w:p>
-            <w:proofErr w:type="gramStart"/>
-            <w:r>
-              <w:t>Marge effectué</w:t>
-            </w:r>
-            <w:proofErr w:type="gramEnd"/>
-            <w:r>
-              <w:t xml:space="preserve"> par l’entreprise sur le devis</w:t>
+            <w:r>
+              <w:t>Marge effectué par l’entreprise sur le devis</w:t>
             </w:r>
           </w:p>
         </w:tc>
@@ -3331,13 +3321,8 @@
             <w:tcW w:w="4698" w:type="dxa"/>
           </w:tcPr>
           <w:p>
-            <w:proofErr w:type="gramStart"/>
-            <w:r>
-              <w:t>Coordonnées fin</w:t>
-            </w:r>
-            <w:proofErr w:type="gramEnd"/>
-            <w:r>
-              <w:t xml:space="preserve"> de coupe horizontal</w:t>
+            <w:r>
+              <w:t>Coordonnées fin de coupe horizontal</w:t>
             </w:r>
           </w:p>
         </w:tc>
@@ -3384,13 +3369,8 @@
             <w:tcW w:w="4698" w:type="dxa"/>
           </w:tcPr>
           <w:p>
-            <w:proofErr w:type="gramStart"/>
-            <w:r>
-              <w:t>Coordonnées fin</w:t>
-            </w:r>
-            <w:proofErr w:type="gramEnd"/>
-            <w:r>
-              <w:t xml:space="preserve"> de coupe vertical</w:t>
+            <w:r>
+              <w:t>Coordonnées fin de coupe vertical</w:t>
             </w:r>
           </w:p>
         </w:tc>
@@ -3658,13 +3638,8 @@
               <w:t>Type de composant utilisé (</w:t>
             </w:r>
             <w:proofErr w:type="spellStart"/>
-            <w:proofErr w:type="gramStart"/>
-            <w:r>
-              <w:t>bois,pvc</w:t>
-            </w:r>
-            <w:proofErr w:type="gramEnd"/>
-            <w:r>
-              <w:t>,alu</w:t>
+            <w:r>
+              <w:t>bois,pvc,alu</w:t>
             </w:r>
             <w:proofErr w:type="spellEnd"/>
             <w:r>
@@ -4044,12 +4019,12 @@
       <w:pPr>
         <w:pStyle w:val="Titre1"/>
       </w:pPr>
-      <w:bookmarkStart w:id="4" w:name="_Toc17901803"/>
+      <w:bookmarkStart w:id="3" w:name="_Toc17901803"/>
       <w:r>
         <w:lastRenderedPageBreak/>
         <w:t>Contrôle de saisie et données</w:t>
       </w:r>
-      <w:bookmarkEnd w:id="4"/>
+      <w:bookmarkEnd w:id="3"/>
     </w:p>
     <w:p/>
     <w:p>
@@ -4308,7 +4283,7 @@
         <w:pStyle w:val="Titre1"/>
         <w:ind w:left="720"/>
       </w:pPr>
-      <w:bookmarkStart w:id="5" w:name="_Toc17901804"/>
+      <w:bookmarkStart w:id="4" w:name="_Toc17901804"/>
       <w:proofErr w:type="spellStart"/>
       <w:r>
         <w:lastRenderedPageBreak/>
@@ -4318,7 +4293,7 @@
       <w:r>
         <w:t>-UP</w:t>
       </w:r>
-      <w:bookmarkEnd w:id="5"/>
+      <w:bookmarkEnd w:id="4"/>
     </w:p>
     <w:tbl>
       <w:tblPr>
@@ -5412,12 +5387,12 @@
         <w:pStyle w:val="Titre1"/>
         <w:ind w:left="720"/>
       </w:pPr>
-      <w:bookmarkStart w:id="6" w:name="_Toc17901805"/>
+      <w:bookmarkStart w:id="5" w:name="_Toc17901805"/>
       <w:r>
         <w:lastRenderedPageBreak/>
         <w:t>Description des modules et traitement de l’information associé</w:t>
       </w:r>
-      <w:bookmarkEnd w:id="6"/>
+      <w:bookmarkEnd w:id="5"/>
     </w:p>
     <w:p/>
     <w:p>
@@ -5428,11 +5403,11 @@
           <w:numId w:val="24"/>
         </w:numPr>
       </w:pPr>
-      <w:bookmarkStart w:id="7" w:name="_Toc17901806"/>
+      <w:bookmarkStart w:id="6" w:name="_Toc17901806"/>
       <w:r>
         <w:t>Liste des modules primaires</w:t>
       </w:r>
-      <w:bookmarkEnd w:id="7"/>
+      <w:bookmarkEnd w:id="6"/>
     </w:p>
     <w:p/>
     <w:p>
@@ -5534,11 +5509,11 @@
           <w:numId w:val="24"/>
         </w:numPr>
       </w:pPr>
-      <w:bookmarkStart w:id="8" w:name="_Toc17901807"/>
+      <w:bookmarkStart w:id="7" w:name="_Toc17901807"/>
       <w:r>
         <w:t>Description des modules primaires</w:t>
       </w:r>
-      <w:bookmarkEnd w:id="8"/>
+      <w:bookmarkEnd w:id="7"/>
     </w:p>
     <w:p/>
     <w:p>
@@ -5554,7 +5529,39 @@
         <w:ind w:firstLine="708"/>
       </w:pPr>
       <w:r>
-        <w:t>Pour l’identification on retrouvera le test de la connectivité, ensuite l’utilisateur se connectera, s’il y a des erreurs dans les champs elles devront être affichées. Il y aura aussi la possibilité de se déconnecter.</w:t>
+        <w:t xml:space="preserve">Au lancement de l’application, le système va détecter ou non la présence d’un réseau internet. Permettant d’établir si nous sommes sur le fonctionnement hors ligne ou en ligne. </w:t>
+      </w:r>
+    </w:p>
+    <w:p>
+      <w:pPr>
+        <w:ind w:firstLine="708"/>
+      </w:pPr>
+      <w:r>
+        <w:t xml:space="preserve">Différents tests de réseaux pourront être établis afin de vérifier que celui-ci n’est pas revenu ou perdu depuis le dernier test. Pour autant durant une action en cours on gardera toujours la même base de données (locale ou distante (en ligne)) pour ne pas perdre de données. </w:t>
+      </w:r>
+    </w:p>
+    <w:p>
+      <w:pPr>
+        <w:ind w:firstLine="708"/>
+      </w:pPr>
+      <w:r>
+        <w:t xml:space="preserve">Une fois c’est test fait du coté applicatif, nous inviterons le commercial </w:t>
+      </w:r>
+      <w:proofErr w:type="spellStart"/>
+      <w:r>
+        <w:t>a</w:t>
+      </w:r>
+      <w:proofErr w:type="spellEnd"/>
+      <w:r>
+        <w:t xml:space="preserve"> se connecter </w:t>
+      </w:r>
+      <w:proofErr w:type="spellStart"/>
+      <w:r>
+        <w:t>a</w:t>
+      </w:r>
+      <w:proofErr w:type="spellEnd"/>
+      <w:r>
+        <w:t xml:space="preserve"> l’application. Nous lui demanderons simplement un mot de passe ainsi que son nom. Si celui-ci se trompe durant sa saisie il pourra réessayer de se connecter. Durant tous les autres modules, le commercial aura la possibilité de se déconnecter. </w:t>
       </w:r>
     </w:p>
     <w:p>
@@ -5563,31 +5570,78 @@
       </w:r>
       <w:r>
         <w:tab/>
-        <w:t>En ce qu’il s’agit de la gestion client on pourra retrouver la liste des clients ainsi que leur info pour chacun. La possibilité d’ajouter et d’éditer un client sera présente également et l’affichage des erreurs dans les champs des formulaires liés aux clients.</w:t>
-      </w:r>
-    </w:p>
-    <w:p>
+        <w:t>En ce qu’il s’agit du module de gestion client on pourra retrouver la liste des clients ainsi que leur info à chacun. On pourra également ajouter ou modifier un client.</w:t>
+      </w:r>
+    </w:p>
+    <w:p>
+      <w:r>
+        <w:t xml:space="preserve">Gestion de projet : </w:t>
+      </w:r>
+    </w:p>
+    <w:p>
+      <w:r>
+        <w:t xml:space="preserve">Depuis la liste des clients, une fois que nous en aurons sélectionné un, nous accèderons a la page projet. La page projet est une liste des différents projets d’un client. Avec les informations qui sont associés </w:t>
+      </w:r>
+      <w:proofErr w:type="spellStart"/>
+      <w:r>
+        <w:t>a</w:t>
+      </w:r>
+      <w:proofErr w:type="spellEnd"/>
+      <w:r>
+        <w:t xml:space="preserve"> chaque projet.  Depuis cette fenêtre il y aura la possibilité d’ajouter un projet ou d’en supprimer un existant.</w:t>
+      </w:r>
+    </w:p>
+    <w:p>
+      <w:r>
+        <w:t xml:space="preserve">Gestion de plan : </w:t>
+      </w:r>
+    </w:p>
+    <w:p>
+      <w:r>
+        <w:t xml:space="preserve">Pour chaque projet d’un client, nous aurons la liste de plan qui le compose. Ces plans seront modifiables que </w:t>
+      </w:r>
+      <w:proofErr w:type="spellStart"/>
+      <w:r>
+        <w:t>se</w:t>
+      </w:r>
+      <w:proofErr w:type="spellEnd"/>
+      <w:r>
+        <w:t xml:space="preserve"> soit en configuration (coupe</w:t>
+      </w:r>
+      <w:r>
+        <w:t>, sol</w:t>
+      </w:r>
+      <w:r>
+        <w:t>,</w:t>
+      </w:r>
       <w:r>
         <w:t xml:space="preserve"> </w:t>
       </w:r>
       <w:r>
+        <w:t xml:space="preserve">toit) ou bien le plan directement, par l’ajout ou suppression de module. </w:t>
+      </w:r>
+    </w:p>
+    <w:p>
+      <w:r>
+        <w:t>De la même façon, nous pourrons créer des nouveaux plans pour un projet existant ou supprimer un plan existant.</w:t>
+      </w:r>
+    </w:p>
+    <w:p>
+      <w:r>
+        <w:lastRenderedPageBreak/>
+        <w:t xml:space="preserve"> </w:t>
+      </w:r>
+      <w:r>
         <w:tab/>
-        <w:t>Dans la gestion de projets nous pourront retrouver la liste des projets ainsi que les infos de chacun. On pourra également créer et éditer un projet. Ces dernières fonctionnalités seront également présentes pour les plans d’un projet. On pourra récupérer la liste des clients, consulter le devis, copier le plan charger les données paramètres. Et enfin pour tous les champs présents dans les fonctionnalités précédentes on affichera les erreurs éventuelles.</w:t>
-      </w:r>
-    </w:p>
-    <w:p>
-      <w:r>
-        <w:t xml:space="preserve"> </w:t>
-      </w:r>
-      <w:r>
-        <w:tab/>
-        <w:t xml:space="preserve">Pour la fonctionnalité gestion de devis, on pourra charger les composants, afficher les infos du plan, charger les données client et les données commerciales, on vérifiera que les stocks sont suffisamment remplis pour le devis, on calculera les prix et la possibilité d’exporter le devis sera présente. On pourra également appliquer une remise, afficher un dossier technique ainsi que la modification de l’état d’un devis. Pour tous les champs présents dans les fonctionnalités précédentes on affichera les erreurs éventuelles. </w:t>
-      </w:r>
-    </w:p>
-    <w:p>
-      <w:r>
-        <w:tab/>
-        <w:t xml:space="preserve">En ce qui s’agit de la fonctionnalité de la modélisation on pourra éditer les paramètres modifiables, sauvegarder le plan et vérifier ses contraintes. On pourra également choisir ou sélectionner un plan. Enfin on pourra mettre à jour l’affichage et charger les modules compatibles et les composants d’affichages. </w:t>
+        <w:t xml:space="preserve">Dans le module de gestion de devis on pourra charger les composants, afficher les infos du plan, charger les données client et les données commerciales, on vérifiera que les stocks sont suffisamment remplis pour le devis, on calculera les prix et la possibilité d’exporter le devis sera présente. On pourra également appliquer une remise, afficher un dossier technique ainsi que la modification de l’état d’un devis.  </w:t>
+      </w:r>
+    </w:p>
+    <w:p>
+      <w:pPr>
+        <w:ind w:firstLine="708"/>
+      </w:pPr>
+      <w:r>
+        <w:t>Pour tous les champs présents dans les formulaires des différents modules on affichera les erreurs éventuelles.</w:t>
       </w:r>
     </w:p>
     <w:p>
@@ -5599,6 +5653,8 @@
           <w:szCs w:val="32"/>
         </w:rPr>
       </w:pPr>
+      <w:bookmarkStart w:id="8" w:name="_GoBack"/>
+      <w:bookmarkEnd w:id="8"/>
     </w:p>
     <w:p>
       <w:pPr>
@@ -5610,7 +5666,6 @@
       </w:pPr>
       <w:bookmarkStart w:id="9" w:name="_Toc17901808"/>
       <w:r>
-        <w:lastRenderedPageBreak/>
         <w:t>Choix technique de développement</w:t>
       </w:r>
       <w:bookmarkEnd w:id="9"/>
@@ -5927,6 +5982,7 @@
         <w:spacing w:after="200" w:line="276" w:lineRule="auto"/>
       </w:pPr>
       <w:r>
+        <w:lastRenderedPageBreak/>
         <w:t>Maintenance et Mises à jour plus lourdes</w:t>
       </w:r>
     </w:p>
@@ -5978,7 +6034,6 @@
       </w:pPr>
       <w:bookmarkStart w:id="13" w:name="_Toc17901812"/>
       <w:r>
-        <w:lastRenderedPageBreak/>
         <w:t>Conclusion</w:t>
       </w:r>
       <w:bookmarkEnd w:id="13"/>
@@ -6224,6 +6279,7 @@
     <w:p/>
     <w:p>
       <w:r>
+        <w:lastRenderedPageBreak/>
         <w:t xml:space="preserve">Notre principal facteur de décision pour nous est donc la connaissance du langage par les membres de l’équipe. Notre équipe ne possède pas de membre ayant réalisé de client lourd C# ou Java par le passé. Il faudra donc se former sur le langage pour réaliser ce projet. </w:t>
       </w:r>
     </w:p>
@@ -6333,7 +6389,6 @@
     </w:p>
     <w:p>
       <w:r>
-        <w:lastRenderedPageBreak/>
         <w:t xml:space="preserve">Pour l’interface graphique de notre application, nous utiliserons XAML pour sa compatibilité avec le langage C#. Nous permettant de séparer les développements de l’équipe en deux parties. </w:t>
       </w:r>
     </w:p>
@@ -6541,6 +6596,7 @@
         <w:pStyle w:val="Titre4"/>
       </w:pPr>
       <w:r>
+        <w:lastRenderedPageBreak/>
         <w:t>Facile à utiliser</w:t>
       </w:r>
     </w:p>
@@ -6553,11 +6609,9 @@
       <w:pPr>
         <w:pStyle w:val="Titre4"/>
       </w:pPr>
-      <w:proofErr w:type="gramStart"/>
       <w:r>
         <w:t>API diverses</w:t>
       </w:r>
-      <w:proofErr w:type="gramEnd"/>
     </w:p>
     <w:p>
       <w:r>
@@ -6582,7 +6636,6 @@
         <w:pStyle w:val="Titre4"/>
       </w:pPr>
       <w:r>
-        <w:lastRenderedPageBreak/>
         <w:t>Portabilité</w:t>
       </w:r>
     </w:p>
@@ -6684,6 +6737,7 @@
         <w:rPr>
           <w:noProof/>
         </w:rPr>
+        <w:lastRenderedPageBreak/>
         <w:drawing>
           <wp:inline distT="0" distB="0" distL="0" distR="0" wp14:anchorId="2CE4FCB0" wp14:editId="67BEC733">
             <wp:extent cx="5057775" cy="1982523"/>
@@ -10846,7 +10900,7 @@
       </w:pPr>
     </w:pPrDefault>
   </w:docDefaults>
-  <w:latentStyles w:defLockedState="0" w:defUIPriority="99" w:defSemiHidden="0" w:defUnhideWhenUsed="0" w:defQFormat="0" w:count="375">
+  <w:latentStyles w:defLockedState="0" w:defUIPriority="99" w:defSemiHidden="0" w:defUnhideWhenUsed="0" w:defQFormat="0" w:count="376">
     <w:lsdException w:name="Normal" w:uiPriority="0" w:qFormat="1"/>
     <w:lsdException w:name="heading 1" w:uiPriority="9" w:qFormat="1"/>
     <w:lsdException w:name="heading 2" w:semiHidden="1" w:uiPriority="9" w:unhideWhenUsed="1" w:qFormat="1"/>
@@ -10952,7 +11006,6 @@
     <w:lsdException w:name="HTML Sample" w:semiHidden="1" w:unhideWhenUsed="1"/>
     <w:lsdException w:name="HTML Typewriter" w:semiHidden="1" w:unhideWhenUsed="1"/>
     <w:lsdException w:name="HTML Variable" w:semiHidden="1" w:unhideWhenUsed="1"/>
-    <w:lsdException w:name="Normal Table" w:semiHidden="1" w:unhideWhenUsed="1"/>
     <w:lsdException w:name="annotation subject" w:semiHidden="1" w:unhideWhenUsed="1"/>
     <w:lsdException w:name="No List" w:semiHidden="1" w:unhideWhenUsed="1"/>
     <w:lsdException w:name="Outline List 1" w:semiHidden="1" w:unhideWhenUsed="1"/>
@@ -10999,10 +11052,8 @@
     <w:lsdException w:name="Table Subtle 2" w:semiHidden="1" w:unhideWhenUsed="1"/>
     <w:lsdException w:name="Table Web 1" w:semiHidden="1" w:unhideWhenUsed="1"/>
     <w:lsdException w:name="Table Web 2" w:semiHidden="1" w:unhideWhenUsed="1"/>
-    <w:lsdException w:name="Table Web 3" w:semiHidden="1" w:unhideWhenUsed="1"/>
     <w:lsdException w:name="Balloon Text" w:semiHidden="1" w:unhideWhenUsed="1"/>
     <w:lsdException w:name="Table Grid" w:uiPriority="39"/>
-    <w:lsdException w:name="Table Theme" w:semiHidden="1" w:unhideWhenUsed="1"/>
     <w:lsdException w:name="Placeholder Text" w:semiHidden="1"/>
     <w:lsdException w:name="No Spacing" w:uiPriority="1" w:qFormat="1"/>
     <w:lsdException w:name="Light Shading" w:uiPriority="60"/>
@@ -11222,6 +11273,7 @@
     <w:lsdException w:name="Smart Hyperlink" w:semiHidden="1" w:unhideWhenUsed="1"/>
     <w:lsdException w:name="Hashtag" w:semiHidden="1" w:unhideWhenUsed="1"/>
     <w:lsdException w:name="Unresolved Mention" w:semiHidden="1" w:unhideWhenUsed="1"/>
+    <w:lsdException w:name="Smart Link" w:semiHidden="1" w:unhideWhenUsed="1"/>
   </w:latentStyles>
   <w:style w:type="paragraph" w:default="1" w:styleId="Normal">
     <w:name w:val="Normal"/>
@@ -12042,7 +12094,7 @@
 </file>
 
 <file path=customXml/itemProps1.xml><?xml version="1.0" encoding="utf-8"?>
-<ds:datastoreItem xmlns:ds="http://schemas.openxmlformats.org/officeDocument/2006/customXml" ds:itemID="{825DA604-6B9F-4006-B28A-FAE2D8A789BE}">
+<ds:datastoreItem xmlns:ds="http://schemas.openxmlformats.org/officeDocument/2006/customXml" ds:itemID="{7CE9CB12-1973-4FC0-B098-53AAC4F244C2}">
   <ds:schemaRefs>
     <ds:schemaRef ds:uri="http://schemas.openxmlformats.org/officeDocument/2006/bibliography"/>
   </ds:schemaRefs>

</xml_diff>

<commit_message>
Revert "Mise en page"
This reverts commit 4976cd40fc95fec5653c1eec60046f53fd8225a6.
</commit_message>
<xml_diff>
--- a/LIVRABLE-2/Specifications Techniques.docx
+++ b/LIVRABLE-2/Specifications Techniques.docx
@@ -839,7 +839,12 @@
             <w:pStyle w:val="En-ttedetabledesmatires"/>
           </w:pPr>
           <w:r>
-            <w:t>Table des matières</w:t>
+            <w:t xml:space="preserve">Table des </w:t>
+          </w:r>
+          <w:bookmarkStart w:id="0" w:name="_GoBack"/>
+          <w:bookmarkEnd w:id="0"/>
+          <w:r>
+            <w:t>matières</w:t>
           </w:r>
         </w:p>
         <w:p>
@@ -2694,11 +2699,12 @@
         <w:pStyle w:val="Titre1"/>
         <w:jc w:val="both"/>
       </w:pPr>
-      <w:bookmarkStart w:id="0" w:name="_Toc17992411"/>
-      <w:r>
+      <w:bookmarkStart w:id="1" w:name="_Toc17992411"/>
+      <w:r>
+        <w:lastRenderedPageBreak/>
         <w:t>Diagramme de cas d’utilisation</w:t>
       </w:r>
-      <w:bookmarkEnd w:id="0"/>
+      <w:bookmarkEnd w:id="1"/>
     </w:p>
     <w:p>
       <w:pPr>
@@ -2949,6 +2955,7 @@
         <w:jc w:val="both"/>
       </w:pPr>
       <w:r>
+        <w:lastRenderedPageBreak/>
         <w:t>FIN : Scénario nominal : aux étapes 1, 2 et 4 sur décision du commercial.</w:t>
       </w:r>
     </w:p>
@@ -3522,6 +3529,7 @@
         <w:jc w:val="both"/>
       </w:pPr>
       <w:r>
+        <w:lastRenderedPageBreak/>
         <w:tab/>
         <w:t>6.Le commercial valide sa modification / Le commercial valide sa suppression.</w:t>
       </w:r>
@@ -3628,11 +3636,11 @@
       <w:pPr>
         <w:pStyle w:val="Titre1"/>
       </w:pPr>
-      <w:bookmarkStart w:id="1" w:name="_Toc17992412"/>
+      <w:bookmarkStart w:id="2" w:name="_Toc17992412"/>
       <w:r>
         <w:t>Diagramme de séquence : Connexion</w:t>
       </w:r>
-      <w:bookmarkEnd w:id="1"/>
+      <w:bookmarkEnd w:id="2"/>
     </w:p>
     <w:p/>
     <w:p>
@@ -3711,11 +3719,12 @@
         <w:pStyle w:val="Titre1"/>
         <w:jc w:val="both"/>
       </w:pPr>
-      <w:bookmarkStart w:id="2" w:name="_Toc17992413"/>
-      <w:r>
+      <w:bookmarkStart w:id="3" w:name="_Toc17992413"/>
+      <w:r>
+        <w:lastRenderedPageBreak/>
         <w:t>Diagramme de séquence : Création Plan</w:t>
       </w:r>
-      <w:bookmarkEnd w:id="2"/>
+      <w:bookmarkEnd w:id="3"/>
     </w:p>
     <w:p>
       <w:pPr>
@@ -3826,11 +3835,11 @@
         <w:pStyle w:val="Titre1"/>
         <w:jc w:val="both"/>
       </w:pPr>
-      <w:bookmarkStart w:id="3" w:name="_Toc17992414"/>
+      <w:bookmarkStart w:id="4" w:name="_Toc17992414"/>
       <w:r>
         <w:t>Diagramme de séquence : Modification plan</w:t>
       </w:r>
-      <w:bookmarkEnd w:id="3"/>
+      <w:bookmarkEnd w:id="4"/>
     </w:p>
     <w:p>
       <w:pPr>
@@ -3942,11 +3951,11 @@
       <w:pPr>
         <w:pStyle w:val="Titre1"/>
       </w:pPr>
-      <w:bookmarkStart w:id="4" w:name="_Toc17992415"/>
+      <w:bookmarkStart w:id="5" w:name="_Toc17992415"/>
       <w:r>
         <w:t>Diagramme de séquence : Consultation plan</w:t>
       </w:r>
-      <w:bookmarkEnd w:id="4"/>
+      <w:bookmarkEnd w:id="5"/>
     </w:p>
     <w:p/>
     <w:p>
@@ -4039,11 +4048,12 @@
       <w:pPr>
         <w:pStyle w:val="Titre1"/>
       </w:pPr>
-      <w:bookmarkStart w:id="5" w:name="_Toc17992416"/>
-      <w:r>
+      <w:bookmarkStart w:id="6" w:name="_Toc17992416"/>
+      <w:r>
+        <w:lastRenderedPageBreak/>
         <w:t>Dépendances externes</w:t>
       </w:r>
-      <w:bookmarkEnd w:id="5"/>
+      <w:bookmarkEnd w:id="6"/>
     </w:p>
     <w:p>
       <w:pPr>
@@ -4179,17 +4189,17 @@
       <w:pPr>
         <w:pStyle w:val="Titre1"/>
       </w:pPr>
-      <w:bookmarkStart w:id="6" w:name="_Toc17992417"/>
+      <w:bookmarkStart w:id="7" w:name="_Toc17992417"/>
       <w:r>
         <w:t>MCD (Modèle conceptuel de données)</w:t>
       </w:r>
-      <w:bookmarkEnd w:id="6"/>
+      <w:bookmarkEnd w:id="7"/>
     </w:p>
     <w:p>
       <w:pPr>
         <w:pStyle w:val="Titre2"/>
       </w:pPr>
-      <w:bookmarkStart w:id="7" w:name="_Toc17992418"/>
+      <w:bookmarkStart w:id="8" w:name="_Toc17992418"/>
       <w:r>
         <w:rPr>
           <w:noProof/>
@@ -4261,19 +4271,18 @@
       <w:r>
         <w:t>MCD</w:t>
       </w:r>
-      <w:bookmarkEnd w:id="7"/>
+      <w:bookmarkEnd w:id="8"/>
     </w:p>
     <w:p/>
-    <w:p/>
     <w:p>
       <w:pPr>
         <w:pStyle w:val="Titre2"/>
       </w:pPr>
-      <w:bookmarkStart w:id="8" w:name="_Toc17992419"/>
+      <w:bookmarkStart w:id="9" w:name="_Toc17992419"/>
       <w:r>
         <w:t>Description du MCD</w:t>
       </w:r>
-      <w:bookmarkEnd w:id="8"/>
+      <w:bookmarkEnd w:id="9"/>
     </w:p>
     <w:tbl>
       <w:tblPr>
@@ -4306,6 +4315,7 @@
           <w:p>
             <w:proofErr w:type="spellStart"/>
             <w:r>
+              <w:lastRenderedPageBreak/>
               <w:t>Id_plan</w:t>
             </w:r>
             <w:proofErr w:type="spellEnd"/>
@@ -5187,6 +5197,7 @@
           </w:tcPr>
           <w:p>
             <w:r>
+              <w:lastRenderedPageBreak/>
               <w:t>MADERA_MODULE</w:t>
             </w:r>
           </w:p>
@@ -6043,18 +6054,16 @@
       <w:pPr>
         <w:pStyle w:val="Titre1"/>
       </w:pPr>
-      <w:bookmarkStart w:id="9" w:name="_Toc17992420"/>
-      <w:r>
+      <w:bookmarkStart w:id="10" w:name="_Toc17992420"/>
+      <w:r>
+        <w:lastRenderedPageBreak/>
         <w:t>Diagramme de classe</w:t>
       </w:r>
-      <w:bookmarkEnd w:id="9"/>
+      <w:bookmarkEnd w:id="10"/>
     </w:p>
     <w:p/>
     <w:p>
       <w:r>
-        <w:rPr>
-          <w:noProof/>
-        </w:rPr>
         <w:drawing>
           <wp:inline distT="0" distB="0" distL="0" distR="0" wp14:anchorId="1DD06CC9" wp14:editId="5A3F3BD8">
             <wp:extent cx="5760720" cy="3261995"/>
@@ -6110,11 +6119,11 @@
       <w:pPr>
         <w:pStyle w:val="Titre1"/>
       </w:pPr>
-      <w:bookmarkStart w:id="10" w:name="_Toc17992421"/>
+      <w:bookmarkStart w:id="11" w:name="_Toc17992421"/>
       <w:r>
         <w:t>Contrôle de saisie et données</w:t>
       </w:r>
-      <w:bookmarkEnd w:id="10"/>
+      <w:bookmarkEnd w:id="11"/>
     </w:p>
     <w:p/>
     <w:p>
@@ -6238,8 +6247,6 @@
       </w:r>
     </w:p>
     <w:p/>
-    <w:p/>
-    <w:p/>
     <w:p>
       <w:r>
         <w:t>Projet</w:t>
@@ -6268,6 +6275,7 @@
         <w:spacing w:after="0" w:line="240" w:lineRule="auto"/>
       </w:pPr>
       <w:r>
+        <w:lastRenderedPageBreak/>
         <w:t xml:space="preserve">Les commerciaux ont accès </w:t>
       </w:r>
       <w:proofErr w:type="spellStart"/>
@@ -6375,16 +6383,17 @@
         <w:pStyle w:val="Titre1"/>
         <w:ind w:left="720"/>
       </w:pPr>
-      <w:bookmarkStart w:id="11" w:name="_Toc17992422"/>
+      <w:bookmarkStart w:id="12" w:name="_Toc17992422"/>
       <w:proofErr w:type="spellStart"/>
       <w:r>
+        <w:lastRenderedPageBreak/>
         <w:t>Mock</w:t>
       </w:r>
       <w:proofErr w:type="spellEnd"/>
       <w:r>
         <w:t>-UP</w:t>
       </w:r>
-      <w:bookmarkEnd w:id="11"/>
+      <w:bookmarkEnd w:id="12"/>
     </w:p>
     <w:tbl>
       <w:tblPr>
@@ -6646,6 +6655,7 @@
               <w:rPr>
                 <w:noProof/>
               </w:rPr>
+              <w:lastRenderedPageBreak/>
               <w:drawing>
                 <wp:inline distT="0" distB="0" distL="0" distR="0" wp14:anchorId="4A681ACD" wp14:editId="16D901FE">
                   <wp:extent cx="5781042" cy="3251835"/>
@@ -6867,6 +6877,7 @@
               <w:rPr>
                 <w:noProof/>
               </w:rPr>
+              <w:lastRenderedPageBreak/>
               <w:drawing>
                 <wp:inline distT="0" distB="0" distL="0" distR="0" wp14:anchorId="3B7B1AE1" wp14:editId="7CC2EFA5">
                   <wp:extent cx="5773420" cy="3247549"/>
@@ -7088,6 +7099,7 @@
               <w:rPr>
                 <w:noProof/>
               </w:rPr>
+              <w:lastRenderedPageBreak/>
               <w:drawing>
                 <wp:inline distT="0" distB="0" distL="0" distR="0" wp14:anchorId="1678978F" wp14:editId="2B5AFE60">
                   <wp:extent cx="5739765" cy="3228618"/>
@@ -7331,6 +7343,7 @@
               <w:rPr>
                 <w:noProof/>
               </w:rPr>
+              <w:lastRenderedPageBreak/>
               <w:drawing>
                 <wp:inline distT="0" distB="0" distL="0" distR="0" wp14:anchorId="43C07700" wp14:editId="49A21E48">
                   <wp:extent cx="5759520" cy="3239730"/>
@@ -7474,11 +7487,12 @@
         <w:pStyle w:val="Titre1"/>
         <w:ind w:left="720"/>
       </w:pPr>
-      <w:bookmarkStart w:id="12" w:name="_Toc17992423"/>
-      <w:r>
+      <w:bookmarkStart w:id="13" w:name="_Toc17992423"/>
+      <w:r>
+        <w:lastRenderedPageBreak/>
         <w:t>Description des modules et traitement de l’information associé</w:t>
       </w:r>
-      <w:bookmarkEnd w:id="12"/>
+      <w:bookmarkEnd w:id="13"/>
     </w:p>
     <w:p/>
     <w:p>
@@ -7489,11 +7503,11 @@
           <w:numId w:val="24"/>
         </w:numPr>
       </w:pPr>
-      <w:bookmarkStart w:id="13" w:name="_Toc17992424"/>
+      <w:bookmarkStart w:id="14" w:name="_Toc17992424"/>
       <w:r>
         <w:t>Liste des modules primaires</w:t>
       </w:r>
-      <w:bookmarkEnd w:id="13"/>
+      <w:bookmarkEnd w:id="14"/>
     </w:p>
     <w:p/>
     <w:p>
@@ -7595,11 +7609,11 @@
           <w:numId w:val="24"/>
         </w:numPr>
       </w:pPr>
-      <w:bookmarkStart w:id="14" w:name="_Toc17992425"/>
+      <w:bookmarkStart w:id="15" w:name="_Toc17992425"/>
       <w:r>
         <w:t>Description des modules primaires</w:t>
       </w:r>
-      <w:bookmarkEnd w:id="14"/>
+      <w:bookmarkEnd w:id="15"/>
     </w:p>
     <w:p/>
     <w:p>
@@ -7726,6 +7740,7 @@
     </w:p>
     <w:p>
       <w:r>
+        <w:lastRenderedPageBreak/>
         <w:t xml:space="preserve"> </w:t>
       </w:r>
       <w:r>
@@ -7759,11 +7774,11 @@
           <w:numId w:val="24"/>
         </w:numPr>
       </w:pPr>
-      <w:bookmarkStart w:id="15" w:name="_Toc17992426"/>
+      <w:bookmarkStart w:id="16" w:name="_Toc17992426"/>
       <w:r>
         <w:t>Choix technique de développement</w:t>
       </w:r>
-      <w:bookmarkEnd w:id="15"/>
+      <w:bookmarkEnd w:id="16"/>
     </w:p>
     <w:p>
       <w:pPr>
@@ -7778,11 +7793,11 @@
           <w:numId w:val="24"/>
         </w:numPr>
       </w:pPr>
-      <w:bookmarkStart w:id="16" w:name="_Toc17992427"/>
+      <w:bookmarkStart w:id="17" w:name="_Toc17992427"/>
       <w:r>
         <w:t>Type d’application</w:t>
       </w:r>
-      <w:bookmarkEnd w:id="16"/>
+      <w:bookmarkEnd w:id="17"/>
       <w:r>
         <w:t xml:space="preserve"> </w:t>
       </w:r>
@@ -7807,11 +7822,11 @@
       <w:pPr>
         <w:pStyle w:val="Titre2"/>
       </w:pPr>
-      <w:bookmarkStart w:id="17" w:name="_Toc17992428"/>
+      <w:bookmarkStart w:id="18" w:name="_Toc17992428"/>
       <w:r>
         <w:t>Client léger :</w:t>
       </w:r>
-      <w:bookmarkEnd w:id="17"/>
+      <w:bookmarkEnd w:id="18"/>
       <w:r>
         <w:t xml:space="preserve"> </w:t>
       </w:r>
@@ -7970,11 +7985,11 @@
       <w:pPr>
         <w:pStyle w:val="Titre2"/>
       </w:pPr>
-      <w:bookmarkStart w:id="18" w:name="_Toc17992429"/>
+      <w:bookmarkStart w:id="19" w:name="_Toc17992429"/>
       <w:r>
         <w:t>Client Lourd :</w:t>
       </w:r>
-      <w:bookmarkEnd w:id="18"/>
+      <w:bookmarkEnd w:id="19"/>
     </w:p>
     <w:p/>
     <w:p>
@@ -8041,24 +8056,6 @@
     </w:p>
     <w:p>
       <w:pPr>
-        <w:spacing w:after="200" w:line="276" w:lineRule="auto"/>
-        <w:rPr>
-          <w:b/>
-          <w:bCs/>
-        </w:rPr>
-      </w:pPr>
-    </w:p>
-    <w:p>
-      <w:pPr>
-        <w:spacing w:after="200" w:line="276" w:lineRule="auto"/>
-        <w:rPr>
-          <w:b/>
-          <w:bCs/>
-        </w:rPr>
-      </w:pPr>
-    </w:p>
-    <w:p>
-      <w:pPr>
         <w:rPr>
           <w:b/>
           <w:u w:val="single"/>
@@ -8095,6 +8092,7 @@
         <w:spacing w:after="200" w:line="276" w:lineRule="auto"/>
       </w:pPr>
       <w:r>
+        <w:lastRenderedPageBreak/>
         <w:t>Maintenance et Mises à jour plus lourdes</w:t>
       </w:r>
     </w:p>
@@ -8138,15 +8136,17 @@
       </w:r>
     </w:p>
     <w:p/>
+    <w:p/>
+    <w:p/>
     <w:p>
       <w:pPr>
         <w:pStyle w:val="Titre2"/>
       </w:pPr>
-      <w:bookmarkStart w:id="19" w:name="_Toc17992430"/>
+      <w:bookmarkStart w:id="20" w:name="_Toc17992430"/>
       <w:r>
         <w:t>Conclusion</w:t>
       </w:r>
-      <w:bookmarkEnd w:id="19"/>
+      <w:bookmarkEnd w:id="20"/>
     </w:p>
     <w:p/>
     <w:p>
@@ -8165,14 +8165,14 @@
           <w:rStyle w:val="eop"/>
         </w:rPr>
       </w:pPr>
-      <w:bookmarkStart w:id="20" w:name="_Toc17992431"/>
+      <w:bookmarkStart w:id="21" w:name="_Toc17992431"/>
       <w:r>
         <w:rPr>
           <w:rStyle w:val="normaltextrun"/>
         </w:rPr>
         <w:t>Langage de programmation</w:t>
       </w:r>
-      <w:bookmarkEnd w:id="20"/>
+      <w:bookmarkEnd w:id="21"/>
       <w:r>
         <w:rPr>
           <w:rStyle w:val="eop"/>
@@ -8389,6 +8389,7 @@
     <w:p/>
     <w:p>
       <w:r>
+        <w:lastRenderedPageBreak/>
         <w:t xml:space="preserve">Notre principal facteur de décision pour nous est donc la connaissance du langage par les membres de l’équipe. Notre équipe ne possède pas de membre ayant réalisé de client lourd C# ou Java par le passé. Il faudra donc se former sur le langage pour réaliser ce projet. </w:t>
       </w:r>
     </w:p>
@@ -8514,11 +8515,11 @@
           <w:numId w:val="24"/>
         </w:numPr>
       </w:pPr>
-      <w:bookmarkStart w:id="21" w:name="_Toc17992432"/>
+      <w:bookmarkStart w:id="22" w:name="_Toc17992432"/>
       <w:r>
         <w:t>Logiciel de développement</w:t>
       </w:r>
-      <w:bookmarkEnd w:id="21"/>
+      <w:bookmarkEnd w:id="22"/>
       <w:r>
         <w:t xml:space="preserve"> </w:t>
       </w:r>
@@ -8534,6 +8535,7 @@
         <w:t xml:space="preserve">De plus il permet de générer des applications C#/XAML sans soucis. </w:t>
       </w:r>
     </w:p>
+    <w:p/>
     <w:p>
       <w:pPr>
         <w:spacing w:after="0" w:line="240" w:lineRule="auto"/>
@@ -8654,14 +8656,14 @@
           <w:rStyle w:val="eop"/>
         </w:rPr>
       </w:pPr>
-      <w:bookmarkStart w:id="22" w:name="_Toc17992433"/>
+      <w:bookmarkStart w:id="23" w:name="_Toc17992433"/>
       <w:r>
         <w:rPr>
           <w:rStyle w:val="normaltextrun"/>
         </w:rPr>
         <w:t>Système de gestion de base de données relationnelle</w:t>
       </w:r>
-      <w:bookmarkEnd w:id="22"/>
+      <w:bookmarkEnd w:id="23"/>
       <w:r>
         <w:rPr>
           <w:rStyle w:val="eop"/>
@@ -8681,92 +8683,90 @@
       </w:r>
     </w:p>
     <w:p/>
+    <w:p>
+      <w:r>
+        <w:t xml:space="preserve">Notre choix de SGBD c’est porté sur MySQL car : </w:t>
+      </w:r>
+    </w:p>
+    <w:p>
+      <w:pPr>
+        <w:pStyle w:val="Titre4"/>
+      </w:pPr>
+      <w:r>
+        <w:t>Rapide</w:t>
+      </w:r>
+    </w:p>
+    <w:p>
+      <w:r>
+        <w:t>Le serveur MySQL est très rapide. Des tests de performances sont disponibles sur le site de MySQL</w:t>
+      </w:r>
+    </w:p>
+    <w:p>
+      <w:pPr>
+        <w:pStyle w:val="Titre4"/>
+      </w:pPr>
+      <w:r>
+        <w:lastRenderedPageBreak/>
+        <w:t>Facile à utiliser</w:t>
+      </w:r>
+    </w:p>
+    <w:p>
+      <w:r>
+        <w:t>MySQL est beaucoup plus simple à utiliser que la plupart des serveurs de bases de données commerciaux.</w:t>
+      </w:r>
+    </w:p>
+    <w:p>
+      <w:pPr>
+        <w:pStyle w:val="Titre4"/>
+      </w:pPr>
+      <w:proofErr w:type="gramStart"/>
+      <w:r>
+        <w:t>API diverses</w:t>
+      </w:r>
+      <w:proofErr w:type="gramEnd"/>
+    </w:p>
+    <w:p>
+      <w:r>
+        <w:t>On peut effectuer diverses opérations sur une base MySQL en utilisant des interfaces écrites en C, Perl, C++, Java, Python, PHP.</w:t>
+      </w:r>
+    </w:p>
+    <w:p>
+      <w:pPr>
+        <w:pStyle w:val="Titre4"/>
+      </w:pPr>
+      <w:r>
+        <w:t>Connexion et Sécurité</w:t>
+      </w:r>
+    </w:p>
+    <w:p>
+      <w:r>
+        <w:t>MySQL dispose d'un système de sécurité permettant de gérer les personnes et les machines pouvant accéder aux différentes bases.</w:t>
+      </w:r>
+    </w:p>
+    <w:p>
+      <w:pPr>
+        <w:pStyle w:val="Titre4"/>
+      </w:pPr>
+      <w:r>
+        <w:t>Portabilité</w:t>
+      </w:r>
+    </w:p>
+    <w:p>
+      <w:r>
+        <w:t>MySQL tourne sur divers systèmes tels que Unix, Windows, Linux ou OS/2.</w:t>
+      </w:r>
+    </w:p>
     <w:p/>
     <w:p/>
-    <w:p/>
-    <w:p/>
-    <w:p/>
-    <w:p>
-      <w:r>
-        <w:t xml:space="preserve">Notre choix de SGBD c’est porté sur MySQL car : </w:t>
-      </w:r>
-    </w:p>
-    <w:p>
-      <w:pPr>
-        <w:pStyle w:val="Titre4"/>
-      </w:pPr>
-      <w:r>
-        <w:t>Rapide</w:t>
-      </w:r>
-    </w:p>
-    <w:p>
-      <w:r>
-        <w:t>Le serveur MySQL est très rapide. Des tests de performances sont disponibles sur le site de MySQL</w:t>
-      </w:r>
-    </w:p>
-    <w:p>
-      <w:pPr>
-        <w:pStyle w:val="Titre4"/>
-      </w:pPr>
-      <w:r>
-        <w:t>Facile à utiliser</w:t>
-      </w:r>
-    </w:p>
-    <w:p>
-      <w:r>
-        <w:t>MySQL est beaucoup plus simple à utiliser que la plupart des serveurs de bases de données commerciaux.</w:t>
-      </w:r>
-    </w:p>
-    <w:p>
-      <w:pPr>
-        <w:pStyle w:val="Titre4"/>
-      </w:pPr>
-      <w:proofErr w:type="gramStart"/>
-      <w:r>
-        <w:t>API diverses</w:t>
-      </w:r>
-      <w:proofErr w:type="gramEnd"/>
-    </w:p>
-    <w:p>
-      <w:r>
-        <w:t>On peut effectuer diverses opérations sur une base MySQL en utilisant des interfaces écrites en C, Perl, C++, Java, Python, PHP.</w:t>
-      </w:r>
-    </w:p>
-    <w:p>
-      <w:pPr>
-        <w:pStyle w:val="Titre4"/>
-      </w:pPr>
-      <w:r>
-        <w:t>Connexion et Sécurité</w:t>
-      </w:r>
-    </w:p>
-    <w:p>
-      <w:r>
-        <w:t>MySQL dispose d'un système de sécurité permettant de gérer les personnes et les machines pouvant accéder aux différentes bases.</w:t>
-      </w:r>
-    </w:p>
-    <w:p>
-      <w:pPr>
-        <w:pStyle w:val="Titre4"/>
-      </w:pPr>
-      <w:r>
-        <w:t>Portabilité</w:t>
-      </w:r>
-    </w:p>
-    <w:p>
-      <w:r>
-        <w:t>MySQL tourne sur divers systèmes tels que Unix, Windows, Linux ou OS/2.</w:t>
-      </w:r>
-    </w:p>
     <w:p>
       <w:r>
         <w:rPr>
           <w:noProof/>
         </w:rPr>
         <w:drawing>
-          <wp:inline distT="0" distB="0" distL="0" distR="0" wp14:anchorId="6CA2BFAC" wp14:editId="2E1623A1">
-            <wp:extent cx="2187204" cy="1131454"/>
-            <wp:effectExtent l="0" t="0" r="3810" b="0"/>
+          <wp:inline distT="0" distB="0" distL="0" distR="0" wp14:anchorId="6CA2BFAC" wp14:editId="21DBF96F">
+            <wp:extent cx="2964873" cy="1533747"/>
+            <wp:effectExtent l="0" t="0" r="0" b="3175"/>
             <wp:docPr id="5" name="Image 5" descr="RÃ©sultat de recherche d'images pour &quot;mysql&quot;"/>
             <wp:cNvGraphicFramePr>
               <a:graphicFrameLocks xmlns:a="http://schemas.openxmlformats.org/drawingml/2006/main" noChangeAspect="1"/>
@@ -8796,7 +8796,7 @@
                   <pic:spPr bwMode="auto">
                     <a:xfrm>
                       <a:off x="0" y="0"/>
-                      <a:ext cx="2218693" cy="1147743"/>
+                      <a:ext cx="2986823" cy="1545102"/>
                     </a:xfrm>
                     <a:prstGeom prst="rect">
                       <a:avLst/>
@@ -8822,11 +8822,11 @@
           <w:numId w:val="24"/>
         </w:numPr>
       </w:pPr>
-      <w:bookmarkStart w:id="23" w:name="_Toc17992434"/>
+      <w:bookmarkStart w:id="24" w:name="_Toc17992434"/>
       <w:r>
         <w:t>Méthode de développement</w:t>
       </w:r>
-      <w:bookmarkEnd w:id="23"/>
+      <w:bookmarkEnd w:id="24"/>
     </w:p>
     <w:p/>
     <w:p>
@@ -8849,9 +8849,10 @@
         <w:rPr>
           <w:noProof/>
         </w:rPr>
+        <w:lastRenderedPageBreak/>
         <w:drawing>
-          <wp:inline distT="0" distB="0" distL="0" distR="0" wp14:anchorId="2CE4FCB0" wp14:editId="536F778B">
-            <wp:extent cx="4296240" cy="1684020"/>
+          <wp:inline distT="0" distB="0" distL="0" distR="0" wp14:anchorId="2CE4FCB0" wp14:editId="67BEC733">
+            <wp:extent cx="5057775" cy="1982523"/>
             <wp:effectExtent l="0" t="0" r="0" b="0"/>
             <wp:docPr id="1" name="Image 1"/>
             <wp:cNvGraphicFramePr>
@@ -8879,7 +8880,7 @@
                   <pic:spPr>
                     <a:xfrm>
                       <a:off x="0" y="0"/>
-                      <a:ext cx="4350330" cy="1705222"/>
+                      <a:ext cx="5075126" cy="1989324"/>
                     </a:xfrm>
                     <a:prstGeom prst="rect">
                       <a:avLst/>
@@ -8891,9 +8892,8 @@
           </wp:inline>
         </w:drawing>
       </w:r>
-      <w:bookmarkStart w:id="24" w:name="_GoBack"/>
-      <w:bookmarkEnd w:id="24"/>
-    </w:p>
+    </w:p>
+    <w:p/>
     <w:sectPr>
       <w:headerReference w:type="default" r:id="rId31"/>
       <w:footerReference w:type="default" r:id="rId32"/>
@@ -13210,7 +13210,7 @@
       </w:pPr>
     </w:pPrDefault>
   </w:docDefaults>
-  <w:latentStyles w:defLockedState="0" w:defUIPriority="99" w:defSemiHidden="0" w:defUnhideWhenUsed="0" w:defQFormat="0" w:count="377">
+  <w:latentStyles w:defLockedState="0" w:defUIPriority="99" w:defSemiHidden="0" w:defUnhideWhenUsed="0" w:defQFormat="0" w:count="376">
     <w:lsdException w:name="Normal" w:uiPriority="0" w:qFormat="1"/>
     <w:lsdException w:name="heading 1" w:uiPriority="9" w:qFormat="1"/>
     <w:lsdException w:name="heading 2" w:semiHidden="1" w:uiPriority="9" w:unhideWhenUsed="1" w:qFormat="1"/>
@@ -13316,6 +13316,7 @@
     <w:lsdException w:name="HTML Sample" w:semiHidden="1" w:unhideWhenUsed="1"/>
     <w:lsdException w:name="HTML Typewriter" w:semiHidden="1" w:unhideWhenUsed="1"/>
     <w:lsdException w:name="HTML Variable" w:semiHidden="1" w:unhideWhenUsed="1"/>
+    <w:lsdException w:name="Normal Table" w:semiHidden="1" w:unhideWhenUsed="1"/>
     <w:lsdException w:name="annotation subject" w:semiHidden="1" w:unhideWhenUsed="1"/>
     <w:lsdException w:name="No List" w:semiHidden="1" w:unhideWhenUsed="1"/>
     <w:lsdException w:name="Outline List 1" w:semiHidden="1" w:unhideWhenUsed="1"/>
@@ -13362,8 +13363,10 @@
     <w:lsdException w:name="Table Subtle 2" w:semiHidden="1" w:unhideWhenUsed="1"/>
     <w:lsdException w:name="Table Web 1" w:semiHidden="1" w:unhideWhenUsed="1"/>
     <w:lsdException w:name="Table Web 2" w:semiHidden="1" w:unhideWhenUsed="1"/>
+    <w:lsdException w:name="Table Web 3" w:semiHidden="1" w:unhideWhenUsed="1"/>
     <w:lsdException w:name="Balloon Text" w:semiHidden="1" w:unhideWhenUsed="1"/>
     <w:lsdException w:name="Table Grid" w:uiPriority="39"/>
+    <w:lsdException w:name="Table Theme" w:semiHidden="1" w:unhideWhenUsed="1"/>
     <w:lsdException w:name="Placeholder Text" w:semiHidden="1"/>
     <w:lsdException w:name="No Spacing" w:uiPriority="1" w:qFormat="1"/>
     <w:lsdException w:name="Light Shading" w:uiPriority="60"/>
@@ -13584,7 +13587,6 @@
     <w:lsdException w:name="Hashtag" w:semiHidden="1" w:unhideWhenUsed="1"/>
     <w:lsdException w:name="Unresolved Mention" w:semiHidden="1" w:unhideWhenUsed="1"/>
     <w:lsdException w:name="Smart Link" w:semiHidden="1" w:unhideWhenUsed="1"/>
-    <w:lsdException w:name="Smart Link Error" w:semiHidden="1" w:unhideWhenUsed="1"/>
   </w:latentStyles>
   <w:style w:type="paragraph" w:default="1" w:styleId="Normal">
     <w:name w:val="Normal"/>
@@ -13680,7 +13682,6 @@
   <w:style w:type="character" w:default="1" w:styleId="Policepardfaut">
     <w:name w:val="Default Paragraph Font"/>
     <w:uiPriority w:val="1"/>
-    <w:semiHidden/>
     <w:unhideWhenUsed/>
   </w:style>
   <w:style w:type="table" w:default="1" w:styleId="TableauNormal">
@@ -14405,7 +14406,7 @@
 </file>
 
 <file path=customXml/itemProps1.xml><?xml version="1.0" encoding="utf-8"?>
-<ds:datastoreItem xmlns:ds="http://schemas.openxmlformats.org/officeDocument/2006/customXml" ds:itemID="{68948503-2911-4DFC-9BF3-D24682D40C4A}">
+<ds:datastoreItem xmlns:ds="http://schemas.openxmlformats.org/officeDocument/2006/customXml" ds:itemID="{22932573-A309-40A4-BA55-F0EBF8BF24F5}">
   <ds:schemaRefs>
     <ds:schemaRef ds:uri="http://schemas.openxmlformats.org/officeDocument/2006/bibliography"/>
   </ds:schemaRefs>

</xml_diff>